<commit_message>
Fix problème multiple multiplication
</commit_message>
<xml_diff>
--- a/TpMath/Document de présentation.docx
+++ b/TpMath/Document de présentation.docx
@@ -279,6 +279,7 @@
           <w:szCs w:val="24"/>
         </w:rPr>
       </w:pPr>
+      <w:proofErr w:type="spellStart"/>
       <w:r>
         <w:rPr>
           <w:rFonts w:cs="Arial"/>
@@ -286,30 +287,29 @@
           <w:sz w:val="24"/>
           <w:szCs w:val="24"/>
         </w:rPr>
-        <w:t>Dominic Lafrance</w:t>
-      </w:r>
-    </w:p>
-    <w:p>
-      <w:pPr>
-        <w:jc w:val="center"/>
+        <w:t>Dominic</w:t>
+      </w:r>
+      <w:proofErr w:type="spellEnd"/>
+      <w:r>
         <w:rPr>
           <w:rFonts w:cs="Arial"/>
           <w:b/>
           <w:sz w:val="24"/>
           <w:szCs w:val="24"/>
         </w:rPr>
-      </w:pPr>
-    </w:p>
-    <w:p>
-      <w:pPr>
-        <w:jc w:val="center"/>
+        <w:t xml:space="preserve"> </w:t>
+      </w:r>
+      <w:proofErr w:type="spellStart"/>
+      <w:r>
         <w:rPr>
           <w:rFonts w:cs="Arial"/>
           <w:b/>
           <w:sz w:val="24"/>
           <w:szCs w:val="24"/>
         </w:rPr>
-      </w:pPr>
+        <w:t>Lafrance</w:t>
+      </w:r>
+      <w:proofErr w:type="spellEnd"/>
     </w:p>
     <w:p>
       <w:pPr>
@@ -332,15 +332,17 @@
           <w:szCs w:val="24"/>
         </w:rPr>
       </w:pPr>
-      <w:r>
+    </w:p>
+    <w:p>
+      <w:pPr>
+        <w:jc w:val="center"/>
         <w:rPr>
           <w:rFonts w:cs="Arial"/>
           <w:b/>
           <w:sz w:val="24"/>
           <w:szCs w:val="24"/>
         </w:rPr>
-        <w:t>Université du Québec à Trois-Rivières</w:t>
-      </w:r>
+      </w:pPr>
     </w:p>
     <w:p>
       <w:pPr>
@@ -359,49 +361,69 @@
           <w:sz w:val="24"/>
           <w:szCs w:val="24"/>
         </w:rPr>
-        <w:t>Novembre</w:t>
-      </w:r>
-      <w:r>
+        <w:t>Université du Québec à Trois-Rivières</w:t>
+      </w:r>
+    </w:p>
+    <w:p>
+      <w:pPr>
+        <w:jc w:val="center"/>
         <w:rPr>
           <w:rFonts w:cs="Arial"/>
           <w:b/>
           <w:sz w:val="24"/>
           <w:szCs w:val="24"/>
         </w:rPr>
-        <w:t xml:space="preserve"> 2016</w:t>
-      </w:r>
-    </w:p>
-    <w:p>
-      <w:r>
-        <w:br/>
-      </w:r>
-    </w:p>
-    <w:p>
-      <w:pPr>
-        <w:spacing w:after="0" w:line="240" w:lineRule="auto"/>
-      </w:pPr>
-      <w:r>
-        <w:br w:type="page"/>
-      </w:r>
-    </w:p>
-    <w:p>
-      <w:pPr>
-        <w:rPr>
-          <w:rFonts w:ascii="Segoe UI" w:hAnsi="Segoe UI" w:cs="Segoe UI"/>
-          <w:b/>
-          <w:color w:val="333333"/>
+      </w:pPr>
+      <w:r>
+        <w:rPr>
+          <w:rFonts w:cs="Arial"/>
+          <w:b/>
           <w:sz w:val="24"/>
           <w:szCs w:val="24"/>
-          <w:shd w:val="clear" w:color="auto" w:fill="FFFFFF"/>
-        </w:rPr>
-      </w:pPr>
-      <w:r>
-        <w:rPr>
-          <w:rFonts w:ascii="Segoe UI" w:hAnsi="Segoe UI" w:cs="Segoe UI"/>
-          <w:b/>
-          <w:color w:val="333333"/>
+        </w:rPr>
+        <w:t>Novembre</w:t>
+      </w:r>
+      <w:r>
+        <w:rPr>
+          <w:rFonts w:cs="Arial"/>
+          <w:b/>
           <w:sz w:val="24"/>
           <w:szCs w:val="24"/>
+        </w:rPr>
+        <w:t xml:space="preserve"> 2016</w:t>
+      </w:r>
+    </w:p>
+    <w:p>
+      <w:r>
+        <w:br/>
+      </w:r>
+    </w:p>
+    <w:p>
+      <w:pPr>
+        <w:spacing w:after="0" w:line="240" w:lineRule="auto"/>
+      </w:pPr>
+      <w:r>
+        <w:br w:type="page"/>
+      </w:r>
+    </w:p>
+    <w:p>
+      <w:pPr>
+        <w:rPr>
+          <w:rFonts w:ascii="Segoe UI" w:hAnsi="Segoe UI" w:cs="Segoe UI"/>
+          <w:b/>
+          <w:color w:val="333333"/>
+          <w:sz w:val="24"/>
+          <w:szCs w:val="24"/>
+          <w:shd w:val="clear" w:color="auto" w:fill="FFFFFF"/>
+        </w:rPr>
+      </w:pPr>
+      <w:r>
+        <w:rPr>
+          <w:rFonts w:ascii="Segoe UI" w:hAnsi="Segoe UI" w:cs="Segoe UI"/>
+          <w:b/>
+          <w:color w:val="333333"/>
+          <w:sz w:val="24"/>
+          <w:szCs w:val="24"/>
           <w:shd w:val="clear" w:color="auto" w:fill="FFFFFF"/>
         </w:rPr>
         <w:lastRenderedPageBreak/>
@@ -437,6 +459,94 @@
           <w:szCs w:val="20"/>
           <w:shd w:val="clear" w:color="auto" w:fill="FFFFFF"/>
         </w:rPr>
+        <w:t xml:space="preserve">Nous avons utilisé </w:t>
+      </w:r>
+      <w:proofErr w:type="spellStart"/>
+      <w:r>
+        <w:rPr>
+          <w:rFonts w:ascii="Segoe UI" w:hAnsi="Segoe UI" w:cs="Segoe UI"/>
+          <w:color w:val="333333"/>
+          <w:sz w:val="20"/>
+          <w:szCs w:val="20"/>
+          <w:shd w:val="clear" w:color="auto" w:fill="FFFFFF"/>
+        </w:rPr>
+        <w:t>github</w:t>
+      </w:r>
+      <w:proofErr w:type="spellEnd"/>
+      <w:r>
+        <w:rPr>
+          <w:rFonts w:ascii="Segoe UI" w:hAnsi="Segoe UI" w:cs="Segoe UI"/>
+          <w:color w:val="333333"/>
+          <w:sz w:val="20"/>
+          <w:szCs w:val="20"/>
+          <w:shd w:val="clear" w:color="auto" w:fill="FFFFFF"/>
+        </w:rPr>
+        <w:t xml:space="preserve"> pour la gestion de version de notre programme, même si nous avons travaillé ensemble lors de la durée du projet. </w:t>
+      </w:r>
+      <w:r>
+        <w:rPr>
+          <w:rFonts w:ascii="Segoe UI" w:hAnsi="Segoe UI" w:cs="Segoe UI"/>
+          <w:color w:val="333333"/>
+          <w:sz w:val="20"/>
+          <w:szCs w:val="20"/>
+          <w:shd w:val="clear" w:color="auto" w:fill="FFFFFF"/>
+        </w:rPr>
+        <w:t xml:space="preserve">Le lien </w:t>
+      </w:r>
+      <w:proofErr w:type="spellStart"/>
+      <w:r>
+        <w:rPr>
+          <w:rFonts w:ascii="Segoe UI" w:hAnsi="Segoe UI" w:cs="Segoe UI"/>
+          <w:color w:val="333333"/>
+          <w:sz w:val="20"/>
+          <w:szCs w:val="20"/>
+          <w:shd w:val="clear" w:color="auto" w:fill="FFFFFF"/>
+        </w:rPr>
+        <w:t>github</w:t>
+      </w:r>
+      <w:proofErr w:type="spellEnd"/>
+      <w:r>
+        <w:rPr>
+          <w:rFonts w:ascii="Segoe UI" w:hAnsi="Segoe UI" w:cs="Segoe UI"/>
+          <w:color w:val="333333"/>
+          <w:sz w:val="20"/>
+          <w:szCs w:val="20"/>
+          <w:shd w:val="clear" w:color="auto" w:fill="FFFFFF"/>
+        </w:rPr>
+        <w:t xml:space="preserve"> est le suivant : </w:t>
+      </w:r>
+      <w:hyperlink r:id="rId4" w:history="1">
+        <w:r>
+          <w:rPr>
+            <w:rStyle w:val="Hyperlink"/>
+            <w:rFonts w:ascii="Segoe UI" w:hAnsi="Segoe UI" w:cs="Segoe UI"/>
+            <w:sz w:val="20"/>
+            <w:szCs w:val="20"/>
+            <w:shd w:val="clear" w:color="auto" w:fill="FFFFFF"/>
+          </w:rPr>
+          <w:t>https://github.com/vinki11/tpMatrice</w:t>
+        </w:r>
+      </w:hyperlink>
+      <w:r>
+        <w:rPr>
+          <w:rFonts w:ascii="Segoe UI" w:hAnsi="Segoe UI" w:cs="Segoe UI"/>
+          <w:color w:val="333333"/>
+          <w:sz w:val="20"/>
+          <w:szCs w:val="20"/>
+          <w:shd w:val="clear" w:color="auto" w:fill="FFFFFF"/>
+        </w:rPr>
+        <w:t xml:space="preserve">. </w:t>
+      </w:r>
+      <w:bookmarkStart w:id="0" w:name="_GoBack"/>
+      <w:bookmarkEnd w:id="0"/>
+      <w:r>
+        <w:rPr>
+          <w:rFonts w:ascii="Segoe UI" w:hAnsi="Segoe UI" w:cs="Segoe UI"/>
+          <w:color w:val="333333"/>
+          <w:sz w:val="20"/>
+          <w:szCs w:val="20"/>
+          <w:shd w:val="clear" w:color="auto" w:fill="FFFFFF"/>
+        </w:rPr>
         <w:t xml:space="preserve">Le programme a été fait en console. </w:t>
       </w:r>
       <w:r>
@@ -500,7 +610,6 @@
           <w:sz w:val="20"/>
           <w:szCs w:val="20"/>
           <w:shd w:val="clear" w:color="auto" w:fill="FFFFFF"/>
-          <w:lang w:val="en-CA"/>
         </w:rPr>
       </w:pPr>
       <w:r>
@@ -602,6 +711,7 @@
           <w:highlight w:val="white"/>
         </w:rPr>
       </w:pPr>
+      <w:proofErr w:type="gramStart"/>
       <w:r>
         <w:rPr>
           <w:rFonts w:ascii="Consolas" w:hAnsi="Consolas" w:cs="Consolas"/>
@@ -620,7 +730,18 @@
           <w:szCs w:val="19"/>
           <w:highlight w:val="white"/>
         </w:rPr>
-        <w:t xml:space="preserve"> 2, 0, 0 </w:t>
+        <w:t xml:space="preserve"> 2</w:t>
+      </w:r>
+      <w:proofErr w:type="gramEnd"/>
+      <w:r>
+        <w:rPr>
+          <w:rFonts w:ascii="Consolas" w:hAnsi="Consolas" w:cs="Consolas"/>
+          <w:color w:val="000000"/>
+          <w:sz w:val="19"/>
+          <w:szCs w:val="19"/>
+          <w:highlight w:val="white"/>
+        </w:rPr>
+        <w:t xml:space="preserve">, 0, 0 </w:t>
       </w:r>
       <w:r>
         <w:rPr>
@@ -643,6 +764,7 @@
           <w:highlight w:val="white"/>
         </w:rPr>
       </w:pPr>
+      <w:proofErr w:type="gramStart"/>
       <w:r>
         <w:rPr>
           <w:rFonts w:ascii="Consolas" w:hAnsi="Consolas" w:cs="Consolas"/>
@@ -661,7 +783,18 @@
           <w:szCs w:val="19"/>
           <w:highlight w:val="white"/>
         </w:rPr>
-        <w:t xml:space="preserve"> 0, 3, 0 </w:t>
+        <w:t xml:space="preserve"> 0</w:t>
+      </w:r>
+      <w:proofErr w:type="gramEnd"/>
+      <w:r>
+        <w:rPr>
+          <w:rFonts w:ascii="Consolas" w:hAnsi="Consolas" w:cs="Consolas"/>
+          <w:color w:val="000000"/>
+          <w:sz w:val="19"/>
+          <w:szCs w:val="19"/>
+          <w:highlight w:val="white"/>
+        </w:rPr>
+        <w:t xml:space="preserve">, 3, 0 </w:t>
       </w:r>
       <w:r>
         <w:rPr>
@@ -683,6 +816,102 @@
           <w:szCs w:val="19"/>
         </w:rPr>
       </w:pPr>
+      <w:proofErr w:type="gramStart"/>
+      <w:r>
+        <w:rPr>
+          <w:rFonts w:ascii="Consolas" w:hAnsi="Consolas" w:cs="Consolas"/>
+          <w:color w:val="000000"/>
+          <w:sz w:val="19"/>
+          <w:szCs w:val="19"/>
+          <w:highlight w:val="white"/>
+        </w:rPr>
+        <w:t>[ 0</w:t>
+      </w:r>
+      <w:proofErr w:type="gramEnd"/>
+      <w:r>
+        <w:rPr>
+          <w:rFonts w:ascii="Consolas" w:hAnsi="Consolas" w:cs="Consolas"/>
+          <w:color w:val="000000"/>
+          <w:sz w:val="19"/>
+          <w:szCs w:val="19"/>
+          <w:highlight w:val="white"/>
+        </w:rPr>
+        <w:t>, 0, 4 ]</w:t>
+      </w:r>
+    </w:p>
+    <w:p>
+      <w:pPr>
+        <w:rPr>
+          <w:rFonts w:ascii="Consolas" w:hAnsi="Consolas" w:cs="Consolas"/>
+          <w:color w:val="000000"/>
+          <w:sz w:val="19"/>
+          <w:szCs w:val="19"/>
+        </w:rPr>
+      </w:pPr>
+    </w:p>
+    <w:p>
+      <w:pPr>
+        <w:rPr>
+          <w:rFonts w:ascii="Segoe UI" w:hAnsi="Segoe UI" w:cs="Segoe UI"/>
+          <w:color w:val="000000"/>
+          <w:sz w:val="19"/>
+          <w:szCs w:val="19"/>
+        </w:rPr>
+      </w:pPr>
+      <w:r>
+        <w:rPr>
+          <w:rFonts w:ascii="Segoe UI" w:hAnsi="Segoe UI" w:cs="Segoe UI"/>
+          <w:color w:val="000000"/>
+          <w:sz w:val="19"/>
+          <w:szCs w:val="19"/>
+        </w:rPr>
+        <w:t>Cette matrice est utile pour des tests de matrice triangulaire et diagonale.</w:t>
+      </w:r>
+    </w:p>
+    <w:p>
+      <w:pPr>
+        <w:rPr>
+          <w:rFonts w:ascii="Consolas" w:hAnsi="Consolas" w:cs="Consolas"/>
+          <w:color w:val="000000"/>
+          <w:sz w:val="19"/>
+          <w:szCs w:val="19"/>
+        </w:rPr>
+      </w:pPr>
+    </w:p>
+    <w:p>
+      <w:pPr>
+        <w:rPr>
+          <w:rFonts w:ascii="Segoe UI" w:hAnsi="Segoe UI" w:cs="Segoe UI"/>
+          <w:b/>
+          <w:color w:val="333333"/>
+          <w:sz w:val="20"/>
+          <w:szCs w:val="20"/>
+          <w:shd w:val="clear" w:color="auto" w:fill="FFFFFF"/>
+        </w:rPr>
+      </w:pPr>
+      <w:r>
+        <w:rPr>
+          <w:rFonts w:ascii="Segoe UI" w:hAnsi="Segoe UI" w:cs="Segoe UI"/>
+          <w:b/>
+          <w:color w:val="333333"/>
+          <w:sz w:val="20"/>
+          <w:szCs w:val="20"/>
+          <w:shd w:val="clear" w:color="auto" w:fill="FFFFFF"/>
+        </w:rPr>
+        <w:t>Matrice #2</w:t>
+      </w:r>
+    </w:p>
+    <w:p>
+      <w:pPr>
+        <w:rPr>
+          <w:rFonts w:ascii="Consolas" w:hAnsi="Consolas" w:cs="Consolas"/>
+          <w:color w:val="000000"/>
+          <w:sz w:val="19"/>
+          <w:szCs w:val="19"/>
+          <w:highlight w:val="white"/>
+        </w:rPr>
+      </w:pPr>
+      <w:proofErr w:type="gramStart"/>
       <w:r>
         <w:rPr>
           <w:rFonts w:ascii="Consolas" w:hAnsi="Consolas" w:cs="Consolas"/>
@@ -701,81 +930,31 @@
           <w:szCs w:val="19"/>
           <w:highlight w:val="white"/>
         </w:rPr>
-        <w:t xml:space="preserve"> 0, 0, 4 ]</w:t>
-      </w:r>
-    </w:p>
-    <w:p>
-      <w:pPr>
-        <w:rPr>
-          <w:rFonts w:ascii="Consolas" w:hAnsi="Consolas" w:cs="Consolas"/>
-          <w:color w:val="000000"/>
-          <w:sz w:val="19"/>
-          <w:szCs w:val="19"/>
-        </w:rPr>
-      </w:pPr>
-    </w:p>
-    <w:p>
-      <w:pPr>
-        <w:rPr>
-          <w:rFonts w:ascii="Segoe UI" w:hAnsi="Segoe UI" w:cs="Segoe UI"/>
-          <w:color w:val="000000"/>
-          <w:sz w:val="19"/>
-          <w:szCs w:val="19"/>
-        </w:rPr>
-      </w:pPr>
-      <w:r>
-        <w:rPr>
-          <w:rFonts w:ascii="Segoe UI" w:hAnsi="Segoe UI" w:cs="Segoe UI"/>
-          <w:color w:val="000000"/>
-          <w:sz w:val="19"/>
-          <w:szCs w:val="19"/>
-        </w:rPr>
-        <w:t>Cette matrice est utile pour des tests de matrice triangulaire et diagonale.</w:t>
-      </w:r>
-    </w:p>
-    <w:p>
-      <w:pPr>
-        <w:rPr>
-          <w:rFonts w:ascii="Consolas" w:hAnsi="Consolas" w:cs="Consolas"/>
-          <w:color w:val="000000"/>
-          <w:sz w:val="19"/>
-          <w:szCs w:val="19"/>
-        </w:rPr>
-      </w:pPr>
-    </w:p>
-    <w:p>
-      <w:pPr>
-        <w:rPr>
-          <w:rFonts w:ascii="Segoe UI" w:hAnsi="Segoe UI" w:cs="Segoe UI"/>
-          <w:b/>
-          <w:color w:val="333333"/>
-          <w:sz w:val="20"/>
-          <w:szCs w:val="20"/>
-          <w:shd w:val="clear" w:color="auto" w:fill="FFFFFF"/>
-        </w:rPr>
-      </w:pPr>
-      <w:r>
-        <w:rPr>
-          <w:rFonts w:ascii="Segoe UI" w:hAnsi="Segoe UI" w:cs="Segoe UI"/>
-          <w:b/>
-          <w:color w:val="333333"/>
-          <w:sz w:val="20"/>
-          <w:szCs w:val="20"/>
-          <w:shd w:val="clear" w:color="auto" w:fill="FFFFFF"/>
-        </w:rPr>
-        <w:t>Matrice #2</w:t>
-      </w:r>
-    </w:p>
-    <w:p>
-      <w:pPr>
-        <w:rPr>
-          <w:rFonts w:ascii="Consolas" w:hAnsi="Consolas" w:cs="Consolas"/>
-          <w:color w:val="000000"/>
-          <w:sz w:val="19"/>
-          <w:szCs w:val="19"/>
-          <w:highlight w:val="white"/>
-        </w:rPr>
-      </w:pPr>
+        <w:t xml:space="preserve"> 0</w:t>
+      </w:r>
+      <w:proofErr w:type="gramEnd"/>
+      <w:r>
+        <w:rPr>
+          <w:rFonts w:ascii="Consolas" w:hAnsi="Consolas" w:cs="Consolas"/>
+          <w:color w:val="000000"/>
+          <w:sz w:val="19"/>
+          <w:szCs w:val="19"/>
+          <w:highlight w:val="white"/>
+        </w:rPr>
+        <w:t>, 0, 0 ]</w:t>
+      </w:r>
+    </w:p>
+    <w:p>
+      <w:pPr>
+        <w:rPr>
+          <w:rFonts w:ascii="Consolas" w:hAnsi="Consolas" w:cs="Consolas"/>
+          <w:color w:val="000000"/>
+          <w:sz w:val="19"/>
+          <w:szCs w:val="19"/>
+          <w:highlight w:val="white"/>
+        </w:rPr>
+      </w:pPr>
+      <w:proofErr w:type="gramStart"/>
       <w:r>
         <w:rPr>
           <w:rFonts w:ascii="Consolas" w:hAnsi="Consolas" w:cs="Consolas"/>
@@ -794,48 +973,18 @@
           <w:szCs w:val="19"/>
           <w:highlight w:val="white"/>
         </w:rPr>
-        <w:t xml:space="preserve"> 0</w:t>
-      </w:r>
-      <w:r>
-        <w:rPr>
-          <w:rFonts w:ascii="Consolas" w:hAnsi="Consolas" w:cs="Consolas"/>
-          <w:color w:val="000000"/>
-          <w:sz w:val="19"/>
-          <w:szCs w:val="19"/>
-          <w:highlight w:val="white"/>
-        </w:rPr>
-        <w:t>, 0, 0 ]</w:t>
-      </w:r>
-    </w:p>
-    <w:p>
-      <w:pPr>
-        <w:rPr>
-          <w:rFonts w:ascii="Consolas" w:hAnsi="Consolas" w:cs="Consolas"/>
-          <w:color w:val="000000"/>
-          <w:sz w:val="19"/>
-          <w:szCs w:val="19"/>
-          <w:highlight w:val="white"/>
-        </w:rPr>
-      </w:pPr>
-      <w:r>
-        <w:rPr>
-          <w:rFonts w:ascii="Consolas" w:hAnsi="Consolas" w:cs="Consolas"/>
-          <w:color w:val="000000"/>
-          <w:sz w:val="19"/>
-          <w:szCs w:val="19"/>
-          <w:highlight w:val="white"/>
-        </w:rPr>
-        <w:t>[</w:t>
-      </w:r>
-      <w:r>
-        <w:rPr>
-          <w:rFonts w:ascii="Consolas" w:hAnsi="Consolas" w:cs="Consolas"/>
-          <w:color w:val="000000"/>
-          <w:sz w:val="19"/>
-          <w:szCs w:val="19"/>
-          <w:highlight w:val="white"/>
-        </w:rPr>
-        <w:t xml:space="preserve"> 4, 0</w:t>
+        <w:t xml:space="preserve"> 4</w:t>
+      </w:r>
+      <w:proofErr w:type="gramEnd"/>
+      <w:r>
+        <w:rPr>
+          <w:rFonts w:ascii="Consolas" w:hAnsi="Consolas" w:cs="Consolas"/>
+          <w:color w:val="000000"/>
+          <w:sz w:val="19"/>
+          <w:szCs w:val="19"/>
+          <w:highlight w:val="white"/>
+        </w:rPr>
+        <w:t>, 0</w:t>
       </w:r>
       <w:r>
         <w:rPr>
@@ -859,15 +1008,27 @@
           <w:shd w:val="clear" w:color="auto" w:fill="FFFFFF"/>
         </w:rPr>
       </w:pPr>
-      <w:r>
-        <w:rPr>
-          <w:rFonts w:ascii="Consolas" w:hAnsi="Consolas" w:cs="Consolas"/>
-          <w:color w:val="000000"/>
-          <w:sz w:val="19"/>
-          <w:szCs w:val="19"/>
-          <w:highlight w:val="white"/>
-        </w:rPr>
-        <w:t xml:space="preserve">[ 0, </w:t>
+      <w:proofErr w:type="gramStart"/>
+      <w:r>
+        <w:rPr>
+          <w:rFonts w:ascii="Consolas" w:hAnsi="Consolas" w:cs="Consolas"/>
+          <w:color w:val="000000"/>
+          <w:sz w:val="19"/>
+          <w:szCs w:val="19"/>
+          <w:highlight w:val="white"/>
+        </w:rPr>
+        <w:t>[ 0</w:t>
+      </w:r>
+      <w:proofErr w:type="gramEnd"/>
+      <w:r>
+        <w:rPr>
+          <w:rFonts w:ascii="Consolas" w:hAnsi="Consolas" w:cs="Consolas"/>
+          <w:color w:val="000000"/>
+          <w:sz w:val="19"/>
+          <w:szCs w:val="19"/>
+          <w:highlight w:val="white"/>
+        </w:rPr>
+        <w:t xml:space="preserve">, </w:t>
       </w:r>
       <w:r>
         <w:rPr>
@@ -984,7 +1145,6 @@
           <w:sz w:val="20"/>
           <w:szCs w:val="20"/>
           <w:shd w:val="clear" w:color="auto" w:fill="FFFFFF"/>
-          <w:lang w:val="en-CA"/>
         </w:rPr>
       </w:pPr>
       <w:r>
@@ -1007,17 +1167,16 @@
           <w:sz w:val="19"/>
           <w:szCs w:val="19"/>
           <w:highlight w:val="white"/>
-          <w:lang w:val="en-CA"/>
-        </w:rPr>
-      </w:pPr>
-      <w:r>
-        <w:rPr>
-          <w:rFonts w:ascii="Consolas" w:hAnsi="Consolas" w:cs="Consolas"/>
-          <w:color w:val="000000"/>
-          <w:sz w:val="19"/>
-          <w:szCs w:val="19"/>
-          <w:highlight w:val="white"/>
-          <w:lang w:val="en-CA"/>
+        </w:rPr>
+      </w:pPr>
+      <w:proofErr w:type="gramStart"/>
+      <w:r>
+        <w:rPr>
+          <w:rFonts w:ascii="Consolas" w:hAnsi="Consolas" w:cs="Consolas"/>
+          <w:color w:val="000000"/>
+          <w:sz w:val="19"/>
+          <w:szCs w:val="19"/>
+          <w:highlight w:val="white"/>
         </w:rPr>
         <w:t xml:space="preserve">[ </w:t>
       </w:r>
@@ -1028,18 +1187,17 @@
           <w:sz w:val="19"/>
           <w:szCs w:val="19"/>
           <w:highlight w:val="white"/>
-          <w:lang w:val="en-CA"/>
         </w:rPr>
         <w:t>1</w:t>
       </w:r>
-      <w:r>
-        <w:rPr>
-          <w:rFonts w:ascii="Consolas" w:hAnsi="Consolas" w:cs="Consolas"/>
-          <w:color w:val="000000"/>
-          <w:sz w:val="19"/>
-          <w:szCs w:val="19"/>
-          <w:highlight w:val="white"/>
-          <w:lang w:val="en-CA"/>
+      <w:proofErr w:type="gramEnd"/>
+      <w:r>
+        <w:rPr>
+          <w:rFonts w:ascii="Consolas" w:hAnsi="Consolas" w:cs="Consolas"/>
+          <w:color w:val="000000"/>
+          <w:sz w:val="19"/>
+          <w:szCs w:val="19"/>
+          <w:highlight w:val="white"/>
         </w:rPr>
         <w:t xml:space="preserve">, </w:t>
       </w:r>
@@ -1050,7 +1208,6 @@
           <w:sz w:val="19"/>
           <w:szCs w:val="19"/>
           <w:highlight w:val="white"/>
-          <w:lang w:val="en-CA"/>
         </w:rPr>
         <w:t>2, -1</w:t>
       </w:r>
@@ -1061,7 +1218,6 @@
           <w:sz w:val="19"/>
           <w:szCs w:val="19"/>
           <w:highlight w:val="white"/>
-          <w:lang w:val="en-CA"/>
         </w:rPr>
         <w:t>]</w:t>
       </w:r>
@@ -1074,17 +1230,15 @@
           <w:sz w:val="19"/>
           <w:szCs w:val="19"/>
           <w:highlight w:val="white"/>
-          <w:lang w:val="en-CA"/>
-        </w:rPr>
-      </w:pPr>
-      <w:r>
-        <w:rPr>
-          <w:rFonts w:ascii="Consolas" w:hAnsi="Consolas" w:cs="Consolas"/>
-          <w:color w:val="000000"/>
-          <w:sz w:val="19"/>
-          <w:szCs w:val="19"/>
-          <w:highlight w:val="white"/>
-          <w:lang w:val="en-CA"/>
+        </w:rPr>
+      </w:pPr>
+      <w:r>
+        <w:rPr>
+          <w:rFonts w:ascii="Consolas" w:hAnsi="Consolas" w:cs="Consolas"/>
+          <w:color w:val="000000"/>
+          <w:sz w:val="19"/>
+          <w:szCs w:val="19"/>
+          <w:highlight w:val="white"/>
         </w:rPr>
         <w:t xml:space="preserve">[ </w:t>
       </w:r>
@@ -1095,7 +1249,6 @@
           <w:sz w:val="19"/>
           <w:szCs w:val="19"/>
           <w:highlight w:val="white"/>
-          <w:lang w:val="en-CA"/>
         </w:rPr>
         <w:t>-2</w:t>
       </w:r>
@@ -1106,7 +1259,6 @@
           <w:sz w:val="19"/>
           <w:szCs w:val="19"/>
           <w:highlight w:val="white"/>
-          <w:lang w:val="en-CA"/>
         </w:rPr>
         <w:t xml:space="preserve">, 1, </w:t>
       </w:r>
@@ -1117,7 +1269,6 @@
           <w:sz w:val="19"/>
           <w:szCs w:val="19"/>
           <w:highlight w:val="white"/>
-          <w:lang w:val="en-CA"/>
         </w:rPr>
         <w:t>1</w:t>
       </w:r>
@@ -1128,7 +1279,6 @@
           <w:sz w:val="19"/>
           <w:szCs w:val="19"/>
           <w:highlight w:val="white"/>
-          <w:lang w:val="en-CA"/>
         </w:rPr>
         <w:t>]</w:t>
       </w:r>
@@ -1144,25 +1294,35 @@
           <w:shd w:val="clear" w:color="auto" w:fill="FFFFFF"/>
         </w:rPr>
       </w:pPr>
-      <w:r>
-        <w:rPr>
-          <w:rFonts w:ascii="Consolas" w:hAnsi="Consolas" w:cs="Consolas"/>
-          <w:color w:val="000000"/>
-          <w:sz w:val="19"/>
-          <w:szCs w:val="19"/>
-          <w:highlight w:val="white"/>
-          <w:lang w:val="en-CA"/>
-        </w:rPr>
-        <w:t xml:space="preserve">[ 0, </w:t>
-      </w:r>
-      <w:r>
-        <w:rPr>
-          <w:rFonts w:ascii="Consolas" w:hAnsi="Consolas" w:cs="Consolas"/>
-          <w:color w:val="000000"/>
-          <w:sz w:val="19"/>
-          <w:szCs w:val="19"/>
-          <w:highlight w:val="white"/>
-          <w:lang w:val="en-CA"/>
+      <w:proofErr w:type="gramStart"/>
+      <w:r>
+        <w:rPr>
+          <w:rFonts w:ascii="Consolas" w:hAnsi="Consolas" w:cs="Consolas"/>
+          <w:color w:val="000000"/>
+          <w:sz w:val="19"/>
+          <w:szCs w:val="19"/>
+          <w:highlight w:val="white"/>
+        </w:rPr>
+        <w:t>[ 0</w:t>
+      </w:r>
+      <w:proofErr w:type="gramEnd"/>
+      <w:r>
+        <w:rPr>
+          <w:rFonts w:ascii="Consolas" w:hAnsi="Consolas" w:cs="Consolas"/>
+          <w:color w:val="000000"/>
+          <w:sz w:val="19"/>
+          <w:szCs w:val="19"/>
+          <w:highlight w:val="white"/>
+        </w:rPr>
+        <w:t xml:space="preserve">, </w:t>
+      </w:r>
+      <w:r>
+        <w:rPr>
+          <w:rFonts w:ascii="Consolas" w:hAnsi="Consolas" w:cs="Consolas"/>
+          <w:color w:val="000000"/>
+          <w:sz w:val="19"/>
+          <w:szCs w:val="19"/>
+          <w:highlight w:val="white"/>
         </w:rPr>
         <w:t>3, -3</w:t>
       </w:r>
@@ -1173,7 +1333,6 @@
           <w:sz w:val="19"/>
           <w:szCs w:val="19"/>
           <w:highlight w:val="white"/>
-          <w:lang w:val="en-CA"/>
         </w:rPr>
         <w:t>]</w:t>
       </w:r>
@@ -1238,7 +1397,29 @@
           <w:szCs w:val="20"/>
           <w:shd w:val="clear" w:color="auto" w:fill="FFFFFF"/>
         </w:rPr>
-        <w:t xml:space="preserve"> si on avait le bon résultat pour la comatrice et la matrice inverse.</w:t>
+        <w:t xml:space="preserve"> si on avait le bon résultat pour la </w:t>
+      </w:r>
+      <w:proofErr w:type="spellStart"/>
+      <w:r>
+        <w:rPr>
+          <w:rFonts w:ascii="Segoe UI" w:hAnsi="Segoe UI" w:cs="Segoe UI"/>
+          <w:color w:val="333333"/>
+          <w:sz w:val="20"/>
+          <w:szCs w:val="20"/>
+          <w:shd w:val="clear" w:color="auto" w:fill="FFFFFF"/>
+        </w:rPr>
+        <w:t>comatrice</w:t>
+      </w:r>
+      <w:proofErr w:type="spellEnd"/>
+      <w:r>
+        <w:rPr>
+          <w:rFonts w:ascii="Segoe UI" w:hAnsi="Segoe UI" w:cs="Segoe UI"/>
+          <w:color w:val="333333"/>
+          <w:sz w:val="20"/>
+          <w:szCs w:val="20"/>
+          <w:shd w:val="clear" w:color="auto" w:fill="FFFFFF"/>
+        </w:rPr>
+        <w:t xml:space="preserve"> et la matrice inverse.</w:t>
       </w:r>
     </w:p>
     <w:p>
@@ -1274,7 +1455,6 @@
           <w:sz w:val="20"/>
           <w:szCs w:val="20"/>
           <w:shd w:val="clear" w:color="auto" w:fill="FFFFFF"/>
-          <w:lang w:val="en-CA"/>
         </w:rPr>
       </w:pPr>
       <w:r>
@@ -1298,97 +1478,136 @@
           <w:sz w:val="19"/>
           <w:szCs w:val="19"/>
           <w:highlight w:val="white"/>
-          <w:lang w:val="en-CA"/>
-        </w:rPr>
-      </w:pPr>
-      <w:r>
-        <w:rPr>
-          <w:rFonts w:ascii="Consolas" w:hAnsi="Consolas" w:cs="Consolas"/>
-          <w:color w:val="000000"/>
-          <w:sz w:val="19"/>
-          <w:szCs w:val="19"/>
-          <w:highlight w:val="white"/>
-          <w:lang w:val="en-CA"/>
-        </w:rPr>
-        <w:t>[ 4, 2, 8, 3 ]</w:t>
-      </w:r>
-    </w:p>
-    <w:p>
-      <w:pPr>
-        <w:rPr>
-          <w:rFonts w:ascii="Consolas" w:hAnsi="Consolas" w:cs="Consolas"/>
-          <w:color w:val="000000"/>
-          <w:sz w:val="19"/>
-          <w:szCs w:val="19"/>
-          <w:highlight w:val="white"/>
-          <w:lang w:val="en-CA"/>
-        </w:rPr>
-      </w:pPr>
-      <w:r>
-        <w:rPr>
-          <w:rFonts w:ascii="Consolas" w:hAnsi="Consolas" w:cs="Consolas"/>
-          <w:color w:val="000000"/>
-          <w:sz w:val="19"/>
-          <w:szCs w:val="19"/>
-          <w:highlight w:val="white"/>
-          <w:lang w:val="en-CA"/>
-        </w:rPr>
-        <w:t>[ 5, 1, 7, 5 ]</w:t>
-      </w:r>
-    </w:p>
-    <w:p>
-      <w:pPr>
-        <w:rPr>
-          <w:rFonts w:ascii="Consolas" w:hAnsi="Consolas" w:cs="Consolas"/>
-          <w:color w:val="000000"/>
-          <w:sz w:val="19"/>
-          <w:szCs w:val="19"/>
-          <w:highlight w:val="white"/>
-          <w:lang w:val="en-CA"/>
-        </w:rPr>
-      </w:pPr>
-      <w:r>
-        <w:rPr>
-          <w:rFonts w:ascii="Consolas" w:hAnsi="Consolas" w:cs="Consolas"/>
-          <w:color w:val="000000"/>
-          <w:sz w:val="19"/>
-          <w:szCs w:val="19"/>
-          <w:highlight w:val="white"/>
-          <w:lang w:val="en-CA"/>
-        </w:rPr>
-        <w:t>[ 8, 0, 8, 5 ]</w:t>
-      </w:r>
-    </w:p>
-    <w:p>
-      <w:pPr>
-        <w:rPr>
-          <w:rFonts w:ascii="Consolas" w:hAnsi="Consolas" w:cs="Consolas"/>
-          <w:color w:val="000000"/>
-          <w:sz w:val="19"/>
-          <w:szCs w:val="19"/>
-          <w:lang w:val="en-CA"/>
-        </w:rPr>
-      </w:pPr>
-      <w:r>
-        <w:rPr>
-          <w:rFonts w:ascii="Consolas" w:hAnsi="Consolas" w:cs="Consolas"/>
-          <w:color w:val="000000"/>
-          <w:sz w:val="19"/>
-          <w:szCs w:val="19"/>
-          <w:highlight w:val="white"/>
-          <w:lang w:val="en-CA"/>
-        </w:rPr>
-        <w:t>[ 3, 2, 3, 8 ]</w:t>
-      </w:r>
-    </w:p>
-    <w:p>
-      <w:pPr>
-        <w:rPr>
-          <w:rFonts w:ascii="Consolas" w:hAnsi="Consolas" w:cs="Consolas"/>
-          <w:color w:val="000000"/>
-          <w:sz w:val="19"/>
-          <w:szCs w:val="19"/>
-          <w:lang w:val="en-CA"/>
+        </w:rPr>
+      </w:pPr>
+      <w:proofErr w:type="gramStart"/>
+      <w:r>
+        <w:rPr>
+          <w:rFonts w:ascii="Consolas" w:hAnsi="Consolas" w:cs="Consolas"/>
+          <w:color w:val="000000"/>
+          <w:sz w:val="19"/>
+          <w:szCs w:val="19"/>
+          <w:highlight w:val="white"/>
+        </w:rPr>
+        <w:t>[ 4</w:t>
+      </w:r>
+      <w:proofErr w:type="gramEnd"/>
+      <w:r>
+        <w:rPr>
+          <w:rFonts w:ascii="Consolas" w:hAnsi="Consolas" w:cs="Consolas"/>
+          <w:color w:val="000000"/>
+          <w:sz w:val="19"/>
+          <w:szCs w:val="19"/>
+          <w:highlight w:val="white"/>
+        </w:rPr>
+        <w:t>, 2, 8, 3 ]</w:t>
+      </w:r>
+    </w:p>
+    <w:p>
+      <w:pPr>
+        <w:rPr>
+          <w:rFonts w:ascii="Consolas" w:hAnsi="Consolas" w:cs="Consolas"/>
+          <w:color w:val="000000"/>
+          <w:sz w:val="19"/>
+          <w:szCs w:val="19"/>
+          <w:highlight w:val="white"/>
+        </w:rPr>
+      </w:pPr>
+      <w:proofErr w:type="gramStart"/>
+      <w:r>
+        <w:rPr>
+          <w:rFonts w:ascii="Consolas" w:hAnsi="Consolas" w:cs="Consolas"/>
+          <w:color w:val="000000"/>
+          <w:sz w:val="19"/>
+          <w:szCs w:val="19"/>
+          <w:highlight w:val="white"/>
+        </w:rPr>
+        <w:t>[ 5</w:t>
+      </w:r>
+      <w:proofErr w:type="gramEnd"/>
+      <w:r>
+        <w:rPr>
+          <w:rFonts w:ascii="Consolas" w:hAnsi="Consolas" w:cs="Consolas"/>
+          <w:color w:val="000000"/>
+          <w:sz w:val="19"/>
+          <w:szCs w:val="19"/>
+          <w:highlight w:val="white"/>
+        </w:rPr>
+        <w:t>, 1, 7, 5 ]</w:t>
+      </w:r>
+    </w:p>
+    <w:p>
+      <w:pPr>
+        <w:rPr>
+          <w:rFonts w:ascii="Consolas" w:hAnsi="Consolas" w:cs="Consolas"/>
+          <w:color w:val="000000"/>
+          <w:sz w:val="19"/>
+          <w:szCs w:val="19"/>
+          <w:highlight w:val="white"/>
+        </w:rPr>
+      </w:pPr>
+      <w:proofErr w:type="gramStart"/>
+      <w:r>
+        <w:rPr>
+          <w:rFonts w:ascii="Consolas" w:hAnsi="Consolas" w:cs="Consolas"/>
+          <w:color w:val="000000"/>
+          <w:sz w:val="19"/>
+          <w:szCs w:val="19"/>
+          <w:highlight w:val="white"/>
+        </w:rPr>
+        <w:t>[ 8</w:t>
+      </w:r>
+      <w:proofErr w:type="gramEnd"/>
+      <w:r>
+        <w:rPr>
+          <w:rFonts w:ascii="Consolas" w:hAnsi="Consolas" w:cs="Consolas"/>
+          <w:color w:val="000000"/>
+          <w:sz w:val="19"/>
+          <w:szCs w:val="19"/>
+          <w:highlight w:val="white"/>
+        </w:rPr>
+        <w:t>, 0, 8, 5 ]</w:t>
+      </w:r>
+    </w:p>
+    <w:p>
+      <w:pPr>
+        <w:rPr>
+          <w:rFonts w:ascii="Consolas" w:hAnsi="Consolas" w:cs="Consolas"/>
+          <w:color w:val="000000"/>
+          <w:sz w:val="19"/>
+          <w:szCs w:val="19"/>
+        </w:rPr>
+      </w:pPr>
+      <w:proofErr w:type="gramStart"/>
+      <w:r>
+        <w:rPr>
+          <w:rFonts w:ascii="Consolas" w:hAnsi="Consolas" w:cs="Consolas"/>
+          <w:color w:val="000000"/>
+          <w:sz w:val="19"/>
+          <w:szCs w:val="19"/>
+          <w:highlight w:val="white"/>
+        </w:rPr>
+        <w:t>[ 3</w:t>
+      </w:r>
+      <w:proofErr w:type="gramEnd"/>
+      <w:r>
+        <w:rPr>
+          <w:rFonts w:ascii="Consolas" w:hAnsi="Consolas" w:cs="Consolas"/>
+          <w:color w:val="000000"/>
+          <w:sz w:val="19"/>
+          <w:szCs w:val="19"/>
+          <w:highlight w:val="white"/>
+        </w:rPr>
+        <w:t>, 2, 3, 8 ]</w:t>
+      </w:r>
+    </w:p>
+    <w:p>
+      <w:pPr>
+        <w:rPr>
+          <w:rFonts w:ascii="Consolas" w:hAnsi="Consolas" w:cs="Consolas"/>
+          <w:color w:val="000000"/>
+          <w:sz w:val="19"/>
+          <w:szCs w:val="19"/>
         </w:rPr>
       </w:pPr>
     </w:p>
@@ -1467,17 +1686,16 @@
           <w:sz w:val="19"/>
           <w:szCs w:val="19"/>
           <w:highlight w:val="white"/>
-          <w:lang w:val="en-CA"/>
-        </w:rPr>
-      </w:pPr>
-      <w:r>
-        <w:rPr>
-          <w:rFonts w:ascii="Consolas" w:hAnsi="Consolas" w:cs="Consolas"/>
-          <w:color w:val="000000"/>
-          <w:sz w:val="19"/>
-          <w:szCs w:val="19"/>
-          <w:highlight w:val="white"/>
-          <w:lang w:val="en-CA"/>
+        </w:rPr>
+      </w:pPr>
+      <w:proofErr w:type="gramStart"/>
+      <w:r>
+        <w:rPr>
+          <w:rFonts w:ascii="Consolas" w:hAnsi="Consolas" w:cs="Consolas"/>
+          <w:color w:val="000000"/>
+          <w:sz w:val="19"/>
+          <w:szCs w:val="19"/>
+          <w:highlight w:val="white"/>
         </w:rPr>
         <w:t>[</w:t>
       </w:r>
@@ -1488,18 +1706,27 @@
           <w:sz w:val="19"/>
           <w:szCs w:val="19"/>
           <w:highlight w:val="white"/>
-          <w:lang w:val="en-CA"/>
-        </w:rPr>
-        <w:t xml:space="preserve"> 4, 2, 8, 3, 3, 2, 1 </w:t>
-      </w:r>
-      <w:r>
-        <w:rPr>
-          <w:rFonts w:ascii="Consolas" w:hAnsi="Consolas" w:cs="Consolas"/>
-          <w:color w:val="000000"/>
-          <w:sz w:val="19"/>
-          <w:szCs w:val="19"/>
-          <w:highlight w:val="white"/>
-          <w:lang w:val="en-CA"/>
+        </w:rPr>
+        <w:t xml:space="preserve"> 4</w:t>
+      </w:r>
+      <w:proofErr w:type="gramEnd"/>
+      <w:r>
+        <w:rPr>
+          <w:rFonts w:ascii="Consolas" w:hAnsi="Consolas" w:cs="Consolas"/>
+          <w:color w:val="000000"/>
+          <w:sz w:val="19"/>
+          <w:szCs w:val="19"/>
+          <w:highlight w:val="white"/>
+        </w:rPr>
+        <w:t xml:space="preserve">, 2, 8, 3, 3, 2, 1 </w:t>
+      </w:r>
+      <w:r>
+        <w:rPr>
+          <w:rFonts w:ascii="Consolas" w:hAnsi="Consolas" w:cs="Consolas"/>
+          <w:color w:val="000000"/>
+          <w:sz w:val="19"/>
+          <w:szCs w:val="19"/>
+          <w:highlight w:val="white"/>
         </w:rPr>
         <w:t>]</w:t>
       </w:r>
@@ -1515,17 +1742,16 @@
           <w:sz w:val="19"/>
           <w:szCs w:val="19"/>
           <w:highlight w:val="white"/>
-          <w:lang w:val="en-CA"/>
-        </w:rPr>
-      </w:pPr>
-      <w:r>
-        <w:rPr>
-          <w:rFonts w:ascii="Consolas" w:hAnsi="Consolas" w:cs="Consolas"/>
-          <w:color w:val="000000"/>
-          <w:sz w:val="19"/>
-          <w:szCs w:val="19"/>
-          <w:highlight w:val="white"/>
-          <w:lang w:val="en-CA"/>
+        </w:rPr>
+      </w:pPr>
+      <w:proofErr w:type="gramStart"/>
+      <w:r>
+        <w:rPr>
+          <w:rFonts w:ascii="Consolas" w:hAnsi="Consolas" w:cs="Consolas"/>
+          <w:color w:val="000000"/>
+          <w:sz w:val="19"/>
+          <w:szCs w:val="19"/>
+          <w:highlight w:val="white"/>
         </w:rPr>
         <w:t>[</w:t>
       </w:r>
@@ -1536,18 +1762,27 @@
           <w:sz w:val="19"/>
           <w:szCs w:val="19"/>
           <w:highlight w:val="white"/>
-          <w:lang w:val="en-CA"/>
-        </w:rPr>
-        <w:t xml:space="preserve"> 5, 1, 7, 5, 3, 2, 1 </w:t>
-      </w:r>
-      <w:r>
-        <w:rPr>
-          <w:rFonts w:ascii="Consolas" w:hAnsi="Consolas" w:cs="Consolas"/>
-          <w:color w:val="000000"/>
-          <w:sz w:val="19"/>
-          <w:szCs w:val="19"/>
-          <w:highlight w:val="white"/>
-          <w:lang w:val="en-CA"/>
+        </w:rPr>
+        <w:t xml:space="preserve"> 5</w:t>
+      </w:r>
+      <w:proofErr w:type="gramEnd"/>
+      <w:r>
+        <w:rPr>
+          <w:rFonts w:ascii="Consolas" w:hAnsi="Consolas" w:cs="Consolas"/>
+          <w:color w:val="000000"/>
+          <w:sz w:val="19"/>
+          <w:szCs w:val="19"/>
+          <w:highlight w:val="white"/>
+        </w:rPr>
+        <w:t xml:space="preserve">, 1, 7, 5, 3, 2, 1 </w:t>
+      </w:r>
+      <w:r>
+        <w:rPr>
+          <w:rFonts w:ascii="Consolas" w:hAnsi="Consolas" w:cs="Consolas"/>
+          <w:color w:val="000000"/>
+          <w:sz w:val="19"/>
+          <w:szCs w:val="19"/>
+          <w:highlight w:val="white"/>
         </w:rPr>
         <w:t>]</w:t>
       </w:r>
@@ -1563,17 +1798,16 @@
           <w:sz w:val="19"/>
           <w:szCs w:val="19"/>
           <w:highlight w:val="white"/>
-          <w:lang w:val="en-CA"/>
-        </w:rPr>
-      </w:pPr>
-      <w:r>
-        <w:rPr>
-          <w:rFonts w:ascii="Consolas" w:hAnsi="Consolas" w:cs="Consolas"/>
-          <w:color w:val="000000"/>
-          <w:sz w:val="19"/>
-          <w:szCs w:val="19"/>
-          <w:highlight w:val="white"/>
-          <w:lang w:val="en-CA"/>
+        </w:rPr>
+      </w:pPr>
+      <w:proofErr w:type="gramStart"/>
+      <w:r>
+        <w:rPr>
+          <w:rFonts w:ascii="Consolas" w:hAnsi="Consolas" w:cs="Consolas"/>
+          <w:color w:val="000000"/>
+          <w:sz w:val="19"/>
+          <w:szCs w:val="19"/>
+          <w:highlight w:val="white"/>
         </w:rPr>
         <w:t>[</w:t>
       </w:r>
@@ -1584,18 +1818,27 @@
           <w:sz w:val="19"/>
           <w:szCs w:val="19"/>
           <w:highlight w:val="white"/>
-          <w:lang w:val="en-CA"/>
-        </w:rPr>
-        <w:t xml:space="preserve"> 8, 0, 8, 5, 4, 4, 2 </w:t>
-      </w:r>
-      <w:r>
-        <w:rPr>
-          <w:rFonts w:ascii="Consolas" w:hAnsi="Consolas" w:cs="Consolas"/>
-          <w:color w:val="000000"/>
-          <w:sz w:val="19"/>
-          <w:szCs w:val="19"/>
-          <w:highlight w:val="white"/>
-          <w:lang w:val="en-CA"/>
+        </w:rPr>
+        <w:t xml:space="preserve"> 8</w:t>
+      </w:r>
+      <w:proofErr w:type="gramEnd"/>
+      <w:r>
+        <w:rPr>
+          <w:rFonts w:ascii="Consolas" w:hAnsi="Consolas" w:cs="Consolas"/>
+          <w:color w:val="000000"/>
+          <w:sz w:val="19"/>
+          <w:szCs w:val="19"/>
+          <w:highlight w:val="white"/>
+        </w:rPr>
+        <w:t xml:space="preserve">, 0, 8, 5, 4, 4, 2 </w:t>
+      </w:r>
+      <w:r>
+        <w:rPr>
+          <w:rFonts w:ascii="Consolas" w:hAnsi="Consolas" w:cs="Consolas"/>
+          <w:color w:val="000000"/>
+          <w:sz w:val="19"/>
+          <w:szCs w:val="19"/>
+          <w:highlight w:val="white"/>
         </w:rPr>
         <w:t>]</w:t>
       </w:r>
@@ -1611,39 +1854,37 @@
           <w:sz w:val="19"/>
           <w:szCs w:val="19"/>
           <w:highlight w:val="white"/>
-          <w:lang w:val="en-CA"/>
-        </w:rPr>
-      </w:pPr>
-      <w:r>
-        <w:rPr>
-          <w:rFonts w:ascii="Consolas" w:hAnsi="Consolas" w:cs="Consolas"/>
-          <w:color w:val="000000"/>
-          <w:sz w:val="19"/>
-          <w:szCs w:val="19"/>
-          <w:highlight w:val="white"/>
-          <w:lang w:val="en-CA"/>
-        </w:rPr>
-        <w:t>[</w:t>
-      </w:r>
-      <w:r>
-        <w:rPr>
-          <w:rFonts w:ascii="Consolas" w:hAnsi="Consolas" w:cs="Consolas"/>
-          <w:color w:val="000000"/>
-          <w:sz w:val="19"/>
-          <w:szCs w:val="19"/>
-          <w:highlight w:val="white"/>
-          <w:lang w:val="en-CA"/>
-        </w:rPr>
-        <w:t xml:space="preserve"> 3, 2, 3, 8, </w:t>
-      </w:r>
-      <w:r>
-        <w:rPr>
-          <w:rFonts w:ascii="Consolas" w:hAnsi="Consolas" w:cs="Consolas"/>
-          <w:color w:val="000000"/>
-          <w:sz w:val="19"/>
-          <w:szCs w:val="19"/>
-          <w:highlight w:val="white"/>
-          <w:lang w:val="en-CA"/>
+        </w:rPr>
+      </w:pPr>
+      <w:proofErr w:type="gramStart"/>
+      <w:r>
+        <w:rPr>
+          <w:rFonts w:ascii="Consolas" w:hAnsi="Consolas" w:cs="Consolas"/>
+          <w:color w:val="000000"/>
+          <w:sz w:val="19"/>
+          <w:szCs w:val="19"/>
+          <w:highlight w:val="white"/>
+        </w:rPr>
+        <w:t>[ 3</w:t>
+      </w:r>
+      <w:proofErr w:type="gramEnd"/>
+      <w:r>
+        <w:rPr>
+          <w:rFonts w:ascii="Consolas" w:hAnsi="Consolas" w:cs="Consolas"/>
+          <w:color w:val="000000"/>
+          <w:sz w:val="19"/>
+          <w:szCs w:val="19"/>
+          <w:highlight w:val="white"/>
+        </w:rPr>
+        <w:t xml:space="preserve">, 2, 3, 8, </w:t>
+      </w:r>
+      <w:r>
+        <w:rPr>
+          <w:rFonts w:ascii="Consolas" w:hAnsi="Consolas" w:cs="Consolas"/>
+          <w:color w:val="000000"/>
+          <w:sz w:val="19"/>
+          <w:szCs w:val="19"/>
+          <w:highlight w:val="white"/>
         </w:rPr>
         <w:t xml:space="preserve">4, 2, 1 </w:t>
       </w:r>
@@ -1654,7 +1895,6 @@
           <w:sz w:val="19"/>
           <w:szCs w:val="19"/>
           <w:highlight w:val="white"/>
-          <w:lang w:val="en-CA"/>
         </w:rPr>
         <w:t>]</w:t>
       </w:r>
@@ -1670,39 +1910,37 @@
           <w:sz w:val="19"/>
           <w:szCs w:val="19"/>
           <w:highlight w:val="white"/>
-          <w:lang w:val="en-CA"/>
-        </w:rPr>
-      </w:pPr>
-      <w:r>
-        <w:rPr>
-          <w:rFonts w:ascii="Consolas" w:hAnsi="Consolas" w:cs="Consolas"/>
-          <w:color w:val="000000"/>
-          <w:sz w:val="19"/>
-          <w:szCs w:val="19"/>
-          <w:highlight w:val="white"/>
-          <w:lang w:val="en-CA"/>
-        </w:rPr>
-        <w:t>[</w:t>
-      </w:r>
-      <w:r>
-        <w:rPr>
-          <w:rFonts w:ascii="Consolas" w:hAnsi="Consolas" w:cs="Consolas"/>
-          <w:color w:val="000000"/>
-          <w:sz w:val="19"/>
-          <w:szCs w:val="19"/>
-          <w:highlight w:val="white"/>
-          <w:lang w:val="en-CA"/>
-        </w:rPr>
-        <w:t xml:space="preserve"> 6, 7, 3, 0</w:t>
-      </w:r>
-      <w:r>
-        <w:rPr>
-          <w:rFonts w:ascii="Consolas" w:hAnsi="Consolas" w:cs="Consolas"/>
-          <w:color w:val="000000"/>
-          <w:sz w:val="19"/>
-          <w:szCs w:val="19"/>
-          <w:highlight w:val="white"/>
-          <w:lang w:val="en-CA"/>
+        </w:rPr>
+      </w:pPr>
+      <w:proofErr w:type="gramStart"/>
+      <w:r>
+        <w:rPr>
+          <w:rFonts w:ascii="Consolas" w:hAnsi="Consolas" w:cs="Consolas"/>
+          <w:color w:val="000000"/>
+          <w:sz w:val="19"/>
+          <w:szCs w:val="19"/>
+          <w:highlight w:val="white"/>
+        </w:rPr>
+        <w:t>[ 6</w:t>
+      </w:r>
+      <w:proofErr w:type="gramEnd"/>
+      <w:r>
+        <w:rPr>
+          <w:rFonts w:ascii="Consolas" w:hAnsi="Consolas" w:cs="Consolas"/>
+          <w:color w:val="000000"/>
+          <w:sz w:val="19"/>
+          <w:szCs w:val="19"/>
+          <w:highlight w:val="white"/>
+        </w:rPr>
+        <w:t>, 7, 3, 0</w:t>
+      </w:r>
+      <w:r>
+        <w:rPr>
+          <w:rFonts w:ascii="Consolas" w:hAnsi="Consolas" w:cs="Consolas"/>
+          <w:color w:val="000000"/>
+          <w:sz w:val="19"/>
+          <w:szCs w:val="19"/>
+          <w:highlight w:val="white"/>
         </w:rPr>
         <w:t xml:space="preserve">, 1, 1, 3 </w:t>
       </w:r>
@@ -1713,20 +1951,8 @@
           <w:sz w:val="19"/>
           <w:szCs w:val="19"/>
           <w:highlight w:val="white"/>
-          <w:lang w:val="en-CA"/>
-        </w:rPr>
-        <w:t>]</w:t>
-      </w:r>
-      <w:r>
-        <w:rPr>
-          <w:rFonts w:ascii="Consolas" w:hAnsi="Consolas" w:cs="Consolas"/>
-          <w:color w:val="000000"/>
-          <w:sz w:val="19"/>
-          <w:szCs w:val="19"/>
-          <w:highlight w:val="white"/>
-          <w:lang w:val="en-CA"/>
-        </w:rPr>
-        <w:t xml:space="preserve"> </w:t>
+        </w:rPr>
+        <w:t xml:space="preserve">] </w:t>
       </w:r>
     </w:p>
     <w:p>
@@ -1740,39 +1966,37 @@
           <w:sz w:val="19"/>
           <w:szCs w:val="19"/>
           <w:highlight w:val="white"/>
-          <w:lang w:val="en-CA"/>
-        </w:rPr>
-      </w:pPr>
-      <w:r>
-        <w:rPr>
-          <w:rFonts w:ascii="Consolas" w:hAnsi="Consolas" w:cs="Consolas"/>
-          <w:color w:val="000000"/>
-          <w:sz w:val="19"/>
-          <w:szCs w:val="19"/>
-          <w:highlight w:val="white"/>
-          <w:lang w:val="en-CA"/>
-        </w:rPr>
-        <w:t>[</w:t>
-      </w:r>
-      <w:r>
-        <w:rPr>
-          <w:rFonts w:ascii="Consolas" w:hAnsi="Consolas" w:cs="Consolas"/>
-          <w:color w:val="000000"/>
-          <w:sz w:val="19"/>
-          <w:szCs w:val="19"/>
-          <w:highlight w:val="white"/>
-          <w:lang w:val="en-CA"/>
-        </w:rPr>
-        <w:t xml:space="preserve"> 3, 2, 3, 4</w:t>
-      </w:r>
-      <w:r>
-        <w:rPr>
-          <w:rFonts w:ascii="Consolas" w:hAnsi="Consolas" w:cs="Consolas"/>
-          <w:color w:val="000000"/>
-          <w:sz w:val="19"/>
-          <w:szCs w:val="19"/>
-          <w:highlight w:val="white"/>
-          <w:lang w:val="en-CA"/>
+        </w:rPr>
+      </w:pPr>
+      <w:proofErr w:type="gramStart"/>
+      <w:r>
+        <w:rPr>
+          <w:rFonts w:ascii="Consolas" w:hAnsi="Consolas" w:cs="Consolas"/>
+          <w:color w:val="000000"/>
+          <w:sz w:val="19"/>
+          <w:szCs w:val="19"/>
+          <w:highlight w:val="white"/>
+        </w:rPr>
+        <w:t>[ 3</w:t>
+      </w:r>
+      <w:proofErr w:type="gramEnd"/>
+      <w:r>
+        <w:rPr>
+          <w:rFonts w:ascii="Consolas" w:hAnsi="Consolas" w:cs="Consolas"/>
+          <w:color w:val="000000"/>
+          <w:sz w:val="19"/>
+          <w:szCs w:val="19"/>
+          <w:highlight w:val="white"/>
+        </w:rPr>
+        <w:t>, 2, 3, 4</w:t>
+      </w:r>
+      <w:r>
+        <w:rPr>
+          <w:rFonts w:ascii="Consolas" w:hAnsi="Consolas" w:cs="Consolas"/>
+          <w:color w:val="000000"/>
+          <w:sz w:val="19"/>
+          <w:szCs w:val="19"/>
+          <w:highlight w:val="white"/>
         </w:rPr>
         <w:t xml:space="preserve">, 4, 4, 4 </w:t>
       </w:r>
@@ -1783,7 +2007,6 @@
           <w:sz w:val="19"/>
           <w:szCs w:val="19"/>
           <w:highlight w:val="white"/>
-          <w:lang w:val="en-CA"/>
         </w:rPr>
         <w:t>]</w:t>
       </w:r>
@@ -1797,39 +2020,37 @@
           <w:sz w:val="20"/>
           <w:szCs w:val="20"/>
           <w:shd w:val="clear" w:color="auto" w:fill="FFFFFF"/>
-          <w:lang w:val="en-CA"/>
-        </w:rPr>
-      </w:pPr>
-      <w:r>
-        <w:rPr>
-          <w:rFonts w:ascii="Consolas" w:hAnsi="Consolas" w:cs="Consolas"/>
-          <w:color w:val="000000"/>
-          <w:sz w:val="19"/>
-          <w:szCs w:val="19"/>
-          <w:highlight w:val="white"/>
-          <w:lang w:val="en-CA"/>
-        </w:rPr>
-        <w:t>[</w:t>
-      </w:r>
-      <w:r>
-        <w:rPr>
-          <w:rFonts w:ascii="Consolas" w:hAnsi="Consolas" w:cs="Consolas"/>
-          <w:color w:val="000000"/>
-          <w:sz w:val="19"/>
-          <w:szCs w:val="19"/>
-          <w:highlight w:val="white"/>
-          <w:lang w:val="en-CA"/>
-        </w:rPr>
-        <w:t xml:space="preserve"> 3, 5, 3, 2</w:t>
-      </w:r>
-      <w:r>
-        <w:rPr>
-          <w:rFonts w:ascii="Consolas" w:hAnsi="Consolas" w:cs="Consolas"/>
-          <w:color w:val="000000"/>
-          <w:sz w:val="19"/>
-          <w:szCs w:val="19"/>
-          <w:highlight w:val="white"/>
-          <w:lang w:val="en-CA"/>
+        </w:rPr>
+      </w:pPr>
+      <w:proofErr w:type="gramStart"/>
+      <w:r>
+        <w:rPr>
+          <w:rFonts w:ascii="Consolas" w:hAnsi="Consolas" w:cs="Consolas"/>
+          <w:color w:val="000000"/>
+          <w:sz w:val="19"/>
+          <w:szCs w:val="19"/>
+          <w:highlight w:val="white"/>
+        </w:rPr>
+        <w:t>[ 3</w:t>
+      </w:r>
+      <w:proofErr w:type="gramEnd"/>
+      <w:r>
+        <w:rPr>
+          <w:rFonts w:ascii="Consolas" w:hAnsi="Consolas" w:cs="Consolas"/>
+          <w:color w:val="000000"/>
+          <w:sz w:val="19"/>
+          <w:szCs w:val="19"/>
+          <w:highlight w:val="white"/>
+        </w:rPr>
+        <w:t>, 5, 3, 2</w:t>
+      </w:r>
+      <w:r>
+        <w:rPr>
+          <w:rFonts w:ascii="Consolas" w:hAnsi="Consolas" w:cs="Consolas"/>
+          <w:color w:val="000000"/>
+          <w:sz w:val="19"/>
+          <w:szCs w:val="19"/>
+          <w:highlight w:val="white"/>
         </w:rPr>
         <w:t xml:space="preserve">, 7, 3, 2 </w:t>
       </w:r>
@@ -1840,7 +2061,6 @@
           <w:sz w:val="19"/>
           <w:szCs w:val="19"/>
           <w:highlight w:val="white"/>
-          <w:lang w:val="en-CA"/>
         </w:rPr>
         <w:t>]</w:t>
       </w:r>
@@ -2256,7 +2476,29 @@
           <w:szCs w:val="20"/>
           <w:shd w:val="clear" w:color="auto" w:fill="FFFFFF"/>
         </w:rPr>
-        <w:t xml:space="preserve"> Le menu demande la saisie d’un paramètre integer pour savoir l’action que l’utilisateur souhaite faire. À noter </w:t>
+        <w:t xml:space="preserve"> Le menu demande la saisie d’un paramètre </w:t>
+      </w:r>
+      <w:proofErr w:type="spellStart"/>
+      <w:r>
+        <w:rPr>
+          <w:rFonts w:ascii="Segoe UI" w:hAnsi="Segoe UI" w:cs="Segoe UI"/>
+          <w:color w:val="333333"/>
+          <w:sz w:val="20"/>
+          <w:szCs w:val="20"/>
+          <w:shd w:val="clear" w:color="auto" w:fill="FFFFFF"/>
+        </w:rPr>
+        <w:t>integer</w:t>
+      </w:r>
+      <w:proofErr w:type="spellEnd"/>
+      <w:r>
+        <w:rPr>
+          <w:rFonts w:ascii="Segoe UI" w:hAnsi="Segoe UI" w:cs="Segoe UI"/>
+          <w:color w:val="333333"/>
+          <w:sz w:val="20"/>
+          <w:szCs w:val="20"/>
+          <w:shd w:val="clear" w:color="auto" w:fill="FFFFFF"/>
+        </w:rPr>
+        <w:t xml:space="preserve"> pour savoir l’action que l’utilisateur souhaite faire. À noter </w:t>
       </w:r>
       <w:r>
         <w:rPr>
@@ -2330,7 +2572,7 @@
             <o:lock v:ext="edit" aspectratio="t"/>
           </v:shapetype>
           <v:shape id="_x0000_i1025" type="#_x0000_t75" style="width:279pt;height:128.25pt">
-            <v:imagedata r:id="rId4" o:title="1- Menu Principale"/>
+            <v:imagedata r:id="rId5" o:title="1- Menu Principale"/>
           </v:shape>
         </w:pict>
       </w:r>
@@ -2396,7 +2638,7 @@
         </w:rPr>
         <w:pict>
           <v:shape id="_x0000_i1026" type="#_x0000_t75" style="width:315pt;height:60pt">
-            <v:imagedata r:id="rId5" o:title="2- Creation Matrice - Saisie Ligne et Colonne"/>
+            <v:imagedata r:id="rId6" o:title="2- Creation Matrice - Saisie Ligne et Colonne"/>
           </v:shape>
         </w:pict>
       </w:r>
@@ -2450,7 +2692,7 @@
         </w:rPr>
         <w:pict>
           <v:shape id="_x0000_i1027" type="#_x0000_t75" style="width:309pt;height:77.25pt">
-            <v:imagedata r:id="rId6" o:title="3 - Création Matrice - Méthode de remplissage"/>
+            <v:imagedata r:id="rId7" o:title="3 - Création Matrice - Méthode de remplissage"/>
           </v:shape>
         </w:pict>
       </w:r>
@@ -2472,7 +2714,7 @@
         <w:lastRenderedPageBreak/>
         <w:pict>
           <v:shape id="_x0000_i1028" type="#_x0000_t75" style="width:242.25pt;height:46.5pt">
-            <v:imagedata r:id="rId7" o:title="4- Création Matrice - Saisie Manuelle"/>
+            <v:imagedata r:id="rId8" o:title="4- Création Matrice - Saisie Manuelle"/>
           </v:shape>
         </w:pict>
       </w:r>
@@ -2491,7 +2733,25 @@
           <w:sz w:val="20"/>
           <w:szCs w:val="20"/>
         </w:rPr>
-        <w:t>Une nouvelle matrice créé est assigné un numéro de matrice. Ce numéro incrémente selon le nombre de matrices existantes dans le système. Comme il y a par défaut 5 matrices au départ, la première nouvelle matrice créer est assigné le numéro 6. Cette id nous permet d’accéder à la matrice de notre choix lorsque o</w:t>
+        <w:t xml:space="preserve">Une nouvelle matrice créé </w:t>
+      </w:r>
+      <w:proofErr w:type="gramStart"/>
+      <w:r>
+        <w:rPr>
+          <w:rFonts w:ascii="Segoe UI" w:hAnsi="Segoe UI" w:cs="Segoe UI"/>
+          <w:sz w:val="20"/>
+          <w:szCs w:val="20"/>
+        </w:rPr>
+        <w:t>est</w:t>
+      </w:r>
+      <w:proofErr w:type="gramEnd"/>
+      <w:r>
+        <w:rPr>
+          <w:rFonts w:ascii="Segoe UI" w:hAnsi="Segoe UI" w:cs="Segoe UI"/>
+          <w:sz w:val="20"/>
+          <w:szCs w:val="20"/>
+        </w:rPr>
+        <w:t xml:space="preserve"> assigné un numéro de matrice. Ce numéro incrémente selon le nombre de matrices existantes dans le système. Comme il y a par défaut 5 matrices au départ, la première nouvelle matrice créer est assigné le numéro 6. Cette id nous permet d’accéder à la matrice de notre choix lorsque o</w:t>
       </w:r>
       <w:r>
         <w:rPr>
@@ -2525,8 +2785,8 @@
           <w:szCs w:val="20"/>
         </w:rPr>
         <w:pict>
-          <v:shape id="_x0000_i1031" type="#_x0000_t75" style="width:163.5pt;height:18pt">
-            <v:imagedata r:id="rId8" o:title="5- Creation matrice - New matrice created"/>
+          <v:shape id="_x0000_i1029" type="#_x0000_t75" style="width:163.5pt;height:18pt">
+            <v:imagedata r:id="rId9" o:title="5- Creation matrice - New matrice created"/>
           </v:shape>
         </w:pict>
       </w:r>
@@ -2632,8 +2892,8 @@
           <w:szCs w:val="20"/>
         </w:rPr>
         <w:pict>
-          <v:shape id="_x0000_i1032" type="#_x0000_t75" style="width:221.25pt;height:90.75pt">
-            <v:imagedata r:id="rId9" o:title="6- Affichage matrice - saisie"/>
+          <v:shape id="_x0000_i1030" type="#_x0000_t75" style="width:221.25pt;height:90.75pt">
+            <v:imagedata r:id="rId10" o:title="6- Affichage matrice - saisie"/>
           </v:shape>
         </w:pict>
       </w:r>
@@ -2653,8 +2913,8 @@
           <w:szCs w:val="20"/>
         </w:rPr>
         <w:pict>
-          <v:shape id="_x0000_i1033" type="#_x0000_t75" style="width:171pt;height:69pt">
-            <v:imagedata r:id="rId10" o:title="7- Affichage matrice - affichage"/>
+          <v:shape id="_x0000_i1031" type="#_x0000_t75" style="width:171pt;height:69pt">
+            <v:imagedata r:id="rId11" o:title="7- Affichage matrice - affichage"/>
           </v:shape>
         </w:pict>
       </w:r>
@@ -2873,7 +3133,25 @@
           <w:sz w:val="20"/>
           <w:szCs w:val="20"/>
         </w:rPr>
-        <w:t xml:space="preserve"> De ce fait, EstTriangulaire est dans cette section même si dans son identité, cela serait plus une </w:t>
+        <w:t xml:space="preserve"> De ce fait, </w:t>
+      </w:r>
+      <w:proofErr w:type="spellStart"/>
+      <w:r>
+        <w:rPr>
+          <w:rFonts w:ascii="Segoe UI" w:hAnsi="Segoe UI" w:cs="Segoe UI"/>
+          <w:sz w:val="20"/>
+          <w:szCs w:val="20"/>
+        </w:rPr>
+        <w:t>EstTriangulaire</w:t>
+      </w:r>
+      <w:proofErr w:type="spellEnd"/>
+      <w:r>
+        <w:rPr>
+          <w:rFonts w:ascii="Segoe UI" w:hAnsi="Segoe UI" w:cs="Segoe UI"/>
+          <w:sz w:val="20"/>
+          <w:szCs w:val="20"/>
+        </w:rPr>
+        <w:t xml:space="preserve"> est dans cette section même si dans son identité, cela serait plus une </w:t>
       </w:r>
       <w:r>
         <w:rPr>
@@ -2889,7 +3167,25 @@
           <w:sz w:val="20"/>
           <w:szCs w:val="20"/>
         </w:rPr>
-        <w:t xml:space="preserve"> de la matrice. EstTriangulaire était également listé sous « Opérations » dans le document de l’énoncé du travail.</w:t>
+        <w:t xml:space="preserve"> de la matrice. </w:t>
+      </w:r>
+      <w:proofErr w:type="spellStart"/>
+      <w:r>
+        <w:rPr>
+          <w:rFonts w:ascii="Segoe UI" w:hAnsi="Segoe UI" w:cs="Segoe UI"/>
+          <w:sz w:val="20"/>
+          <w:szCs w:val="20"/>
+        </w:rPr>
+        <w:t>EstTriangulaire</w:t>
+      </w:r>
+      <w:proofErr w:type="spellEnd"/>
+      <w:r>
+        <w:rPr>
+          <w:rFonts w:ascii="Segoe UI" w:hAnsi="Segoe UI" w:cs="Segoe UI"/>
+          <w:sz w:val="20"/>
+          <w:szCs w:val="20"/>
+        </w:rPr>
+        <w:t xml:space="preserve"> était également listé sous « Opérations » dans le document de l’énoncé du travail.</w:t>
       </w:r>
     </w:p>
     <w:p>
@@ -2935,8 +3231,8 @@
           <w:lang w:val="en-CA"/>
         </w:rPr>
         <w:pict>
-          <v:shape id="_x0000_i1037" type="#_x0000_t75" style="width:310.5pt;height:76.5pt">
-            <v:imagedata r:id="rId11" o:title="8 - Menu Operation"/>
+          <v:shape id="_x0000_i1032" type="#_x0000_t75" style="width:310.5pt;height:76.5pt">
+            <v:imagedata r:id="rId12" o:title="8 - Menu Operation"/>
           </v:shape>
         </w:pict>
       </w:r>
@@ -3091,8 +3387,8 @@
           <w:szCs w:val="20"/>
         </w:rPr>
         <w:pict>
-          <v:shape id="_x0000_i1035" type="#_x0000_t75" style="width:351.75pt;height:59.25pt">
-            <v:imagedata r:id="rId12" o:title="9 - Addition matrice"/>
+          <v:shape id="_x0000_i1033" type="#_x0000_t75" style="width:351.75pt;height:59.25pt">
+            <v:imagedata r:id="rId13" o:title="9 - Addition matrice"/>
           </v:shape>
         </w:pict>
       </w:r>
@@ -3165,8 +3461,8 @@
           <w:szCs w:val="20"/>
         </w:rPr>
         <w:pict>
-          <v:shape id="_x0000_i1038" type="#_x0000_t75" style="width:468pt;height:54.75pt">
-            <v:imagedata r:id="rId13" o:title="10 - Produit Scalaire"/>
+          <v:shape id="_x0000_i1034" type="#_x0000_t75" style="width:468pt;height:54.75pt">
+            <v:imagedata r:id="rId14" o:title="10 - Produit Scalaire"/>
           </v:shape>
         </w:pict>
       </w:r>
@@ -3389,8 +3685,8 @@
           <w:szCs w:val="20"/>
         </w:rPr>
         <w:pict>
-          <v:shape id="_x0000_i1039" type="#_x0000_t75" style="width:468.75pt;height:112.5pt">
-            <v:imagedata r:id="rId14" o:title="11 - Produit matriciel 1"/>
+          <v:shape id="_x0000_i1035" type="#_x0000_t75" style="width:468.75pt;height:112.5pt">
+            <v:imagedata r:id="rId15" o:title="11 - Produit matriciel 1"/>
           </v:shape>
         </w:pict>
       </w:r>
@@ -3427,8 +3723,8 @@
           <w:szCs w:val="20"/>
         </w:rPr>
         <w:pict>
-          <v:shape id="_x0000_i1042" type="#_x0000_t75" style="width:376.5pt;height:81.75pt">
-            <v:imagedata r:id="rId15" o:title="12 - Produit Matriciel 2"/>
+          <v:shape id="_x0000_i1036" type="#_x0000_t75" style="width:376.5pt;height:81.75pt">
+            <v:imagedata r:id="rId16" o:title="12 - Produit Matriciel 2"/>
           </v:shape>
         </w:pict>
       </w:r>
@@ -3546,8 +3842,8 @@
           <w:szCs w:val="20"/>
         </w:rPr>
         <w:pict>
-          <v:shape id="_x0000_i1043" type="#_x0000_t75" style="width:177.75pt;height:45.75pt">
-            <v:imagedata r:id="rId16" o:title="13 matrice 6"/>
+          <v:shape id="_x0000_i1037" type="#_x0000_t75" style="width:177.75pt;height:45.75pt">
+            <v:imagedata r:id="rId17" o:title="13 matrice 6"/>
           </v:shape>
         </w:pict>
       </w:r>
@@ -3567,8 +3863,8 @@
           <w:szCs w:val="20"/>
         </w:rPr>
         <w:pict>
-          <v:shape id="_x0000_i1044" type="#_x0000_t75" style="width:166.5pt;height:57.75pt">
-            <v:imagedata r:id="rId17" o:title="14 - matrice 7"/>
+          <v:shape id="_x0000_i1038" type="#_x0000_t75" style="width:166.5pt;height:57.75pt">
+            <v:imagedata r:id="rId18" o:title="14 - matrice 7"/>
           </v:shape>
         </w:pict>
       </w:r>
@@ -3641,8 +3937,8 @@
           <w:szCs w:val="20"/>
         </w:rPr>
         <w:pict>
-          <v:shape id="_x0000_i1071" type="#_x0000_t75" style="width:393.75pt;height:1in">
-            <v:imagedata r:id="rId18" o:title="15 resultat 6 x 7"/>
+          <v:shape id="_x0000_i1039" type="#_x0000_t75" style="width:393.75pt;height:1in">
+            <v:imagedata r:id="rId19" o:title="15 resultat 6 x 7"/>
           </v:shape>
         </w:pict>
       </w:r>
@@ -3684,8 +3980,8 @@
           <w:u w:val="single"/>
         </w:rPr>
         <w:pict>
-          <v:shape id="_x0000_i1072" type="#_x0000_t75" style="width:390.75pt;height:84pt">
-            <v:imagedata r:id="rId19" o:title="16 resultat 7 x 6"/>
+          <v:shape id="_x0000_i1040" type="#_x0000_t75" style="width:390.75pt;height:84pt">
+            <v:imagedata r:id="rId20" o:title="16 resultat 7 x 6"/>
           </v:shape>
         </w:pict>
       </w:r>
@@ -3769,8 +4065,8 @@
           <w:u w:val="single"/>
         </w:rPr>
         <w:pict>
-          <v:shape id="_x0000_i1067" type="#_x0000_t75" style="width:468pt;height:53.25pt">
-            <v:imagedata r:id="rId20" o:title="17 resultat 7 x 7"/>
+          <v:shape id="_x0000_i1041" type="#_x0000_t75" style="width:468pt;height:53.25pt">
+            <v:imagedata r:id="rId21" o:title="17 resultat 7 x 7"/>
           </v:shape>
         </w:pict>
       </w:r>
@@ -3888,7 +4184,7 @@
                     </pic:cNvPicPr>
                   </pic:nvPicPr>
                   <pic:blipFill>
-                    <a:blip r:embed="rId21">
+                    <a:blip r:embed="rId22">
                       <a:extLst>
                         <a:ext uri="{28A0092B-C50C-407E-A947-70E740481C1C}">
                           <a14:useLocalDpi xmlns:a14="http://schemas.microsoft.com/office/drawing/2010/main" val="0"/>
@@ -4019,8 +4315,8 @@
           <w:szCs w:val="20"/>
         </w:rPr>
         <w:pict>
-          <v:shape id="_x0000_i1076" type="#_x0000_t75" style="width:369.75pt;height:19.5pt">
-            <v:imagedata r:id="rId22" o:title="19- triang"/>
+          <v:shape id="_x0000_i1042" type="#_x0000_t75" style="width:369.75pt;height:19.5pt">
+            <v:imagedata r:id="rId23" o:title="19- triang"/>
           </v:shape>
         </w:pict>
       </w:r>
@@ -4158,8 +4454,8 @@
           <w:szCs w:val="20"/>
         </w:rPr>
         <w:pict>
-          <v:shape id="_x0000_i1077" type="#_x0000_t75" style="width:306.75pt;height:111.75pt">
-            <v:imagedata r:id="rId23" o:title="20 - menu matrice"/>
+          <v:shape id="_x0000_i1043" type="#_x0000_t75" style="width:306.75pt;height:111.75pt">
+            <v:imagedata r:id="rId24" o:title="20 - menu matrice"/>
           </v:shape>
         </w:pict>
       </w:r>
@@ -4213,7 +4509,25 @@
           <w:sz w:val="20"/>
           <w:szCs w:val="20"/>
         </w:rPr>
-        <w:t xml:space="preserve"> simplement un boolean qui dit si la matrice</w:t>
+        <w:t xml:space="preserve"> simplement un </w:t>
+      </w:r>
+      <w:proofErr w:type="spellStart"/>
+      <w:r>
+        <w:rPr>
+          <w:rFonts w:ascii="Segoe UI" w:hAnsi="Segoe UI" w:cs="Segoe UI"/>
+          <w:sz w:val="20"/>
+          <w:szCs w:val="20"/>
+        </w:rPr>
+        <w:t>boolean</w:t>
+      </w:r>
+      <w:proofErr w:type="spellEnd"/>
+      <w:r>
+        <w:rPr>
+          <w:rFonts w:ascii="Segoe UI" w:hAnsi="Segoe UI" w:cs="Segoe UI"/>
+          <w:sz w:val="20"/>
+          <w:szCs w:val="20"/>
+        </w:rPr>
+        <w:t xml:space="preserve"> qui dit si la matrice</w:t>
       </w:r>
       <w:r>
         <w:rPr>
@@ -4247,8 +4561,8 @@
           <w:szCs w:val="20"/>
         </w:rPr>
         <w:pict>
-          <v:shape id="_x0000_i1079" type="#_x0000_t75" style="width:156pt;height:26.25pt">
-            <v:imagedata r:id="rId24" o:title="21  - carr"/>
+          <v:shape id="_x0000_i1044" type="#_x0000_t75" style="width:156pt;height:26.25pt">
+            <v:imagedata r:id="rId25" o:title="21  - carr"/>
           </v:shape>
         </w:pict>
       </w:r>
@@ -4259,8 +4573,8 @@
           <w:szCs w:val="20"/>
         </w:rPr>
         <w:pict>
-          <v:shape id="_x0000_i1080" type="#_x0000_t75" style="width:345pt;height:28.5pt">
-            <v:imagedata r:id="rId25" o:title="22 reg"/>
+          <v:shape id="_x0000_i1045" type="#_x0000_t75" style="width:345pt;height:28.5pt">
+            <v:imagedata r:id="rId26" o:title="22 reg"/>
           </v:shape>
         </w:pict>
       </w:r>
@@ -4384,7 +4698,7 @@
                     </pic:cNvPicPr>
                   </pic:nvPicPr>
                   <pic:blipFill>
-                    <a:blip r:embed="rId26">
+                    <a:blip r:embed="rId27">
                       <a:extLst>
                         <a:ext uri="{28A0092B-C50C-407E-A947-70E740481C1C}">
                           <a14:useLocalDpi xmlns:a14="http://schemas.microsoft.com/office/drawing/2010/main" val="0"/>
@@ -4487,7 +4801,7 @@
                     </pic:cNvPicPr>
                   </pic:nvPicPr>
                   <pic:blipFill>
-                    <a:blip r:embed="rId27">
+                    <a:blip r:embed="rId28">
                       <a:extLst>
                         <a:ext uri="{28A0092B-C50C-407E-A947-70E740481C1C}">
                           <a14:useLocalDpi xmlns:a14="http://schemas.microsoft.com/office/drawing/2010/main" val="0"/>
@@ -4599,8 +4913,8 @@
           <w:szCs w:val="20"/>
         </w:rPr>
         <w:pict>
-          <v:shape id="_x0000_i1084" type="#_x0000_t75" style="width:468pt;height:107.25pt">
-            <v:imagedata r:id="rId28" o:title="25-erreur inverse"/>
+          <v:shape id="_x0000_i1046" type="#_x0000_t75" style="width:468pt;height:107.25pt">
+            <v:imagedata r:id="rId29" o:title="25-erreur inverse"/>
           </v:shape>
         </w:pict>
       </w:r>
@@ -4639,8 +4953,8 @@
           <w:szCs w:val="20"/>
         </w:rPr>
         <w:pict>
-          <v:shape id="_x0000_i1083" type="#_x0000_t75" style="width:347.25pt;height:57pt">
-            <v:imagedata r:id="rId29" o:title="26 marche inverse"/>
+          <v:shape id="_x0000_i1047" type="#_x0000_t75" style="width:347.25pt;height:57pt">
+            <v:imagedata r:id="rId30" o:title="26 marche inverse"/>
           </v:shape>
         </w:pict>
       </w:r>
@@ -4744,8 +5058,8 @@
           <w:szCs w:val="20"/>
         </w:rPr>
         <w:pict>
-          <v:shape id="_x0000_i1086" type="#_x0000_t75" style="width:317.25pt;height:58.5pt">
-            <v:imagedata r:id="rId30" o:title="27 transpose"/>
+          <v:shape id="_x0000_i1048" type="#_x0000_t75" style="width:317.25pt;height:58.5pt">
+            <v:imagedata r:id="rId31" o:title="27 transpose"/>
           </v:shape>
         </w:pict>
       </w:r>
@@ -4759,6 +5073,7 @@
           <w:szCs w:val="20"/>
         </w:rPr>
       </w:pPr>
+      <w:proofErr w:type="spellStart"/>
       <w:r>
         <w:rPr>
           <w:rFonts w:ascii="Segoe UI" w:hAnsi="Segoe UI" w:cs="Segoe UI"/>
@@ -4768,8 +5083,6 @@
         </w:rPr>
         <w:t>Com</w:t>
       </w:r>
-      <w:bookmarkStart w:id="0" w:name="_GoBack"/>
-      <w:bookmarkEnd w:id="0"/>
       <w:r>
         <w:rPr>
           <w:rFonts w:ascii="Segoe UI" w:hAnsi="Segoe UI" w:cs="Segoe UI"/>
@@ -4779,30 +5092,67 @@
         </w:rPr>
         <w:t>atrice</w:t>
       </w:r>
-    </w:p>
-    <w:p>
-      <w:pPr>
-        <w:rPr>
-          <w:rFonts w:ascii="Segoe UI" w:hAnsi="Segoe UI" w:cs="Segoe UI"/>
-          <w:sz w:val="20"/>
-          <w:szCs w:val="20"/>
-        </w:rPr>
-      </w:pPr>
-      <w:r>
-        <w:rPr>
-          <w:rFonts w:ascii="Segoe UI" w:hAnsi="Segoe UI" w:cs="Segoe UI"/>
-          <w:sz w:val="20"/>
-          <w:szCs w:val="20"/>
-        </w:rPr>
-        <w:t>Finalement, ici l’utilisateur se doit de saisir la matrice dont il souhaite retourner la comatrice.</w:t>
-      </w:r>
-      <w:r>
-        <w:rPr>
-          <w:rFonts w:ascii="Segoe UI" w:hAnsi="Segoe UI" w:cs="Segoe UI"/>
-          <w:sz w:val="20"/>
-          <w:szCs w:val="20"/>
-        </w:rPr>
-        <w:t xml:space="preserve"> Le programme s’assurera que la matrice est carrée et si oui il affichera la comatrice voulue.</w:t>
+      <w:proofErr w:type="spellEnd"/>
+    </w:p>
+    <w:p>
+      <w:pPr>
+        <w:rPr>
+          <w:rFonts w:ascii="Segoe UI" w:hAnsi="Segoe UI" w:cs="Segoe UI"/>
+          <w:sz w:val="20"/>
+          <w:szCs w:val="20"/>
+        </w:rPr>
+      </w:pPr>
+      <w:r>
+        <w:rPr>
+          <w:rFonts w:ascii="Segoe UI" w:hAnsi="Segoe UI" w:cs="Segoe UI"/>
+          <w:sz w:val="20"/>
+          <w:szCs w:val="20"/>
+        </w:rPr>
+        <w:t xml:space="preserve">Finalement, ici l’utilisateur se doit de saisir la matrice dont il souhaite retourner la </w:t>
+      </w:r>
+      <w:proofErr w:type="spellStart"/>
+      <w:r>
+        <w:rPr>
+          <w:rFonts w:ascii="Segoe UI" w:hAnsi="Segoe UI" w:cs="Segoe UI"/>
+          <w:sz w:val="20"/>
+          <w:szCs w:val="20"/>
+        </w:rPr>
+        <w:t>comatrice</w:t>
+      </w:r>
+      <w:proofErr w:type="spellEnd"/>
+      <w:r>
+        <w:rPr>
+          <w:rFonts w:ascii="Segoe UI" w:hAnsi="Segoe UI" w:cs="Segoe UI"/>
+          <w:sz w:val="20"/>
+          <w:szCs w:val="20"/>
+        </w:rPr>
+        <w:t>.</w:t>
+      </w:r>
+      <w:r>
+        <w:rPr>
+          <w:rFonts w:ascii="Segoe UI" w:hAnsi="Segoe UI" w:cs="Segoe UI"/>
+          <w:sz w:val="20"/>
+          <w:szCs w:val="20"/>
+        </w:rPr>
+        <w:t xml:space="preserve"> Le programme s’assurera que la matrice est carrée et si oui il affichera la </w:t>
+      </w:r>
+      <w:proofErr w:type="spellStart"/>
+      <w:r>
+        <w:rPr>
+          <w:rFonts w:ascii="Segoe UI" w:hAnsi="Segoe UI" w:cs="Segoe UI"/>
+          <w:sz w:val="20"/>
+          <w:szCs w:val="20"/>
+        </w:rPr>
+        <w:t>comatrice</w:t>
+      </w:r>
+      <w:proofErr w:type="spellEnd"/>
+      <w:r>
+        <w:rPr>
+          <w:rFonts w:ascii="Segoe UI" w:hAnsi="Segoe UI" w:cs="Segoe UI"/>
+          <w:sz w:val="20"/>
+          <w:szCs w:val="20"/>
+        </w:rPr>
+        <w:t xml:space="preserve"> voulue.</w:t>
       </w:r>
     </w:p>
     <w:p>
@@ -4820,8 +5170,8 @@
           <w:szCs w:val="20"/>
         </w:rPr>
         <w:pict>
-          <v:shape id="_x0000_i1087" type="#_x0000_t75" style="width:296.25pt;height:57pt">
-            <v:imagedata r:id="rId31" o:title="28 - comatrice"/>
+          <v:shape id="_x0000_i1049" type="#_x0000_t75" style="width:296.25pt;height:57pt">
+            <v:imagedata r:id="rId32" o:title="28 - comatrice"/>
           </v:shape>
         </w:pict>
       </w:r>
@@ -4955,6 +5305,7 @@
     <w:lsdException w:name="HTML Sample" w:semiHidden="1" w:unhideWhenUsed="1"/>
     <w:lsdException w:name="HTML Typewriter" w:semiHidden="1" w:unhideWhenUsed="1"/>
     <w:lsdException w:name="HTML Variable" w:semiHidden="1" w:unhideWhenUsed="1"/>
+    <w:lsdException w:name="Normal Table" w:semiHidden="1" w:unhideWhenUsed="1"/>
     <w:lsdException w:name="annotation subject" w:semiHidden="1" w:unhideWhenUsed="1"/>
     <w:lsdException w:name="No List" w:semiHidden="1" w:unhideWhenUsed="1"/>
     <w:lsdException w:name="Outline List 1" w:semiHidden="1" w:unhideWhenUsed="1"/>
@@ -5001,8 +5352,10 @@
     <w:lsdException w:name="Table Subtle 2" w:semiHidden="1" w:unhideWhenUsed="1"/>
     <w:lsdException w:name="Table Web 1" w:semiHidden="1" w:unhideWhenUsed="1"/>
     <w:lsdException w:name="Table Web 2" w:semiHidden="1" w:unhideWhenUsed="1"/>
+    <w:lsdException w:name="Table Web 3" w:semiHidden="1" w:unhideWhenUsed="1"/>
     <w:lsdException w:name="Balloon Text" w:semiHidden="1" w:unhideWhenUsed="1"/>
     <w:lsdException w:name="Table Grid" w:uiPriority="39"/>
+    <w:lsdException w:name="Table Theme" w:semiHidden="1" w:unhideWhenUsed="1"/>
     <w:lsdException w:name="Placeholder Text" w:semiHidden="1"/>
     <w:lsdException w:name="No Spacing" w:uiPriority="1" w:qFormat="1"/>
     <w:lsdException w:name="Light Shading" w:uiPriority="60"/>
@@ -5262,6 +5615,17 @@
     <w:name w:val="apple-converted-space"/>
     <w:basedOn w:val="DefaultParagraphFont"/>
     <w:rsid w:val="005C1EDA"/>
+  </w:style>
+  <w:style w:type="character" w:styleId="Hyperlink">
+    <w:name w:val="Hyperlink"/>
+    <w:basedOn w:val="DefaultParagraphFont"/>
+    <w:uiPriority w:val="99"/>
+    <w:unhideWhenUsed/>
+    <w:rsid w:val="003D7E65"/>
+    <w:rPr>
+      <w:color w:val="0563C1" w:themeColor="hyperlink"/>
+      <w:u w:val="single"/>
+    </w:rPr>
   </w:style>
 </w:styles>
 </file>

</xml_diff>

<commit_message>
Ajout d'un 3e systeme par defaut et finalisation du document de présentation
</commit_message>
<xml_diff>
--- a/TpMath/Document de présentation.docx
+++ b/TpMath/Document de présentation.docx
@@ -288,7 +288,6 @@
           <w:szCs w:val="24"/>
         </w:rPr>
       </w:pPr>
-      <w:proofErr w:type="spellStart"/>
       <w:r>
         <w:rPr>
           <w:rFonts w:cs="Arial"/>
@@ -296,29 +295,30 @@
           <w:sz w:val="24"/>
           <w:szCs w:val="24"/>
         </w:rPr>
-        <w:t>Dominic</w:t>
-      </w:r>
-      <w:proofErr w:type="spellEnd"/>
-      <w:r>
+        <w:t>Dominic Lafrance</w:t>
+      </w:r>
+    </w:p>
+    <w:p>
+      <w:pPr>
+        <w:jc w:val="center"/>
         <w:rPr>
           <w:rFonts w:cs="Arial"/>
           <w:b/>
           <w:sz w:val="24"/>
           <w:szCs w:val="24"/>
         </w:rPr>
-        <w:t xml:space="preserve"> </w:t>
-      </w:r>
-      <w:proofErr w:type="spellStart"/>
-      <w:r>
+      </w:pPr>
+    </w:p>
+    <w:p>
+      <w:pPr>
+        <w:jc w:val="center"/>
         <w:rPr>
           <w:rFonts w:cs="Arial"/>
           <w:b/>
           <w:sz w:val="24"/>
           <w:szCs w:val="24"/>
         </w:rPr>
-        <w:t>Lafrance</w:t>
-      </w:r>
-      <w:proofErr w:type="spellEnd"/>
+      </w:pPr>
     </w:p>
     <w:p>
       <w:pPr>
@@ -341,17 +341,15 @@
           <w:szCs w:val="24"/>
         </w:rPr>
       </w:pPr>
-    </w:p>
-    <w:p>
-      <w:pPr>
-        <w:jc w:val="center"/>
+      <w:r>
         <w:rPr>
           <w:rFonts w:cs="Arial"/>
           <w:b/>
           <w:sz w:val="24"/>
           <w:szCs w:val="24"/>
         </w:rPr>
-      </w:pPr>
+        <w:t>Université du Québec à Trois-Rivières</w:t>
+      </w:r>
     </w:p>
     <w:p>
       <w:pPr>
@@ -370,53 +368,55 @@
           <w:sz w:val="24"/>
           <w:szCs w:val="24"/>
         </w:rPr>
-        <w:t>Université du Québec à Trois-Rivières</w:t>
-      </w:r>
-    </w:p>
-    <w:p>
-      <w:pPr>
-        <w:jc w:val="center"/>
+        <w:t>Novembre</w:t>
+      </w:r>
+      <w:r>
         <w:rPr>
           <w:rFonts w:cs="Arial"/>
           <w:b/>
           <w:sz w:val="24"/>
           <w:szCs w:val="24"/>
         </w:rPr>
-      </w:pPr>
-      <w:r>
-        <w:rPr>
-          <w:rFonts w:cs="Arial"/>
-          <w:b/>
+        <w:t xml:space="preserve"> 2016</w:t>
+      </w:r>
+    </w:p>
+    <w:p>
+      <w:r>
+        <w:br/>
+      </w:r>
+    </w:p>
+    <w:p>
+      <w:pPr>
+        <w:spacing w:after="0" w:line="240" w:lineRule="auto"/>
+      </w:pPr>
+      <w:r>
+        <w:br w:type="page"/>
+      </w:r>
+    </w:p>
+    <w:p>
+      <w:pPr>
+        <w:rPr>
+          <w:rFonts w:ascii="Segoe UI" w:hAnsi="Segoe UI" w:cs="Segoe UI"/>
+          <w:b/>
+          <w:color w:val="333333"/>
           <w:sz w:val="24"/>
           <w:szCs w:val="24"/>
-        </w:rPr>
-        <w:t>Novembre</w:t>
-      </w:r>
-      <w:r>
-        <w:rPr>
-          <w:rFonts w:cs="Arial"/>
-          <w:b/>
+          <w:shd w:val="clear" w:color="auto" w:fill="FFFFFF"/>
+        </w:rPr>
+      </w:pPr>
+      <w:r>
+        <w:rPr>
+          <w:rFonts w:ascii="Segoe UI" w:hAnsi="Segoe UI" w:cs="Segoe UI"/>
+          <w:b/>
+          <w:color w:val="333333"/>
           <w:sz w:val="24"/>
           <w:szCs w:val="24"/>
-        </w:rPr>
-        <w:t xml:space="preserve"> 2016</w:t>
-      </w:r>
-    </w:p>
-    <w:p>
-      <w:r>
-        <w:br/>
-      </w:r>
-    </w:p>
-    <w:p>
-      <w:pPr>
-        <w:spacing w:after="0" w:line="240" w:lineRule="auto"/>
-      </w:pPr>
-      <w:r>
-        <w:br w:type="page"/>
-      </w:r>
-    </w:p>
-    <w:p>
-      <w:pPr>
+          <w:shd w:val="clear" w:color="auto" w:fill="FFFFFF"/>
+        </w:rPr>
+        <w:lastRenderedPageBreak/>
+        <w:t xml:space="preserve">Instructions sur l’utilisation et le fonctionnement </w:t>
+      </w:r>
+      <w:r>
         <w:rPr>
           <w:rFonts w:ascii="Segoe UI" w:hAnsi="Segoe UI" w:cs="Segoe UI"/>
           <w:b/>
@@ -425,28 +425,6 @@
           <w:szCs w:val="24"/>
           <w:shd w:val="clear" w:color="auto" w:fill="FFFFFF"/>
         </w:rPr>
-      </w:pPr>
-      <w:r>
-        <w:rPr>
-          <w:rFonts w:ascii="Segoe UI" w:hAnsi="Segoe UI" w:cs="Segoe UI"/>
-          <w:b/>
-          <w:color w:val="333333"/>
-          <w:sz w:val="24"/>
-          <w:szCs w:val="24"/>
-          <w:shd w:val="clear" w:color="auto" w:fill="FFFFFF"/>
-        </w:rPr>
-        <w:lastRenderedPageBreak/>
-        <w:t xml:space="preserve">Instructions sur l’utilisation et le fonctionnement </w:t>
-      </w:r>
-      <w:r>
-        <w:rPr>
-          <w:rFonts w:ascii="Segoe UI" w:hAnsi="Segoe UI" w:cs="Segoe UI"/>
-          <w:b/>
-          <w:color w:val="333333"/>
-          <w:sz w:val="24"/>
-          <w:szCs w:val="24"/>
-          <w:shd w:val="clear" w:color="auto" w:fill="FFFFFF"/>
-        </w:rPr>
         <w:t>du programme</w:t>
       </w:r>
     </w:p>
@@ -468,61 +446,17 @@
           <w:szCs w:val="20"/>
           <w:shd w:val="clear" w:color="auto" w:fill="FFFFFF"/>
         </w:rPr>
-        <w:t xml:space="preserve">Nous avons utilisé </w:t>
-      </w:r>
-      <w:proofErr w:type="spellStart"/>
-      <w:r>
-        <w:rPr>
-          <w:rFonts w:ascii="Segoe UI" w:hAnsi="Segoe UI" w:cs="Segoe UI"/>
-          <w:color w:val="333333"/>
-          <w:sz w:val="20"/>
-          <w:szCs w:val="20"/>
-          <w:shd w:val="clear" w:color="auto" w:fill="FFFFFF"/>
-        </w:rPr>
-        <w:t>github</w:t>
-      </w:r>
-      <w:proofErr w:type="spellEnd"/>
-      <w:r>
-        <w:rPr>
-          <w:rFonts w:ascii="Segoe UI" w:hAnsi="Segoe UI" w:cs="Segoe UI"/>
-          <w:color w:val="333333"/>
-          <w:sz w:val="20"/>
-          <w:szCs w:val="20"/>
-          <w:shd w:val="clear" w:color="auto" w:fill="FFFFFF"/>
-        </w:rPr>
-        <w:t xml:space="preserve"> pour la gestion de version de notre programme, même si nous avons travaillé ensemble lors de la durée du projet. </w:t>
-      </w:r>
-      <w:r>
-        <w:rPr>
-          <w:rFonts w:ascii="Segoe UI" w:hAnsi="Segoe UI" w:cs="Segoe UI"/>
-          <w:color w:val="333333"/>
-          <w:sz w:val="20"/>
-          <w:szCs w:val="20"/>
-          <w:shd w:val="clear" w:color="auto" w:fill="FFFFFF"/>
-        </w:rPr>
-        <w:t xml:space="preserve">Le lien </w:t>
-      </w:r>
-      <w:proofErr w:type="spellStart"/>
-      <w:r>
-        <w:rPr>
-          <w:rFonts w:ascii="Segoe UI" w:hAnsi="Segoe UI" w:cs="Segoe UI"/>
-          <w:color w:val="333333"/>
-          <w:sz w:val="20"/>
-          <w:szCs w:val="20"/>
-          <w:shd w:val="clear" w:color="auto" w:fill="FFFFFF"/>
-        </w:rPr>
-        <w:t>github</w:t>
-      </w:r>
-      <w:proofErr w:type="spellEnd"/>
-      <w:r>
-        <w:rPr>
-          <w:rFonts w:ascii="Segoe UI" w:hAnsi="Segoe UI" w:cs="Segoe UI"/>
-          <w:color w:val="333333"/>
-          <w:sz w:val="20"/>
-          <w:szCs w:val="20"/>
-          <w:shd w:val="clear" w:color="auto" w:fill="FFFFFF"/>
-        </w:rPr>
-        <w:t xml:space="preserve"> est le suivant : </w:t>
+        <w:t xml:space="preserve">Nous avons utilisé github pour la gestion de version de notre programme, même si nous avons travaillé ensemble lors de la durée du projet. </w:t>
+      </w:r>
+      <w:r>
+        <w:rPr>
+          <w:rFonts w:ascii="Segoe UI" w:hAnsi="Segoe UI" w:cs="Segoe UI"/>
+          <w:color w:val="333333"/>
+          <w:sz w:val="20"/>
+          <w:szCs w:val="20"/>
+          <w:shd w:val="clear" w:color="auto" w:fill="FFFFFF"/>
+        </w:rPr>
+        <w:t xml:space="preserve">Le lien github est le suivant : </w:t>
       </w:r>
       <w:hyperlink r:id="rId4" w:history="1">
         <w:r>
@@ -574,7 +508,27 @@
           <w:szCs w:val="20"/>
           <w:shd w:val="clear" w:color="auto" w:fill="FFFFFF"/>
         </w:rPr>
-        <w:t xml:space="preserve">et 2 systèmes d’équation </w:t>
+        <w:t xml:space="preserve">et </w:t>
+      </w:r>
+      <w:r>
+        <w:rPr>
+          <w:rFonts w:ascii="Segoe UI" w:hAnsi="Segoe UI" w:cs="Segoe UI"/>
+          <w:color w:val="333333"/>
+          <w:sz w:val="20"/>
+          <w:szCs w:val="20"/>
+          <w:shd w:val="clear" w:color="auto" w:fill="FFFFFF"/>
+        </w:rPr>
+        <w:t>3</w:t>
+      </w:r>
+      <w:r>
+        <w:rPr>
+          <w:rFonts w:ascii="Segoe UI" w:hAnsi="Segoe UI" w:cs="Segoe UI"/>
+          <w:color w:val="333333"/>
+          <w:sz w:val="20"/>
+          <w:szCs w:val="20"/>
+          <w:shd w:val="clear" w:color="auto" w:fill="FFFFFF"/>
+        </w:rPr>
+        <w:t xml:space="preserve"> systèmes d’équation </w:t>
       </w:r>
       <w:r>
         <w:rPr>
@@ -789,7 +743,6 @@
           <w:highlight w:val="white"/>
         </w:rPr>
       </w:pPr>
-      <w:proofErr w:type="gramStart"/>
       <w:r>
         <w:rPr>
           <w:rFonts w:ascii="Consolas" w:hAnsi="Consolas" w:cs="Consolas"/>
@@ -808,9 +761,8 @@
           <w:szCs w:val="19"/>
           <w:highlight w:val="white"/>
         </w:rPr>
-        <w:t xml:space="preserve"> 2</w:t>
-      </w:r>
-      <w:proofErr w:type="gramEnd"/>
+        <w:t xml:space="preserve"> 2, 0, 0 </w:t>
+      </w:r>
       <w:r>
         <w:rPr>
           <w:rFonts w:ascii="Consolas" w:hAnsi="Consolas" w:cs="Consolas"/>
@@ -819,9 +771,11 @@
           <w:szCs w:val="19"/>
           <w:highlight w:val="white"/>
         </w:rPr>
-        <w:t xml:space="preserve">, 0, 0 </w:t>
-      </w:r>
-      <w:r>
+        <w:t>]</w:t>
+      </w:r>
+    </w:p>
+    <w:p>
+      <w:pPr>
         <w:rPr>
           <w:rFonts w:ascii="Consolas" w:hAnsi="Consolas" w:cs="Consolas"/>
           <w:color w:val="000000"/>
@@ -829,11 +783,8 @@
           <w:szCs w:val="19"/>
           <w:highlight w:val="white"/>
         </w:rPr>
-        <w:t>]</w:t>
-      </w:r>
-    </w:p>
-    <w:p>
-      <w:pPr>
+      </w:pPr>
+      <w:r>
         <w:rPr>
           <w:rFonts w:ascii="Consolas" w:hAnsi="Consolas" w:cs="Consolas"/>
           <w:color w:val="000000"/>
@@ -841,8 +792,8 @@
           <w:szCs w:val="19"/>
           <w:highlight w:val="white"/>
         </w:rPr>
-      </w:pPr>
-      <w:proofErr w:type="gramStart"/>
+        <w:t>[</w:t>
+      </w:r>
       <w:r>
         <w:rPr>
           <w:rFonts w:ascii="Consolas" w:hAnsi="Consolas" w:cs="Consolas"/>
@@ -851,7 +802,7 @@
           <w:szCs w:val="19"/>
           <w:highlight w:val="white"/>
         </w:rPr>
-        <w:t>[</w:t>
+        <w:t xml:space="preserve"> 0, 3, 0 </w:t>
       </w:r>
       <w:r>
         <w:rPr>
@@ -861,9 +812,18 @@
           <w:szCs w:val="19"/>
           <w:highlight w:val="white"/>
         </w:rPr>
-        <w:t xml:space="preserve"> 0</w:t>
-      </w:r>
-      <w:proofErr w:type="gramEnd"/>
+        <w:t>]</w:t>
+      </w:r>
+    </w:p>
+    <w:p>
+      <w:pPr>
+        <w:rPr>
+          <w:rFonts w:ascii="Consolas" w:hAnsi="Consolas" w:cs="Consolas"/>
+          <w:color w:val="000000"/>
+          <w:sz w:val="19"/>
+          <w:szCs w:val="19"/>
+        </w:rPr>
+      </w:pPr>
       <w:r>
         <w:rPr>
           <w:rFonts w:ascii="Consolas" w:hAnsi="Consolas" w:cs="Consolas"/>
@@ -872,9 +832,73 @@
           <w:szCs w:val="19"/>
           <w:highlight w:val="white"/>
         </w:rPr>
-        <w:t xml:space="preserve">, 3, 0 </w:t>
-      </w:r>
-      <w:r>
+        <w:t>[ 0, 0, 4 ]</w:t>
+      </w:r>
+    </w:p>
+    <w:p>
+      <w:pPr>
+        <w:rPr>
+          <w:rFonts w:ascii="Consolas" w:hAnsi="Consolas" w:cs="Consolas"/>
+          <w:color w:val="000000"/>
+          <w:sz w:val="19"/>
+          <w:szCs w:val="19"/>
+        </w:rPr>
+      </w:pPr>
+    </w:p>
+    <w:p>
+      <w:pPr>
+        <w:rPr>
+          <w:rFonts w:ascii="Segoe UI" w:hAnsi="Segoe UI" w:cs="Segoe UI"/>
+          <w:color w:val="000000"/>
+          <w:sz w:val="19"/>
+          <w:szCs w:val="19"/>
+        </w:rPr>
+      </w:pPr>
+      <w:r>
+        <w:rPr>
+          <w:rFonts w:ascii="Segoe UI" w:hAnsi="Segoe UI" w:cs="Segoe UI"/>
+          <w:color w:val="000000"/>
+          <w:sz w:val="19"/>
+          <w:szCs w:val="19"/>
+        </w:rPr>
+        <w:t>Cette matrice est utile pour des tests de matrice triangulaire et diagonale.</w:t>
+      </w:r>
+    </w:p>
+    <w:p>
+      <w:pPr>
+        <w:rPr>
+          <w:rFonts w:ascii="Consolas" w:hAnsi="Consolas" w:cs="Consolas"/>
+          <w:color w:val="000000"/>
+          <w:sz w:val="19"/>
+          <w:szCs w:val="19"/>
+        </w:rPr>
+      </w:pPr>
+    </w:p>
+    <w:p>
+      <w:pPr>
+        <w:rPr>
+          <w:rFonts w:ascii="Segoe UI" w:hAnsi="Segoe UI" w:cs="Segoe UI"/>
+          <w:b/>
+          <w:color w:val="333333"/>
+          <w:sz w:val="20"/>
+          <w:szCs w:val="20"/>
+          <w:shd w:val="clear" w:color="auto" w:fill="FFFFFF"/>
+        </w:rPr>
+      </w:pPr>
+      <w:r>
+        <w:rPr>
+          <w:rFonts w:ascii="Segoe UI" w:hAnsi="Segoe UI" w:cs="Segoe UI"/>
+          <w:b/>
+          <w:color w:val="333333"/>
+          <w:sz w:val="20"/>
+          <w:szCs w:val="20"/>
+          <w:shd w:val="clear" w:color="auto" w:fill="FFFFFF"/>
+        </w:rPr>
+        <w:t>Matrice #2</w:t>
+      </w:r>
+    </w:p>
+    <w:p>
+      <w:pPr>
         <w:rPr>
           <w:rFonts w:ascii="Consolas" w:hAnsi="Consolas" w:cs="Consolas"/>
           <w:color w:val="000000"/>
@@ -882,19 +906,7 @@
           <w:szCs w:val="19"/>
           <w:highlight w:val="white"/>
         </w:rPr>
-        <w:t>]</w:t>
-      </w:r>
-    </w:p>
-    <w:p>
-      <w:pPr>
-        <w:rPr>
-          <w:rFonts w:ascii="Consolas" w:hAnsi="Consolas" w:cs="Consolas"/>
-          <w:color w:val="000000"/>
-          <w:sz w:val="19"/>
-          <w:szCs w:val="19"/>
-        </w:rPr>
-      </w:pPr>
-      <w:proofErr w:type="gramStart"/>
+      </w:pPr>
       <w:r>
         <w:rPr>
           <w:rFonts w:ascii="Consolas" w:hAnsi="Consolas" w:cs="Consolas"/>
@@ -903,9 +915,8 @@
           <w:szCs w:val="19"/>
           <w:highlight w:val="white"/>
         </w:rPr>
-        <w:t>[ 0</w:t>
-      </w:r>
-      <w:proofErr w:type="gramEnd"/>
+        <w:t>[</w:t>
+      </w:r>
       <w:r>
         <w:rPr>
           <w:rFonts w:ascii="Consolas" w:hAnsi="Consolas" w:cs="Consolas"/>
@@ -914,73 +925,9 @@
           <w:szCs w:val="19"/>
           <w:highlight w:val="white"/>
         </w:rPr>
-        <w:t>, 0, 4 ]</w:t>
-      </w:r>
-    </w:p>
-    <w:p>
-      <w:pPr>
-        <w:rPr>
-          <w:rFonts w:ascii="Consolas" w:hAnsi="Consolas" w:cs="Consolas"/>
-          <w:color w:val="000000"/>
-          <w:sz w:val="19"/>
-          <w:szCs w:val="19"/>
-        </w:rPr>
-      </w:pPr>
-    </w:p>
-    <w:p>
-      <w:pPr>
-        <w:rPr>
-          <w:rFonts w:ascii="Segoe UI" w:hAnsi="Segoe UI" w:cs="Segoe UI"/>
-          <w:color w:val="000000"/>
-          <w:sz w:val="19"/>
-          <w:szCs w:val="19"/>
-        </w:rPr>
-      </w:pPr>
-      <w:r>
-        <w:rPr>
-          <w:rFonts w:ascii="Segoe UI" w:hAnsi="Segoe UI" w:cs="Segoe UI"/>
-          <w:color w:val="000000"/>
-          <w:sz w:val="19"/>
-          <w:szCs w:val="19"/>
-        </w:rPr>
-        <w:t>Cette matrice est utile pour des tests de matrice triangulaire et diagonale.</w:t>
-      </w:r>
-    </w:p>
-    <w:p>
-      <w:pPr>
-        <w:rPr>
-          <w:rFonts w:ascii="Consolas" w:hAnsi="Consolas" w:cs="Consolas"/>
-          <w:color w:val="000000"/>
-          <w:sz w:val="19"/>
-          <w:szCs w:val="19"/>
-        </w:rPr>
-      </w:pPr>
-    </w:p>
-    <w:p>
-      <w:pPr>
-        <w:rPr>
-          <w:rFonts w:ascii="Segoe UI" w:hAnsi="Segoe UI" w:cs="Segoe UI"/>
-          <w:b/>
-          <w:color w:val="333333"/>
-          <w:sz w:val="20"/>
-          <w:szCs w:val="20"/>
-          <w:shd w:val="clear" w:color="auto" w:fill="FFFFFF"/>
-        </w:rPr>
-      </w:pPr>
-      <w:r>
-        <w:rPr>
-          <w:rFonts w:ascii="Segoe UI" w:hAnsi="Segoe UI" w:cs="Segoe UI"/>
-          <w:b/>
-          <w:color w:val="333333"/>
-          <w:sz w:val="20"/>
-          <w:szCs w:val="20"/>
-          <w:shd w:val="clear" w:color="auto" w:fill="FFFFFF"/>
-        </w:rPr>
-        <w:t>Matrice #2</w:t>
-      </w:r>
-    </w:p>
-    <w:p>
-      <w:pPr>
+        <w:t xml:space="preserve"> 0</w:t>
+      </w:r>
+      <w:r>
         <w:rPr>
           <w:rFonts w:ascii="Consolas" w:hAnsi="Consolas" w:cs="Consolas"/>
           <w:color w:val="000000"/>
@@ -988,9 +935,11 @@
           <w:szCs w:val="19"/>
           <w:highlight w:val="white"/>
         </w:rPr>
-      </w:pPr>
-      <w:proofErr w:type="gramStart"/>
-      <w:r>
+        <w:t>, 0, 0 ]</w:t>
+      </w:r>
+    </w:p>
+    <w:p>
+      <w:pPr>
         <w:rPr>
           <w:rFonts w:ascii="Consolas" w:hAnsi="Consolas" w:cs="Consolas"/>
           <w:color w:val="000000"/>
@@ -998,8 +947,7 @@
           <w:szCs w:val="19"/>
           <w:highlight w:val="white"/>
         </w:rPr>
-        <w:t>[</w:t>
-      </w:r>
+      </w:pPr>
       <w:r>
         <w:rPr>
           <w:rFonts w:ascii="Consolas" w:hAnsi="Consolas" w:cs="Consolas"/>
@@ -1008,9 +956,8 @@
           <w:szCs w:val="19"/>
           <w:highlight w:val="white"/>
         </w:rPr>
-        <w:t xml:space="preserve"> 0</w:t>
-      </w:r>
-      <w:proofErr w:type="gramEnd"/>
+        <w:t>[</w:t>
+      </w:r>
       <w:r>
         <w:rPr>
           <w:rFonts w:ascii="Consolas" w:hAnsi="Consolas" w:cs="Consolas"/>
@@ -1019,11 +966,9 @@
           <w:szCs w:val="19"/>
           <w:highlight w:val="white"/>
         </w:rPr>
-        <w:t>, 0, 0 ]</w:t>
-      </w:r>
-    </w:p>
-    <w:p>
-      <w:pPr>
+        <w:t xml:space="preserve"> 4, 0</w:t>
+      </w:r>
+      <w:r>
         <w:rPr>
           <w:rFonts w:ascii="Consolas" w:hAnsi="Consolas" w:cs="Consolas"/>
           <w:color w:val="000000"/>
@@ -1031,8 +976,20 @@
           <w:szCs w:val="19"/>
           <w:highlight w:val="white"/>
         </w:rPr>
-      </w:pPr>
-      <w:proofErr w:type="gramStart"/>
+        <w:t>, 0 ]</w:t>
+      </w:r>
+    </w:p>
+    <w:p>
+      <w:pPr>
+        <w:rPr>
+          <w:rFonts w:ascii="Segoe UI" w:hAnsi="Segoe UI" w:cs="Segoe UI"/>
+          <w:b/>
+          <w:color w:val="333333"/>
+          <w:sz w:val="20"/>
+          <w:szCs w:val="20"/>
+          <w:shd w:val="clear" w:color="auto" w:fill="FFFFFF"/>
+        </w:rPr>
+      </w:pPr>
       <w:r>
         <w:rPr>
           <w:rFonts w:ascii="Consolas" w:hAnsi="Consolas" w:cs="Consolas"/>
@@ -1041,7 +998,7 @@
           <w:szCs w:val="19"/>
           <w:highlight w:val="white"/>
         </w:rPr>
-        <w:t>[</w:t>
+        <w:t xml:space="preserve">[ 0, </w:t>
       </w:r>
       <w:r>
         <w:rPr>
@@ -1051,9 +1008,8 @@
           <w:szCs w:val="19"/>
           <w:highlight w:val="white"/>
         </w:rPr>
-        <w:t xml:space="preserve"> 4</w:t>
-      </w:r>
-      <w:proofErr w:type="gramEnd"/>
+        <w:t>2</w:t>
+      </w:r>
       <w:r>
         <w:rPr>
           <w:rFonts w:ascii="Consolas" w:hAnsi="Consolas" w:cs="Consolas"/>
@@ -1072,22 +1028,109 @@
           <w:szCs w:val="19"/>
           <w:highlight w:val="white"/>
         </w:rPr>
-        <w:t>, 0 ]</w:t>
-      </w:r>
-    </w:p>
-    <w:p>
-      <w:pPr>
-        <w:rPr>
-          <w:rFonts w:ascii="Segoe UI" w:hAnsi="Segoe UI" w:cs="Segoe UI"/>
-          <w:b/>
-          <w:color w:val="333333"/>
-          <w:sz w:val="20"/>
-          <w:szCs w:val="20"/>
-          <w:shd w:val="clear" w:color="auto" w:fill="FFFFFF"/>
-        </w:rPr>
-      </w:pPr>
-      <w:proofErr w:type="gramStart"/>
-      <w:r>
+        <w:t xml:space="preserve"> ]</w:t>
+      </w:r>
+    </w:p>
+    <w:p>
+      <w:pPr>
+        <w:rPr>
+          <w:rFonts w:ascii="Segoe UI" w:hAnsi="Segoe UI" w:cs="Segoe UI"/>
+          <w:b/>
+          <w:color w:val="333333"/>
+          <w:sz w:val="20"/>
+          <w:szCs w:val="20"/>
+          <w:shd w:val="clear" w:color="auto" w:fill="FFFFFF"/>
+        </w:rPr>
+      </w:pPr>
+    </w:p>
+    <w:p>
+      <w:pPr>
+        <w:rPr>
+          <w:rFonts w:ascii="Segoe UI" w:hAnsi="Segoe UI" w:cs="Segoe UI"/>
+          <w:color w:val="333333"/>
+          <w:sz w:val="20"/>
+          <w:szCs w:val="20"/>
+          <w:shd w:val="clear" w:color="auto" w:fill="FFFFFF"/>
+        </w:rPr>
+      </w:pPr>
+      <w:r>
+        <w:rPr>
+          <w:rFonts w:ascii="Segoe UI" w:hAnsi="Segoe UI" w:cs="Segoe UI"/>
+          <w:color w:val="333333"/>
+          <w:sz w:val="20"/>
+          <w:szCs w:val="20"/>
+          <w:shd w:val="clear" w:color="auto" w:fill="FFFFFF"/>
+        </w:rPr>
+        <w:t>Cette matrice</w:t>
+      </w:r>
+      <w:r>
+        <w:rPr>
+          <w:rFonts w:ascii="Segoe UI" w:hAnsi="Segoe UI" w:cs="Segoe UI"/>
+          <w:color w:val="333333"/>
+          <w:sz w:val="20"/>
+          <w:szCs w:val="20"/>
+          <w:shd w:val="clear" w:color="auto" w:fill="FFFFFF"/>
+        </w:rPr>
+        <w:t xml:space="preserve"> est utile pour des tests</w:t>
+      </w:r>
+      <w:r>
+        <w:rPr>
+          <w:rFonts w:ascii="Segoe UI" w:hAnsi="Segoe UI" w:cs="Segoe UI"/>
+          <w:color w:val="333333"/>
+          <w:sz w:val="20"/>
+          <w:szCs w:val="20"/>
+          <w:shd w:val="clear" w:color="auto" w:fill="FFFFFF"/>
+        </w:rPr>
+        <w:t xml:space="preserve"> de matrice diagonale strict</w:t>
+      </w:r>
+      <w:r>
+        <w:rPr>
+          <w:rFonts w:ascii="Segoe UI" w:hAnsi="Segoe UI" w:cs="Segoe UI"/>
+          <w:color w:val="333333"/>
+          <w:sz w:val="20"/>
+          <w:szCs w:val="20"/>
+          <w:shd w:val="clear" w:color="auto" w:fill="FFFFFF"/>
+        </w:rPr>
+        <w:t>.</w:t>
+      </w:r>
+    </w:p>
+    <w:p>
+      <w:pPr>
+        <w:rPr>
+          <w:rFonts w:ascii="Segoe UI" w:hAnsi="Segoe UI" w:cs="Segoe UI"/>
+          <w:b/>
+          <w:color w:val="333333"/>
+          <w:sz w:val="20"/>
+          <w:szCs w:val="20"/>
+          <w:shd w:val="clear" w:color="auto" w:fill="FFFFFF"/>
+        </w:rPr>
+      </w:pPr>
+    </w:p>
+    <w:p>
+      <w:pPr>
+        <w:rPr>
+          <w:rFonts w:ascii="Segoe UI" w:hAnsi="Segoe UI" w:cs="Segoe UI"/>
+          <w:b/>
+          <w:color w:val="333333"/>
+          <w:sz w:val="20"/>
+          <w:szCs w:val="20"/>
+          <w:shd w:val="clear" w:color="auto" w:fill="FFFFFF"/>
+        </w:rPr>
+      </w:pPr>
+      <w:r>
+        <w:rPr>
+          <w:rFonts w:ascii="Segoe UI" w:hAnsi="Segoe UI" w:cs="Segoe UI"/>
+          <w:b/>
+          <w:color w:val="333333"/>
+          <w:sz w:val="20"/>
+          <w:szCs w:val="20"/>
+          <w:shd w:val="clear" w:color="auto" w:fill="FFFFFF"/>
+        </w:rPr>
+        <w:t>Matrice #3</w:t>
+      </w:r>
+    </w:p>
+    <w:p>
+      <w:pPr>
         <w:rPr>
           <w:rFonts w:ascii="Consolas" w:hAnsi="Consolas" w:cs="Consolas"/>
           <w:color w:val="000000"/>
@@ -1095,9 +1138,7 @@
           <w:szCs w:val="19"/>
           <w:highlight w:val="white"/>
         </w:rPr>
-        <w:t>[ 0</w:t>
-      </w:r>
-      <w:proofErr w:type="gramEnd"/>
+      </w:pPr>
       <w:r>
         <w:rPr>
           <w:rFonts w:ascii="Consolas" w:hAnsi="Consolas" w:cs="Consolas"/>
@@ -1106,7 +1147,7 @@
           <w:szCs w:val="19"/>
           <w:highlight w:val="white"/>
         </w:rPr>
-        <w:t xml:space="preserve">, </w:t>
+        <w:t xml:space="preserve">[ </w:t>
       </w:r>
       <w:r>
         <w:rPr>
@@ -1116,7 +1157,7 @@
           <w:szCs w:val="19"/>
           <w:highlight w:val="white"/>
         </w:rPr>
-        <w:t>2</w:t>
+        <w:t>1</w:t>
       </w:r>
       <w:r>
         <w:rPr>
@@ -1126,7 +1167,7 @@
           <w:szCs w:val="19"/>
           <w:highlight w:val="white"/>
         </w:rPr>
-        <w:t>, 0</w:t>
+        <w:t xml:space="preserve">, </w:t>
       </w:r>
       <w:r>
         <w:rPr>
@@ -1136,109 +1177,9 @@
           <w:szCs w:val="19"/>
           <w:highlight w:val="white"/>
         </w:rPr>
-        <w:t xml:space="preserve"> ]</w:t>
-      </w:r>
-    </w:p>
-    <w:p>
-      <w:pPr>
-        <w:rPr>
-          <w:rFonts w:ascii="Segoe UI" w:hAnsi="Segoe UI" w:cs="Segoe UI"/>
-          <w:b/>
-          <w:color w:val="333333"/>
-          <w:sz w:val="20"/>
-          <w:szCs w:val="20"/>
-          <w:shd w:val="clear" w:color="auto" w:fill="FFFFFF"/>
-        </w:rPr>
-      </w:pPr>
-    </w:p>
-    <w:p>
-      <w:pPr>
-        <w:rPr>
-          <w:rFonts w:ascii="Segoe UI" w:hAnsi="Segoe UI" w:cs="Segoe UI"/>
-          <w:color w:val="333333"/>
-          <w:sz w:val="20"/>
-          <w:szCs w:val="20"/>
-          <w:shd w:val="clear" w:color="auto" w:fill="FFFFFF"/>
-        </w:rPr>
-      </w:pPr>
-      <w:r>
-        <w:rPr>
-          <w:rFonts w:ascii="Segoe UI" w:hAnsi="Segoe UI" w:cs="Segoe UI"/>
-          <w:color w:val="333333"/>
-          <w:sz w:val="20"/>
-          <w:szCs w:val="20"/>
-          <w:shd w:val="clear" w:color="auto" w:fill="FFFFFF"/>
-        </w:rPr>
-        <w:t>Cette matrice</w:t>
-      </w:r>
-      <w:r>
-        <w:rPr>
-          <w:rFonts w:ascii="Segoe UI" w:hAnsi="Segoe UI" w:cs="Segoe UI"/>
-          <w:color w:val="333333"/>
-          <w:sz w:val="20"/>
-          <w:szCs w:val="20"/>
-          <w:shd w:val="clear" w:color="auto" w:fill="FFFFFF"/>
-        </w:rPr>
-        <w:t xml:space="preserve"> est utile pour des tests</w:t>
-      </w:r>
-      <w:r>
-        <w:rPr>
-          <w:rFonts w:ascii="Segoe UI" w:hAnsi="Segoe UI" w:cs="Segoe UI"/>
-          <w:color w:val="333333"/>
-          <w:sz w:val="20"/>
-          <w:szCs w:val="20"/>
-          <w:shd w:val="clear" w:color="auto" w:fill="FFFFFF"/>
-        </w:rPr>
-        <w:t xml:space="preserve"> de matrice diagonale strict</w:t>
-      </w:r>
-      <w:r>
-        <w:rPr>
-          <w:rFonts w:ascii="Segoe UI" w:hAnsi="Segoe UI" w:cs="Segoe UI"/>
-          <w:color w:val="333333"/>
-          <w:sz w:val="20"/>
-          <w:szCs w:val="20"/>
-          <w:shd w:val="clear" w:color="auto" w:fill="FFFFFF"/>
-        </w:rPr>
-        <w:t>.</w:t>
-      </w:r>
-    </w:p>
-    <w:p>
-      <w:pPr>
-        <w:rPr>
-          <w:rFonts w:ascii="Segoe UI" w:hAnsi="Segoe UI" w:cs="Segoe UI"/>
-          <w:b/>
-          <w:color w:val="333333"/>
-          <w:sz w:val="20"/>
-          <w:szCs w:val="20"/>
-          <w:shd w:val="clear" w:color="auto" w:fill="FFFFFF"/>
-        </w:rPr>
-      </w:pPr>
-    </w:p>
-    <w:p>
-      <w:pPr>
-        <w:rPr>
-          <w:rFonts w:ascii="Segoe UI" w:hAnsi="Segoe UI" w:cs="Segoe UI"/>
-          <w:b/>
-          <w:color w:val="333333"/>
-          <w:sz w:val="20"/>
-          <w:szCs w:val="20"/>
-          <w:shd w:val="clear" w:color="auto" w:fill="FFFFFF"/>
-        </w:rPr>
-      </w:pPr>
-      <w:r>
-        <w:rPr>
-          <w:rFonts w:ascii="Segoe UI" w:hAnsi="Segoe UI" w:cs="Segoe UI"/>
-          <w:b/>
-          <w:color w:val="333333"/>
-          <w:sz w:val="20"/>
-          <w:szCs w:val="20"/>
-          <w:shd w:val="clear" w:color="auto" w:fill="FFFFFF"/>
-        </w:rPr>
-        <w:t>Matrice #3</w:t>
-      </w:r>
-    </w:p>
-    <w:p>
-      <w:pPr>
+        <w:t>2, -1</w:t>
+      </w:r>
+      <w:r>
         <w:rPr>
           <w:rFonts w:ascii="Consolas" w:hAnsi="Consolas" w:cs="Consolas"/>
           <w:color w:val="000000"/>
@@ -1246,9 +1187,11 @@
           <w:szCs w:val="19"/>
           <w:highlight w:val="white"/>
         </w:rPr>
-      </w:pPr>
-      <w:proofErr w:type="gramStart"/>
-      <w:r>
+        <w:t>]</w:t>
+      </w:r>
+    </w:p>
+    <w:p>
+      <w:pPr>
         <w:rPr>
           <w:rFonts w:ascii="Consolas" w:hAnsi="Consolas" w:cs="Consolas"/>
           <w:color w:val="000000"/>
@@ -1256,8 +1199,7 @@
           <w:szCs w:val="19"/>
           <w:highlight w:val="white"/>
         </w:rPr>
-        <w:t xml:space="preserve">[ </w:t>
-      </w:r>
+      </w:pPr>
       <w:r>
         <w:rPr>
           <w:rFonts w:ascii="Consolas" w:hAnsi="Consolas" w:cs="Consolas"/>
@@ -1266,9 +1208,8 @@
           <w:szCs w:val="19"/>
           <w:highlight w:val="white"/>
         </w:rPr>
-        <w:t>1</w:t>
-      </w:r>
-      <w:proofErr w:type="gramEnd"/>
+        <w:t xml:space="preserve">[ </w:t>
+      </w:r>
       <w:r>
         <w:rPr>
           <w:rFonts w:ascii="Consolas" w:hAnsi="Consolas" w:cs="Consolas"/>
@@ -1277,7 +1218,7 @@
           <w:szCs w:val="19"/>
           <w:highlight w:val="white"/>
         </w:rPr>
-        <w:t xml:space="preserve">, </w:t>
+        <w:t>-2</w:t>
       </w:r>
       <w:r>
         <w:rPr>
@@ -1287,7 +1228,7 @@
           <w:szCs w:val="19"/>
           <w:highlight w:val="white"/>
         </w:rPr>
-        <w:t>2, -1</w:t>
+        <w:t xml:space="preserve">, 1, </w:t>
       </w:r>
       <w:r>
         <w:rPr>
@@ -1297,11 +1238,9 @@
           <w:szCs w:val="19"/>
           <w:highlight w:val="white"/>
         </w:rPr>
-        <w:t>]</w:t>
-      </w:r>
-    </w:p>
-    <w:p>
-      <w:pPr>
+        <w:t>1</w:t>
+      </w:r>
+      <w:r>
         <w:rPr>
           <w:rFonts w:ascii="Consolas" w:hAnsi="Consolas" w:cs="Consolas"/>
           <w:color w:val="000000"/>
@@ -1309,6 +1248,19 @@
           <w:szCs w:val="19"/>
           <w:highlight w:val="white"/>
         </w:rPr>
+        <w:t>]</w:t>
+      </w:r>
+    </w:p>
+    <w:p>
+      <w:pPr>
+        <w:rPr>
+          <w:rFonts w:ascii="Segoe UI" w:hAnsi="Segoe UI" w:cs="Segoe UI"/>
+          <w:b/>
+          <w:color w:val="333333"/>
+          <w:sz w:val="20"/>
+          <w:szCs w:val="20"/>
+          <w:shd w:val="clear" w:color="auto" w:fill="FFFFFF"/>
+        </w:rPr>
       </w:pPr>
       <w:r>
         <w:rPr>
@@ -1318,7 +1270,7 @@
           <w:szCs w:val="19"/>
           <w:highlight w:val="white"/>
         </w:rPr>
-        <w:t xml:space="preserve">[ </w:t>
+        <w:t xml:space="preserve">[ 0, </w:t>
       </w:r>
       <w:r>
         <w:rPr>
@@ -1328,7 +1280,7 @@
           <w:szCs w:val="19"/>
           <w:highlight w:val="white"/>
         </w:rPr>
-        <w:t>-2</w:t>
+        <w:t>3, -3</w:t>
       </w:r>
       <w:r>
         <w:rPr>
@@ -1338,9 +1290,122 @@
           <w:szCs w:val="19"/>
           <w:highlight w:val="white"/>
         </w:rPr>
-        <w:t xml:space="preserve">, 1, </w:t>
-      </w:r>
-      <w:r>
+        <w:t>]</w:t>
+      </w:r>
+    </w:p>
+    <w:p>
+      <w:pPr>
+        <w:rPr>
+          <w:rFonts w:ascii="Segoe UI" w:hAnsi="Segoe UI" w:cs="Segoe UI"/>
+          <w:b/>
+          <w:color w:val="333333"/>
+          <w:sz w:val="20"/>
+          <w:szCs w:val="20"/>
+          <w:shd w:val="clear" w:color="auto" w:fill="FFFFFF"/>
+        </w:rPr>
+      </w:pPr>
+    </w:p>
+    <w:p>
+      <w:pPr>
+        <w:rPr>
+          <w:rFonts w:ascii="Segoe UI" w:hAnsi="Segoe UI" w:cs="Segoe UI"/>
+          <w:color w:val="333333"/>
+          <w:sz w:val="20"/>
+          <w:szCs w:val="20"/>
+          <w:shd w:val="clear" w:color="auto" w:fill="FFFFFF"/>
+        </w:rPr>
+      </w:pPr>
+      <w:r>
+        <w:rPr>
+          <w:rFonts w:ascii="Segoe UI" w:hAnsi="Segoe UI" w:cs="Segoe UI"/>
+          <w:color w:val="333333"/>
+          <w:sz w:val="20"/>
+          <w:szCs w:val="20"/>
+          <w:shd w:val="clear" w:color="auto" w:fill="FFFFFF"/>
+        </w:rPr>
+        <w:t xml:space="preserve">Cette matrice est </w:t>
+      </w:r>
+      <w:r>
+        <w:rPr>
+          <w:rFonts w:ascii="Segoe UI" w:hAnsi="Segoe UI" w:cs="Segoe UI"/>
+          <w:color w:val="333333"/>
+          <w:sz w:val="20"/>
+          <w:szCs w:val="20"/>
+          <w:shd w:val="clear" w:color="auto" w:fill="FFFFFF"/>
+        </w:rPr>
+        <w:t xml:space="preserve">celle des notes de cours de la section de matrice inverse. Elle nous a permis principalement de </w:t>
+      </w:r>
+      <w:r>
+        <w:rPr>
+          <w:rFonts w:ascii="Segoe UI" w:hAnsi="Segoe UI" w:cs="Segoe UI"/>
+          <w:color w:val="333333"/>
+          <w:sz w:val="20"/>
+          <w:szCs w:val="20"/>
+          <w:shd w:val="clear" w:color="auto" w:fill="FFFFFF"/>
+        </w:rPr>
+        <w:t>tester</w:t>
+      </w:r>
+      <w:r>
+        <w:rPr>
+          <w:rFonts w:ascii="Segoe UI" w:hAnsi="Segoe UI" w:cs="Segoe UI"/>
+          <w:color w:val="333333"/>
+          <w:sz w:val="20"/>
+          <w:szCs w:val="20"/>
+          <w:shd w:val="clear" w:color="auto" w:fill="FFFFFF"/>
+        </w:rPr>
+        <w:t xml:space="preserve"> si on avait le bon résultat pour la comatrice et la matrice inverse.</w:t>
+      </w:r>
+    </w:p>
+    <w:p>
+      <w:pPr>
+        <w:spacing w:after="0" w:line="240" w:lineRule="auto"/>
+        <w:rPr>
+          <w:rFonts w:ascii="Segoe UI" w:hAnsi="Segoe UI" w:cs="Segoe UI"/>
+          <w:b/>
+          <w:color w:val="333333"/>
+          <w:sz w:val="20"/>
+          <w:szCs w:val="20"/>
+          <w:shd w:val="clear" w:color="auto" w:fill="FFFFFF"/>
+        </w:rPr>
+      </w:pPr>
+      <w:r>
+        <w:rPr>
+          <w:rFonts w:ascii="Segoe UI" w:hAnsi="Segoe UI" w:cs="Segoe UI"/>
+          <w:b/>
+          <w:color w:val="333333"/>
+          <w:sz w:val="20"/>
+          <w:szCs w:val="20"/>
+          <w:shd w:val="clear" w:color="auto" w:fill="FFFFFF"/>
+        </w:rPr>
+        <w:br w:type="page"/>
+      </w:r>
+    </w:p>
+    <w:p>
+      <w:pPr>
+        <w:rPr>
+          <w:rFonts w:ascii="Segoe UI" w:hAnsi="Segoe UI" w:cs="Segoe UI"/>
+          <w:b/>
+          <w:color w:val="333333"/>
+          <w:sz w:val="20"/>
+          <w:szCs w:val="20"/>
+          <w:shd w:val="clear" w:color="auto" w:fill="FFFFFF"/>
+        </w:rPr>
+      </w:pPr>
+      <w:r>
+        <w:rPr>
+          <w:rFonts w:ascii="Segoe UI" w:hAnsi="Segoe UI" w:cs="Segoe UI"/>
+          <w:b/>
+          <w:color w:val="333333"/>
+          <w:sz w:val="20"/>
+          <w:szCs w:val="20"/>
+          <w:shd w:val="clear" w:color="auto" w:fill="FFFFFF"/>
+        </w:rPr>
+        <w:lastRenderedPageBreak/>
+        <w:t>Matrice #4</w:t>
+      </w:r>
+    </w:p>
+    <w:p>
+      <w:pPr>
         <w:rPr>
           <w:rFonts w:ascii="Consolas" w:hAnsi="Consolas" w:cs="Consolas"/>
           <w:color w:val="000000"/>
@@ -1348,8 +1413,7 @@
           <w:szCs w:val="19"/>
           <w:highlight w:val="white"/>
         </w:rPr>
-        <w:t>1</w:t>
-      </w:r>
+      </w:pPr>
       <w:r>
         <w:rPr>
           <w:rFonts w:ascii="Consolas" w:hAnsi="Consolas" w:cs="Consolas"/>
@@ -1358,22 +1422,11 @@
           <w:szCs w:val="19"/>
           <w:highlight w:val="white"/>
         </w:rPr>
-        <w:t>]</w:t>
-      </w:r>
-    </w:p>
-    <w:p>
-      <w:pPr>
-        <w:rPr>
-          <w:rFonts w:ascii="Segoe UI" w:hAnsi="Segoe UI" w:cs="Segoe UI"/>
-          <w:b/>
-          <w:color w:val="333333"/>
-          <w:sz w:val="20"/>
-          <w:szCs w:val="20"/>
-          <w:shd w:val="clear" w:color="auto" w:fill="FFFFFF"/>
-        </w:rPr>
-      </w:pPr>
-      <w:proofErr w:type="gramStart"/>
-      <w:r>
+        <w:t>[ 4, 2, 8, 3 ]</w:t>
+      </w:r>
+    </w:p>
+    <w:p>
+      <w:pPr>
         <w:rPr>
           <w:rFonts w:ascii="Consolas" w:hAnsi="Consolas" w:cs="Consolas"/>
           <w:color w:val="000000"/>
@@ -1381,9 +1434,7 @@
           <w:szCs w:val="19"/>
           <w:highlight w:val="white"/>
         </w:rPr>
-        <w:t>[ 0</w:t>
-      </w:r>
-      <w:proofErr w:type="gramEnd"/>
+      </w:pPr>
       <w:r>
         <w:rPr>
           <w:rFonts w:ascii="Consolas" w:hAnsi="Consolas" w:cs="Consolas"/>
@@ -1392,9 +1443,11 @@
           <w:szCs w:val="19"/>
           <w:highlight w:val="white"/>
         </w:rPr>
-        <w:t xml:space="preserve">, </w:t>
-      </w:r>
-      <w:r>
+        <w:t>[ 5, 1, 7, 5 ]</w:t>
+      </w:r>
+    </w:p>
+    <w:p>
+      <w:pPr>
         <w:rPr>
           <w:rFonts w:ascii="Consolas" w:hAnsi="Consolas" w:cs="Consolas"/>
           <w:color w:val="000000"/>
@@ -1402,8 +1455,7 @@
           <w:szCs w:val="19"/>
           <w:highlight w:val="white"/>
         </w:rPr>
-        <w:t>3, -3</w:t>
-      </w:r>
+      </w:pPr>
       <w:r>
         <w:rPr>
           <w:rFonts w:ascii="Consolas" w:hAnsi="Consolas" w:cs="Consolas"/>
@@ -1412,144 +1464,19 @@
           <w:szCs w:val="19"/>
           <w:highlight w:val="white"/>
         </w:rPr>
-        <w:t>]</w:t>
-      </w:r>
-    </w:p>
-    <w:p>
-      <w:pPr>
-        <w:rPr>
-          <w:rFonts w:ascii="Segoe UI" w:hAnsi="Segoe UI" w:cs="Segoe UI"/>
-          <w:b/>
-          <w:color w:val="333333"/>
-          <w:sz w:val="20"/>
-          <w:szCs w:val="20"/>
-          <w:shd w:val="clear" w:color="auto" w:fill="FFFFFF"/>
-        </w:rPr>
-      </w:pPr>
-    </w:p>
-    <w:p>
-      <w:pPr>
-        <w:rPr>
-          <w:rFonts w:ascii="Segoe UI" w:hAnsi="Segoe UI" w:cs="Segoe UI"/>
-          <w:color w:val="333333"/>
-          <w:sz w:val="20"/>
-          <w:szCs w:val="20"/>
-          <w:shd w:val="clear" w:color="auto" w:fill="FFFFFF"/>
-        </w:rPr>
-      </w:pPr>
-      <w:r>
-        <w:rPr>
-          <w:rFonts w:ascii="Segoe UI" w:hAnsi="Segoe UI" w:cs="Segoe UI"/>
-          <w:color w:val="333333"/>
-          <w:sz w:val="20"/>
-          <w:szCs w:val="20"/>
-          <w:shd w:val="clear" w:color="auto" w:fill="FFFFFF"/>
-        </w:rPr>
-        <w:t xml:space="preserve">Cette matrice est </w:t>
-      </w:r>
-      <w:r>
-        <w:rPr>
-          <w:rFonts w:ascii="Segoe UI" w:hAnsi="Segoe UI" w:cs="Segoe UI"/>
-          <w:color w:val="333333"/>
-          <w:sz w:val="20"/>
-          <w:szCs w:val="20"/>
-          <w:shd w:val="clear" w:color="auto" w:fill="FFFFFF"/>
-        </w:rPr>
-        <w:t xml:space="preserve">celle des notes de cours de la section de matrice inverse. Elle nous a permis principalement de </w:t>
-      </w:r>
-      <w:r>
-        <w:rPr>
-          <w:rFonts w:ascii="Segoe UI" w:hAnsi="Segoe UI" w:cs="Segoe UI"/>
-          <w:color w:val="333333"/>
-          <w:sz w:val="20"/>
-          <w:szCs w:val="20"/>
-          <w:shd w:val="clear" w:color="auto" w:fill="FFFFFF"/>
-        </w:rPr>
-        <w:t>tester</w:t>
-      </w:r>
-      <w:r>
-        <w:rPr>
-          <w:rFonts w:ascii="Segoe UI" w:hAnsi="Segoe UI" w:cs="Segoe UI"/>
-          <w:color w:val="333333"/>
-          <w:sz w:val="20"/>
-          <w:szCs w:val="20"/>
-          <w:shd w:val="clear" w:color="auto" w:fill="FFFFFF"/>
-        </w:rPr>
-        <w:t xml:space="preserve"> si on avait le bon résultat pour la </w:t>
-      </w:r>
-      <w:proofErr w:type="spellStart"/>
-      <w:r>
-        <w:rPr>
-          <w:rFonts w:ascii="Segoe UI" w:hAnsi="Segoe UI" w:cs="Segoe UI"/>
-          <w:color w:val="333333"/>
-          <w:sz w:val="20"/>
-          <w:szCs w:val="20"/>
-          <w:shd w:val="clear" w:color="auto" w:fill="FFFFFF"/>
-        </w:rPr>
-        <w:t>comatrice</w:t>
-      </w:r>
-      <w:proofErr w:type="spellEnd"/>
-      <w:r>
-        <w:rPr>
-          <w:rFonts w:ascii="Segoe UI" w:hAnsi="Segoe UI" w:cs="Segoe UI"/>
-          <w:color w:val="333333"/>
-          <w:sz w:val="20"/>
-          <w:szCs w:val="20"/>
-          <w:shd w:val="clear" w:color="auto" w:fill="FFFFFF"/>
-        </w:rPr>
-        <w:t xml:space="preserve"> et la matrice inverse.</w:t>
-      </w:r>
-    </w:p>
-    <w:p>
-      <w:pPr>
-        <w:spacing w:after="0" w:line="240" w:lineRule="auto"/>
-        <w:rPr>
-          <w:rFonts w:ascii="Segoe UI" w:hAnsi="Segoe UI" w:cs="Segoe UI"/>
-          <w:b/>
-          <w:color w:val="333333"/>
-          <w:sz w:val="20"/>
-          <w:szCs w:val="20"/>
-          <w:shd w:val="clear" w:color="auto" w:fill="FFFFFF"/>
-        </w:rPr>
-      </w:pPr>
-      <w:r>
-        <w:rPr>
-          <w:rFonts w:ascii="Segoe UI" w:hAnsi="Segoe UI" w:cs="Segoe UI"/>
-          <w:b/>
-          <w:color w:val="333333"/>
-          <w:sz w:val="20"/>
-          <w:szCs w:val="20"/>
-          <w:shd w:val="clear" w:color="auto" w:fill="FFFFFF"/>
-        </w:rPr>
-        <w:br w:type="page"/>
-      </w:r>
-    </w:p>
-    <w:p>
-      <w:pPr>
-        <w:rPr>
-          <w:rFonts w:ascii="Segoe UI" w:hAnsi="Segoe UI" w:cs="Segoe UI"/>
-          <w:b/>
-          <w:color w:val="333333"/>
-          <w:sz w:val="20"/>
-          <w:szCs w:val="20"/>
-          <w:shd w:val="clear" w:color="auto" w:fill="FFFFFF"/>
-        </w:rPr>
-      </w:pPr>
-      <w:r>
-        <w:rPr>
-          <w:rFonts w:ascii="Segoe UI" w:hAnsi="Segoe UI" w:cs="Segoe UI"/>
-          <w:b/>
-          <w:color w:val="333333"/>
-          <w:sz w:val="20"/>
-          <w:szCs w:val="20"/>
-          <w:shd w:val="clear" w:color="auto" w:fill="FFFFFF"/>
-        </w:rPr>
-        <w:lastRenderedPageBreak/>
-        <w:t>Matrice #4</w:t>
-      </w:r>
-    </w:p>
-    <w:p>
-      <w:pPr>
+        <w:t>[ 8, 0, 8, 5 ]</w:t>
+      </w:r>
+    </w:p>
+    <w:p>
+      <w:pPr>
+        <w:rPr>
+          <w:rFonts w:ascii="Consolas" w:hAnsi="Consolas" w:cs="Consolas"/>
+          <w:color w:val="000000"/>
+          <w:sz w:val="19"/>
+          <w:szCs w:val="19"/>
+        </w:rPr>
+      </w:pPr>
+      <w:r>
         <w:rPr>
           <w:rFonts w:ascii="Consolas" w:hAnsi="Consolas" w:cs="Consolas"/>
           <w:color w:val="000000"/>
@@ -1557,9 +1484,88 @@
           <w:szCs w:val="19"/>
           <w:highlight w:val="white"/>
         </w:rPr>
-      </w:pPr>
-      <w:proofErr w:type="gramStart"/>
-      <w:r>
+        <w:t>[ 3, 2, 3, 8 ]</w:t>
+      </w:r>
+    </w:p>
+    <w:p>
+      <w:pPr>
+        <w:rPr>
+          <w:rFonts w:ascii="Consolas" w:hAnsi="Consolas" w:cs="Consolas"/>
+          <w:color w:val="000000"/>
+          <w:sz w:val="19"/>
+          <w:szCs w:val="19"/>
+        </w:rPr>
+      </w:pPr>
+    </w:p>
+    <w:p>
+      <w:pPr>
+        <w:rPr>
+          <w:rFonts w:ascii="Segoe UI" w:hAnsi="Segoe UI" w:cs="Segoe UI"/>
+          <w:color w:val="333333"/>
+          <w:sz w:val="20"/>
+          <w:szCs w:val="20"/>
+          <w:shd w:val="clear" w:color="auto" w:fill="FFFFFF"/>
+        </w:rPr>
+      </w:pPr>
+      <w:r>
+        <w:rPr>
+          <w:rFonts w:ascii="Segoe UI" w:hAnsi="Segoe UI" w:cs="Segoe UI"/>
+          <w:color w:val="333333"/>
+          <w:sz w:val="20"/>
+          <w:szCs w:val="20"/>
+          <w:shd w:val="clear" w:color="auto" w:fill="FFFFFF"/>
+        </w:rPr>
+        <w:t xml:space="preserve">Cette matrice est celle des notes de cours dans la section du déterminant. Elle nous a servi pour tester notre calcul du déterminant ainsi que faire divers tests pour valider que nos méthodes fonctionnaient avec </w:t>
+      </w:r>
+      <w:r>
+        <w:rPr>
+          <w:rFonts w:ascii="Segoe UI" w:hAnsi="Segoe UI" w:cs="Segoe UI"/>
+          <w:color w:val="333333"/>
+          <w:sz w:val="20"/>
+          <w:szCs w:val="20"/>
+          <w:shd w:val="clear" w:color="auto" w:fill="FFFFFF"/>
+        </w:rPr>
+        <w:t>des matrices plus grandes</w:t>
+      </w:r>
+      <w:r>
+        <w:rPr>
+          <w:rFonts w:ascii="Segoe UI" w:hAnsi="Segoe UI" w:cs="Segoe UI"/>
+          <w:color w:val="333333"/>
+          <w:sz w:val="20"/>
+          <w:szCs w:val="20"/>
+          <w:shd w:val="clear" w:color="auto" w:fill="FFFFFF"/>
+        </w:rPr>
+        <w:t xml:space="preserve"> que 3 x 3.</w:t>
+      </w:r>
+    </w:p>
+    <w:p>
+      <w:pPr>
+        <w:rPr>
+          <w:rFonts w:ascii="Segoe UI" w:hAnsi="Segoe UI" w:cs="Segoe UI"/>
+          <w:b/>
+          <w:color w:val="333333"/>
+          <w:sz w:val="20"/>
+          <w:szCs w:val="20"/>
+          <w:shd w:val="clear" w:color="auto" w:fill="FFFFFF"/>
+        </w:rPr>
+      </w:pPr>
+      <w:r>
+        <w:rPr>
+          <w:rFonts w:ascii="Segoe UI" w:hAnsi="Segoe UI" w:cs="Segoe UI"/>
+          <w:b/>
+          <w:color w:val="333333"/>
+          <w:sz w:val="20"/>
+          <w:szCs w:val="20"/>
+          <w:shd w:val="clear" w:color="auto" w:fill="FFFFFF"/>
+        </w:rPr>
+        <w:t>Matrice #5</w:t>
+      </w:r>
+    </w:p>
+    <w:p>
+      <w:pPr>
+        <w:autoSpaceDE w:val="0"/>
+        <w:autoSpaceDN w:val="0"/>
+        <w:adjustRightInd w:val="0"/>
         <w:rPr>
           <w:rFonts w:ascii="Consolas" w:hAnsi="Consolas" w:cs="Consolas"/>
           <w:color w:val="000000"/>
@@ -1567,9 +1573,7 @@
           <w:szCs w:val="19"/>
           <w:highlight w:val="white"/>
         </w:rPr>
-        <w:t>[ 4</w:t>
-      </w:r>
-      <w:proofErr w:type="gramEnd"/>
+      </w:pPr>
       <w:r>
         <w:rPr>
           <w:rFonts w:ascii="Consolas" w:hAnsi="Consolas" w:cs="Consolas"/>
@@ -1578,11 +1582,9 @@
           <w:szCs w:val="19"/>
           <w:highlight w:val="white"/>
         </w:rPr>
-        <w:t>, 2, 8, 3 ]</w:t>
-      </w:r>
-    </w:p>
-    <w:p>
-      <w:pPr>
+        <w:t>[</w:t>
+      </w:r>
+      <w:r>
         <w:rPr>
           <w:rFonts w:ascii="Consolas" w:hAnsi="Consolas" w:cs="Consolas"/>
           <w:color w:val="000000"/>
@@ -1590,8 +1592,8 @@
           <w:szCs w:val="19"/>
           <w:highlight w:val="white"/>
         </w:rPr>
-      </w:pPr>
-      <w:proofErr w:type="gramStart"/>
+        <w:t xml:space="preserve"> 4, 2, 8, 3, 3, 2, 1 </w:t>
+      </w:r>
       <w:r>
         <w:rPr>
           <w:rFonts w:ascii="Consolas" w:hAnsi="Consolas" w:cs="Consolas"/>
@@ -1600,10 +1602,14 @@
           <w:szCs w:val="19"/>
           <w:highlight w:val="white"/>
         </w:rPr>
-        <w:t>[ 5</w:t>
-      </w:r>
-      <w:proofErr w:type="gramEnd"/>
-      <w:r>
+        <w:t>]</w:t>
+      </w:r>
+    </w:p>
+    <w:p>
+      <w:pPr>
+        <w:autoSpaceDE w:val="0"/>
+        <w:autoSpaceDN w:val="0"/>
+        <w:adjustRightInd w:val="0"/>
         <w:rPr>
           <w:rFonts w:ascii="Consolas" w:hAnsi="Consolas" w:cs="Consolas"/>
           <w:color w:val="000000"/>
@@ -1611,11 +1617,8 @@
           <w:szCs w:val="19"/>
           <w:highlight w:val="white"/>
         </w:rPr>
-        <w:t>, 1, 7, 5 ]</w:t>
-      </w:r>
-    </w:p>
-    <w:p>
-      <w:pPr>
+      </w:pPr>
+      <w:r>
         <w:rPr>
           <w:rFonts w:ascii="Consolas" w:hAnsi="Consolas" w:cs="Consolas"/>
           <w:color w:val="000000"/>
@@ -1623,8 +1626,8 @@
           <w:szCs w:val="19"/>
           <w:highlight w:val="white"/>
         </w:rPr>
-      </w:pPr>
-      <w:proofErr w:type="gramStart"/>
+        <w:t>[</w:t>
+      </w:r>
       <w:r>
         <w:rPr>
           <w:rFonts w:ascii="Consolas" w:hAnsi="Consolas" w:cs="Consolas"/>
@@ -1633,9 +1636,8 @@
           <w:szCs w:val="19"/>
           <w:highlight w:val="white"/>
         </w:rPr>
-        <w:t>[ 8</w:t>
-      </w:r>
-      <w:proofErr w:type="gramEnd"/>
+        <w:t xml:space="preserve"> 5, 1, 7, 5, 3, 2, 1 </w:t>
+      </w:r>
       <w:r>
         <w:rPr>
           <w:rFonts w:ascii="Consolas" w:hAnsi="Consolas" w:cs="Consolas"/>
@@ -1644,20 +1646,14 @@
           <w:szCs w:val="19"/>
           <w:highlight w:val="white"/>
         </w:rPr>
-        <w:t>, 0, 8, 5 ]</w:t>
-      </w:r>
-    </w:p>
-    <w:p>
-      <w:pPr>
-        <w:rPr>
-          <w:rFonts w:ascii="Consolas" w:hAnsi="Consolas" w:cs="Consolas"/>
-          <w:color w:val="000000"/>
-          <w:sz w:val="19"/>
-          <w:szCs w:val="19"/>
-        </w:rPr>
-      </w:pPr>
-      <w:proofErr w:type="gramStart"/>
-      <w:r>
+        <w:t>]</w:t>
+      </w:r>
+    </w:p>
+    <w:p>
+      <w:pPr>
+        <w:autoSpaceDE w:val="0"/>
+        <w:autoSpaceDN w:val="0"/>
+        <w:adjustRightInd w:val="0"/>
         <w:rPr>
           <w:rFonts w:ascii="Consolas" w:hAnsi="Consolas" w:cs="Consolas"/>
           <w:color w:val="000000"/>
@@ -1665,9 +1661,7 @@
           <w:szCs w:val="19"/>
           <w:highlight w:val="white"/>
         </w:rPr>
-        <w:t>[ 3</w:t>
-      </w:r>
-      <w:proofErr w:type="gramEnd"/>
+      </w:pPr>
       <w:r>
         <w:rPr>
           <w:rFonts w:ascii="Consolas" w:hAnsi="Consolas" w:cs="Consolas"/>
@@ -1676,88 +1670,9 @@
           <w:szCs w:val="19"/>
           <w:highlight w:val="white"/>
         </w:rPr>
-        <w:t>, 2, 3, 8 ]</w:t>
-      </w:r>
-    </w:p>
-    <w:p>
-      <w:pPr>
-        <w:rPr>
-          <w:rFonts w:ascii="Consolas" w:hAnsi="Consolas" w:cs="Consolas"/>
-          <w:color w:val="000000"/>
-          <w:sz w:val="19"/>
-          <w:szCs w:val="19"/>
-        </w:rPr>
-      </w:pPr>
-    </w:p>
-    <w:p>
-      <w:pPr>
-        <w:rPr>
-          <w:rFonts w:ascii="Segoe UI" w:hAnsi="Segoe UI" w:cs="Segoe UI"/>
-          <w:color w:val="333333"/>
-          <w:sz w:val="20"/>
-          <w:szCs w:val="20"/>
-          <w:shd w:val="clear" w:color="auto" w:fill="FFFFFF"/>
-        </w:rPr>
-      </w:pPr>
-      <w:r>
-        <w:rPr>
-          <w:rFonts w:ascii="Segoe UI" w:hAnsi="Segoe UI" w:cs="Segoe UI"/>
-          <w:color w:val="333333"/>
-          <w:sz w:val="20"/>
-          <w:szCs w:val="20"/>
-          <w:shd w:val="clear" w:color="auto" w:fill="FFFFFF"/>
-        </w:rPr>
-        <w:t xml:space="preserve">Cette matrice est celle des notes de cours dans la section du déterminant. Elle nous a servi pour tester notre calcul du déterminant ainsi que faire divers tests pour valider que nos méthodes fonctionnaient avec </w:t>
-      </w:r>
-      <w:r>
-        <w:rPr>
-          <w:rFonts w:ascii="Segoe UI" w:hAnsi="Segoe UI" w:cs="Segoe UI"/>
-          <w:color w:val="333333"/>
-          <w:sz w:val="20"/>
-          <w:szCs w:val="20"/>
-          <w:shd w:val="clear" w:color="auto" w:fill="FFFFFF"/>
-        </w:rPr>
-        <w:t>des matrices plus grandes</w:t>
-      </w:r>
-      <w:r>
-        <w:rPr>
-          <w:rFonts w:ascii="Segoe UI" w:hAnsi="Segoe UI" w:cs="Segoe UI"/>
-          <w:color w:val="333333"/>
-          <w:sz w:val="20"/>
-          <w:szCs w:val="20"/>
-          <w:shd w:val="clear" w:color="auto" w:fill="FFFFFF"/>
-        </w:rPr>
-        <w:t xml:space="preserve"> que 3 x 3.</w:t>
-      </w:r>
-    </w:p>
-    <w:p>
-      <w:pPr>
-        <w:rPr>
-          <w:rFonts w:ascii="Segoe UI" w:hAnsi="Segoe UI" w:cs="Segoe UI"/>
-          <w:b/>
-          <w:color w:val="333333"/>
-          <w:sz w:val="20"/>
-          <w:szCs w:val="20"/>
-          <w:shd w:val="clear" w:color="auto" w:fill="FFFFFF"/>
-        </w:rPr>
-      </w:pPr>
-      <w:r>
-        <w:rPr>
-          <w:rFonts w:ascii="Segoe UI" w:hAnsi="Segoe UI" w:cs="Segoe UI"/>
-          <w:b/>
-          <w:color w:val="333333"/>
-          <w:sz w:val="20"/>
-          <w:szCs w:val="20"/>
-          <w:shd w:val="clear" w:color="auto" w:fill="FFFFFF"/>
-        </w:rPr>
-        <w:t>Matrice #5</w:t>
-      </w:r>
-    </w:p>
-    <w:p>
-      <w:pPr>
-        <w:autoSpaceDE w:val="0"/>
-        <w:autoSpaceDN w:val="0"/>
-        <w:adjustRightInd w:val="0"/>
+        <w:t>[</w:t>
+      </w:r>
+      <w:r>
         <w:rPr>
           <w:rFonts w:ascii="Consolas" w:hAnsi="Consolas" w:cs="Consolas"/>
           <w:color w:val="000000"/>
@@ -1765,8 +1680,8 @@
           <w:szCs w:val="19"/>
           <w:highlight w:val="white"/>
         </w:rPr>
-      </w:pPr>
-      <w:proofErr w:type="gramStart"/>
+        <w:t xml:space="preserve"> 8, 0, 8, 5, 4, 4, 2 </w:t>
+      </w:r>
       <w:r>
         <w:rPr>
           <w:rFonts w:ascii="Consolas" w:hAnsi="Consolas" w:cs="Consolas"/>
@@ -1775,9 +1690,14 @@
           <w:szCs w:val="19"/>
           <w:highlight w:val="white"/>
         </w:rPr>
-        <w:t>[</w:t>
-      </w:r>
-      <w:r>
+        <w:t>]</w:t>
+      </w:r>
+    </w:p>
+    <w:p>
+      <w:pPr>
+        <w:autoSpaceDE w:val="0"/>
+        <w:autoSpaceDN w:val="0"/>
+        <w:adjustRightInd w:val="0"/>
         <w:rPr>
           <w:rFonts w:ascii="Consolas" w:hAnsi="Consolas" w:cs="Consolas"/>
           <w:color w:val="000000"/>
@@ -1785,9 +1705,7 @@
           <w:szCs w:val="19"/>
           <w:highlight w:val="white"/>
         </w:rPr>
-        <w:t xml:space="preserve"> 4</w:t>
-      </w:r>
-      <w:proofErr w:type="gramEnd"/>
+      </w:pPr>
       <w:r>
         <w:rPr>
           <w:rFonts w:ascii="Consolas" w:hAnsi="Consolas" w:cs="Consolas"/>
@@ -1796,7 +1714,7 @@
           <w:szCs w:val="19"/>
           <w:highlight w:val="white"/>
         </w:rPr>
-        <w:t xml:space="preserve">, 2, 8, 3, 3, 2, 1 </w:t>
+        <w:t xml:space="preserve">[ 3, 2, 3, 8, </w:t>
       </w:r>
       <w:r>
         <w:rPr>
@@ -1806,14 +1724,9 @@
           <w:szCs w:val="19"/>
           <w:highlight w:val="white"/>
         </w:rPr>
-        <w:t>]</w:t>
-      </w:r>
-    </w:p>
-    <w:p>
-      <w:pPr>
-        <w:autoSpaceDE w:val="0"/>
-        <w:autoSpaceDN w:val="0"/>
-        <w:adjustRightInd w:val="0"/>
+        <w:t xml:space="preserve">4, 2, 1 </w:t>
+      </w:r>
+      <w:r>
         <w:rPr>
           <w:rFonts w:ascii="Consolas" w:hAnsi="Consolas" w:cs="Consolas"/>
           <w:color w:val="000000"/>
@@ -1821,9 +1734,14 @@
           <w:szCs w:val="19"/>
           <w:highlight w:val="white"/>
         </w:rPr>
-      </w:pPr>
-      <w:proofErr w:type="gramStart"/>
-      <w:r>
+        <w:t>]</w:t>
+      </w:r>
+    </w:p>
+    <w:p>
+      <w:pPr>
+        <w:autoSpaceDE w:val="0"/>
+        <w:autoSpaceDN w:val="0"/>
+        <w:adjustRightInd w:val="0"/>
         <w:rPr>
           <w:rFonts w:ascii="Consolas" w:hAnsi="Consolas" w:cs="Consolas"/>
           <w:color w:val="000000"/>
@@ -1831,8 +1749,7 @@
           <w:szCs w:val="19"/>
           <w:highlight w:val="white"/>
         </w:rPr>
-        <w:t>[</w:t>
-      </w:r>
+      </w:pPr>
       <w:r>
         <w:rPr>
           <w:rFonts w:ascii="Consolas" w:hAnsi="Consolas" w:cs="Consolas"/>
@@ -1841,9 +1758,8 @@
           <w:szCs w:val="19"/>
           <w:highlight w:val="white"/>
         </w:rPr>
-        <w:t xml:space="preserve"> 5</w:t>
-      </w:r>
-      <w:proofErr w:type="gramEnd"/>
+        <w:t>[ 6, 7, 3, 0</w:t>
+      </w:r>
       <w:r>
         <w:rPr>
           <w:rFonts w:ascii="Consolas" w:hAnsi="Consolas" w:cs="Consolas"/>
@@ -1852,7 +1768,7 @@
           <w:szCs w:val="19"/>
           <w:highlight w:val="white"/>
         </w:rPr>
-        <w:t xml:space="preserve">, 1, 7, 5, 3, 2, 1 </w:t>
+        <w:t xml:space="preserve">, 1, 1, 3 </w:t>
       </w:r>
       <w:r>
         <w:rPr>
@@ -1862,7 +1778,7 @@
           <w:szCs w:val="19"/>
           <w:highlight w:val="white"/>
         </w:rPr>
-        <w:t>]</w:t>
+        <w:t xml:space="preserve">] </w:t>
       </w:r>
     </w:p>
     <w:p>
@@ -1878,7 +1794,6 @@
           <w:highlight w:val="white"/>
         </w:rPr>
       </w:pPr>
-      <w:proofErr w:type="gramStart"/>
       <w:r>
         <w:rPr>
           <w:rFonts w:ascii="Consolas" w:hAnsi="Consolas" w:cs="Consolas"/>
@@ -1887,7 +1802,7 @@
           <w:szCs w:val="19"/>
           <w:highlight w:val="white"/>
         </w:rPr>
-        <w:t>[</w:t>
+        <w:t>[ 3, 2, 3, 4</w:t>
       </w:r>
       <w:r>
         <w:rPr>
@@ -1897,9 +1812,8 @@
           <w:szCs w:val="19"/>
           <w:highlight w:val="white"/>
         </w:rPr>
-        <w:t xml:space="preserve"> 8</w:t>
-      </w:r>
-      <w:proofErr w:type="gramEnd"/>
+        <w:t xml:space="preserve">, 4, 4, 4 </w:t>
+      </w:r>
       <w:r>
         <w:rPr>
           <w:rFonts w:ascii="Consolas" w:hAnsi="Consolas" w:cs="Consolas"/>
@@ -1908,8 +1822,20 @@
           <w:szCs w:val="19"/>
           <w:highlight w:val="white"/>
         </w:rPr>
-        <w:t xml:space="preserve">, 0, 8, 5, 4, 4, 2 </w:t>
-      </w:r>
+        <w:t>]</w:t>
+      </w:r>
+    </w:p>
+    <w:p>
+      <w:pPr>
+        <w:rPr>
+          <w:rFonts w:ascii="Segoe UI" w:hAnsi="Segoe UI" w:cs="Segoe UI"/>
+          <w:b/>
+          <w:color w:val="333333"/>
+          <w:sz w:val="20"/>
+          <w:szCs w:val="20"/>
+          <w:shd w:val="clear" w:color="auto" w:fill="FFFFFF"/>
+        </w:rPr>
+      </w:pPr>
       <w:r>
         <w:rPr>
           <w:rFonts w:ascii="Consolas" w:hAnsi="Consolas" w:cs="Consolas"/>
@@ -1918,14 +1844,9 @@
           <w:szCs w:val="19"/>
           <w:highlight w:val="white"/>
         </w:rPr>
-        <w:t>]</w:t>
-      </w:r>
-    </w:p>
-    <w:p>
-      <w:pPr>
-        <w:autoSpaceDE w:val="0"/>
-        <w:autoSpaceDN w:val="0"/>
-        <w:adjustRightInd w:val="0"/>
+        <w:t>[ 3, 5, 3, 2</w:t>
+      </w:r>
+      <w:r>
         <w:rPr>
           <w:rFonts w:ascii="Consolas" w:hAnsi="Consolas" w:cs="Consolas"/>
           <w:color w:val="000000"/>
@@ -1933,8 +1854,8 @@
           <w:szCs w:val="19"/>
           <w:highlight w:val="white"/>
         </w:rPr>
-      </w:pPr>
-      <w:proofErr w:type="gramStart"/>
+        <w:t xml:space="preserve">, 7, 3, 2 </w:t>
+      </w:r>
       <w:r>
         <w:rPr>
           <w:rFonts w:ascii="Consolas" w:hAnsi="Consolas" w:cs="Consolas"/>
@@ -1943,208 +1864,11 @@
           <w:szCs w:val="19"/>
           <w:highlight w:val="white"/>
         </w:rPr>
-        <w:t>[ 3</w:t>
-      </w:r>
-      <w:proofErr w:type="gramEnd"/>
-      <w:r>
-        <w:rPr>
-          <w:rFonts w:ascii="Consolas" w:hAnsi="Consolas" w:cs="Consolas"/>
-          <w:color w:val="000000"/>
-          <w:sz w:val="19"/>
-          <w:szCs w:val="19"/>
-          <w:highlight w:val="white"/>
-        </w:rPr>
-        <w:t xml:space="preserve">, 2, 3, 8, </w:t>
-      </w:r>
-      <w:r>
-        <w:rPr>
-          <w:rFonts w:ascii="Consolas" w:hAnsi="Consolas" w:cs="Consolas"/>
-          <w:color w:val="000000"/>
-          <w:sz w:val="19"/>
-          <w:szCs w:val="19"/>
-          <w:highlight w:val="white"/>
-        </w:rPr>
-        <w:t xml:space="preserve">4, 2, 1 </w:t>
-      </w:r>
-      <w:r>
-        <w:rPr>
-          <w:rFonts w:ascii="Consolas" w:hAnsi="Consolas" w:cs="Consolas"/>
-          <w:color w:val="000000"/>
-          <w:sz w:val="19"/>
-          <w:szCs w:val="19"/>
-          <w:highlight w:val="white"/>
-        </w:rPr>
         <w:t>]</w:t>
       </w:r>
     </w:p>
     <w:p>
       <w:pPr>
-        <w:autoSpaceDE w:val="0"/>
-        <w:autoSpaceDN w:val="0"/>
-        <w:adjustRightInd w:val="0"/>
-        <w:rPr>
-          <w:rFonts w:ascii="Consolas" w:hAnsi="Consolas" w:cs="Consolas"/>
-          <w:color w:val="000000"/>
-          <w:sz w:val="19"/>
-          <w:szCs w:val="19"/>
-          <w:highlight w:val="white"/>
-        </w:rPr>
-      </w:pPr>
-      <w:proofErr w:type="gramStart"/>
-      <w:r>
-        <w:rPr>
-          <w:rFonts w:ascii="Consolas" w:hAnsi="Consolas" w:cs="Consolas"/>
-          <w:color w:val="000000"/>
-          <w:sz w:val="19"/>
-          <w:szCs w:val="19"/>
-          <w:highlight w:val="white"/>
-        </w:rPr>
-        <w:t>[ 6</w:t>
-      </w:r>
-      <w:proofErr w:type="gramEnd"/>
-      <w:r>
-        <w:rPr>
-          <w:rFonts w:ascii="Consolas" w:hAnsi="Consolas" w:cs="Consolas"/>
-          <w:color w:val="000000"/>
-          <w:sz w:val="19"/>
-          <w:szCs w:val="19"/>
-          <w:highlight w:val="white"/>
-        </w:rPr>
-        <w:t>, 7, 3, 0</w:t>
-      </w:r>
-      <w:r>
-        <w:rPr>
-          <w:rFonts w:ascii="Consolas" w:hAnsi="Consolas" w:cs="Consolas"/>
-          <w:color w:val="000000"/>
-          <w:sz w:val="19"/>
-          <w:szCs w:val="19"/>
-          <w:highlight w:val="white"/>
-        </w:rPr>
-        <w:t xml:space="preserve">, 1, 1, 3 </w:t>
-      </w:r>
-      <w:r>
-        <w:rPr>
-          <w:rFonts w:ascii="Consolas" w:hAnsi="Consolas" w:cs="Consolas"/>
-          <w:color w:val="000000"/>
-          <w:sz w:val="19"/>
-          <w:szCs w:val="19"/>
-          <w:highlight w:val="white"/>
-        </w:rPr>
-        <w:t xml:space="preserve">] </w:t>
-      </w:r>
-    </w:p>
-    <w:p>
-      <w:pPr>
-        <w:autoSpaceDE w:val="0"/>
-        <w:autoSpaceDN w:val="0"/>
-        <w:adjustRightInd w:val="0"/>
-        <w:rPr>
-          <w:rFonts w:ascii="Consolas" w:hAnsi="Consolas" w:cs="Consolas"/>
-          <w:color w:val="000000"/>
-          <w:sz w:val="19"/>
-          <w:szCs w:val="19"/>
-          <w:highlight w:val="white"/>
-        </w:rPr>
-      </w:pPr>
-      <w:proofErr w:type="gramStart"/>
-      <w:r>
-        <w:rPr>
-          <w:rFonts w:ascii="Consolas" w:hAnsi="Consolas" w:cs="Consolas"/>
-          <w:color w:val="000000"/>
-          <w:sz w:val="19"/>
-          <w:szCs w:val="19"/>
-          <w:highlight w:val="white"/>
-        </w:rPr>
-        <w:t>[ 3</w:t>
-      </w:r>
-      <w:proofErr w:type="gramEnd"/>
-      <w:r>
-        <w:rPr>
-          <w:rFonts w:ascii="Consolas" w:hAnsi="Consolas" w:cs="Consolas"/>
-          <w:color w:val="000000"/>
-          <w:sz w:val="19"/>
-          <w:szCs w:val="19"/>
-          <w:highlight w:val="white"/>
-        </w:rPr>
-        <w:t>, 2, 3, 4</w:t>
-      </w:r>
-      <w:r>
-        <w:rPr>
-          <w:rFonts w:ascii="Consolas" w:hAnsi="Consolas" w:cs="Consolas"/>
-          <w:color w:val="000000"/>
-          <w:sz w:val="19"/>
-          <w:szCs w:val="19"/>
-          <w:highlight w:val="white"/>
-        </w:rPr>
-        <w:t xml:space="preserve">, 4, 4, 4 </w:t>
-      </w:r>
-      <w:r>
-        <w:rPr>
-          <w:rFonts w:ascii="Consolas" w:hAnsi="Consolas" w:cs="Consolas"/>
-          <w:color w:val="000000"/>
-          <w:sz w:val="19"/>
-          <w:szCs w:val="19"/>
-          <w:highlight w:val="white"/>
-        </w:rPr>
-        <w:t>]</w:t>
-      </w:r>
-    </w:p>
-    <w:p>
-      <w:pPr>
-        <w:rPr>
-          <w:rFonts w:ascii="Segoe UI" w:hAnsi="Segoe UI" w:cs="Segoe UI"/>
-          <w:b/>
-          <w:color w:val="333333"/>
-          <w:sz w:val="20"/>
-          <w:szCs w:val="20"/>
-          <w:shd w:val="clear" w:color="auto" w:fill="FFFFFF"/>
-        </w:rPr>
-      </w:pPr>
-      <w:proofErr w:type="gramStart"/>
-      <w:r>
-        <w:rPr>
-          <w:rFonts w:ascii="Consolas" w:hAnsi="Consolas" w:cs="Consolas"/>
-          <w:color w:val="000000"/>
-          <w:sz w:val="19"/>
-          <w:szCs w:val="19"/>
-          <w:highlight w:val="white"/>
-        </w:rPr>
-        <w:t>[ 3</w:t>
-      </w:r>
-      <w:proofErr w:type="gramEnd"/>
-      <w:r>
-        <w:rPr>
-          <w:rFonts w:ascii="Consolas" w:hAnsi="Consolas" w:cs="Consolas"/>
-          <w:color w:val="000000"/>
-          <w:sz w:val="19"/>
-          <w:szCs w:val="19"/>
-          <w:highlight w:val="white"/>
-        </w:rPr>
-        <w:t>, 5, 3, 2</w:t>
-      </w:r>
-      <w:r>
-        <w:rPr>
-          <w:rFonts w:ascii="Consolas" w:hAnsi="Consolas" w:cs="Consolas"/>
-          <w:color w:val="000000"/>
-          <w:sz w:val="19"/>
-          <w:szCs w:val="19"/>
-          <w:highlight w:val="white"/>
-        </w:rPr>
-        <w:t xml:space="preserve">, 7, 3, 2 </w:t>
-      </w:r>
-      <w:r>
-        <w:rPr>
-          <w:rFonts w:ascii="Consolas" w:hAnsi="Consolas" w:cs="Consolas"/>
-          <w:color w:val="000000"/>
-          <w:sz w:val="19"/>
-          <w:szCs w:val="19"/>
-          <w:highlight w:val="white"/>
-        </w:rPr>
-        <w:t>]</w:t>
-      </w:r>
-    </w:p>
-    <w:p>
-      <w:pPr>
         <w:rPr>
           <w:rFonts w:ascii="Segoe UI" w:hAnsi="Segoe UI" w:cs="Segoe UI"/>
           <w:color w:val="333333"/>
@@ -2312,60 +2036,36 @@
           <w:shd w:val="clear" w:color="auto" w:fill="FFFFFF"/>
         </w:rPr>
       </w:pPr>
-      <w:proofErr w:type="gramStart"/>
-      <w:r>
-        <w:rPr>
-          <w:rFonts w:ascii="Segoe UI" w:hAnsi="Segoe UI" w:cs="Segoe UI"/>
-          <w:color w:val="333333"/>
-          <w:sz w:val="20"/>
-          <w:szCs w:val="20"/>
-          <w:shd w:val="clear" w:color="auto" w:fill="FFFFFF"/>
-        </w:rPr>
-        <w:t>x</w:t>
-      </w:r>
-      <w:proofErr w:type="gramEnd"/>
-      <w:r>
-        <w:rPr>
-          <w:rFonts w:ascii="Segoe UI" w:hAnsi="Segoe UI" w:cs="Segoe UI"/>
-          <w:color w:val="333333"/>
-          <w:sz w:val="20"/>
-          <w:szCs w:val="20"/>
-          <w:shd w:val="clear" w:color="auto" w:fill="FFFFFF"/>
-        </w:rPr>
-        <w:t>1 - 2x2 + x3 = 2</w:t>
-      </w:r>
-    </w:p>
-    <w:p>
-      <w:pPr>
-        <w:rPr>
-          <w:rFonts w:ascii="Segoe UI" w:hAnsi="Segoe UI" w:cs="Segoe UI"/>
-          <w:color w:val="333333"/>
-          <w:sz w:val="20"/>
-          <w:szCs w:val="20"/>
-          <w:shd w:val="clear" w:color="auto" w:fill="FFFFFF"/>
-        </w:rPr>
-      </w:pPr>
-      <w:proofErr w:type="gramStart"/>
-      <w:r>
-        <w:rPr>
-          <w:rFonts w:ascii="Segoe UI" w:hAnsi="Segoe UI" w:cs="Segoe UI"/>
-          <w:color w:val="333333"/>
-          <w:sz w:val="20"/>
-          <w:szCs w:val="20"/>
-          <w:shd w:val="clear" w:color="auto" w:fill="FFFFFF"/>
-        </w:rPr>
-        <w:t>x</w:t>
-      </w:r>
-      <w:proofErr w:type="gramEnd"/>
-      <w:r>
-        <w:rPr>
-          <w:rFonts w:ascii="Segoe UI" w:hAnsi="Segoe UI" w:cs="Segoe UI"/>
-          <w:color w:val="333333"/>
-          <w:sz w:val="20"/>
-          <w:szCs w:val="20"/>
-          <w:shd w:val="clear" w:color="auto" w:fill="FFFFFF"/>
-        </w:rPr>
-        <w:t>1 + x2 - 2x3 = 1</w:t>
+      <w:r>
+        <w:rPr>
+          <w:rFonts w:ascii="Segoe UI" w:hAnsi="Segoe UI" w:cs="Segoe UI"/>
+          <w:color w:val="333333"/>
+          <w:sz w:val="20"/>
+          <w:szCs w:val="20"/>
+          <w:shd w:val="clear" w:color="auto" w:fill="FFFFFF"/>
+        </w:rPr>
+        <w:t>x1 - 2x2 + x3 = 2</w:t>
+      </w:r>
+    </w:p>
+    <w:p>
+      <w:pPr>
+        <w:rPr>
+          <w:rFonts w:ascii="Segoe UI" w:hAnsi="Segoe UI" w:cs="Segoe UI"/>
+          <w:color w:val="333333"/>
+          <w:sz w:val="20"/>
+          <w:szCs w:val="20"/>
+          <w:shd w:val="clear" w:color="auto" w:fill="FFFFFF"/>
+        </w:rPr>
+      </w:pPr>
+      <w:r>
+        <w:rPr>
+          <w:rFonts w:ascii="Segoe UI" w:hAnsi="Segoe UI" w:cs="Segoe UI"/>
+          <w:color w:val="333333"/>
+          <w:sz w:val="20"/>
+          <w:szCs w:val="20"/>
+          <w:shd w:val="clear" w:color="auto" w:fill="FFFFFF"/>
+        </w:rPr>
+        <w:t>x1 + x2 - 2x3 = 1</w:t>
       </w:r>
     </w:p>
     <w:p>
@@ -2537,6 +2237,293 @@
           <w:shd w:val="clear" w:color="auto" w:fill="FFFFFF"/>
         </w:rPr>
         <w:t xml:space="preserve"> Il respecte les critères nécessaires pour pouvoir utiliser la méthode de Jacobi.</w:t>
+      </w:r>
+    </w:p>
+    <w:p>
+      <w:pPr>
+        <w:rPr>
+          <w:rFonts w:ascii="Segoe UI" w:hAnsi="Segoe UI" w:cs="Segoe UI"/>
+          <w:b/>
+          <w:color w:val="333333"/>
+          <w:sz w:val="20"/>
+          <w:szCs w:val="20"/>
+          <w:shd w:val="clear" w:color="auto" w:fill="FFFFFF"/>
+        </w:rPr>
+      </w:pPr>
+      <w:r>
+        <w:rPr>
+          <w:rFonts w:ascii="Segoe UI" w:hAnsi="Segoe UI" w:cs="Segoe UI"/>
+          <w:b/>
+          <w:color w:val="333333"/>
+          <w:sz w:val="20"/>
+          <w:szCs w:val="20"/>
+          <w:shd w:val="clear" w:color="auto" w:fill="FFFFFF"/>
+        </w:rPr>
+        <w:t>Système #3</w:t>
+      </w:r>
+    </w:p>
+    <w:p>
+      <w:pPr>
+        <w:rPr>
+          <w:rFonts w:ascii="Segoe UI" w:hAnsi="Segoe UI" w:cs="Segoe UI"/>
+          <w:color w:val="333333"/>
+          <w:sz w:val="20"/>
+          <w:szCs w:val="20"/>
+          <w:shd w:val="clear" w:color="auto" w:fill="FFFFFF"/>
+        </w:rPr>
+      </w:pPr>
+      <w:r>
+        <w:rPr>
+          <w:rFonts w:ascii="Segoe UI" w:hAnsi="Segoe UI" w:cs="Segoe UI"/>
+          <w:color w:val="333333"/>
+          <w:sz w:val="20"/>
+          <w:szCs w:val="20"/>
+          <w:shd w:val="clear" w:color="auto" w:fill="FFFFFF"/>
+        </w:rPr>
+        <w:t>0</w:t>
+      </w:r>
+      <w:r>
+        <w:rPr>
+          <w:rFonts w:ascii="Segoe UI" w:hAnsi="Segoe UI" w:cs="Segoe UI"/>
+          <w:color w:val="333333"/>
+          <w:sz w:val="20"/>
+          <w:szCs w:val="20"/>
+          <w:shd w:val="clear" w:color="auto" w:fill="FFFFFF"/>
+        </w:rPr>
+        <w:t xml:space="preserve">x1 </w:t>
+      </w:r>
+      <w:r>
+        <w:rPr>
+          <w:rFonts w:ascii="Segoe UI" w:hAnsi="Segoe UI" w:cs="Segoe UI"/>
+          <w:color w:val="333333"/>
+          <w:sz w:val="20"/>
+          <w:szCs w:val="20"/>
+          <w:shd w:val="clear" w:color="auto" w:fill="FFFFFF"/>
+        </w:rPr>
+        <w:t>+</w:t>
+      </w:r>
+      <w:r>
+        <w:rPr>
+          <w:rFonts w:ascii="Segoe UI" w:hAnsi="Segoe UI" w:cs="Segoe UI"/>
+          <w:color w:val="333333"/>
+          <w:sz w:val="20"/>
+          <w:szCs w:val="20"/>
+          <w:shd w:val="clear" w:color="auto" w:fill="FFFFFF"/>
+        </w:rPr>
+        <w:t xml:space="preserve"> </w:t>
+      </w:r>
+      <w:r>
+        <w:rPr>
+          <w:rFonts w:ascii="Segoe UI" w:hAnsi="Segoe UI" w:cs="Segoe UI"/>
+          <w:color w:val="333333"/>
+          <w:sz w:val="20"/>
+          <w:szCs w:val="20"/>
+          <w:shd w:val="clear" w:color="auto" w:fill="FFFFFF"/>
+        </w:rPr>
+        <w:t>0</w:t>
+      </w:r>
+      <w:r>
+        <w:rPr>
+          <w:rFonts w:ascii="Segoe UI" w:hAnsi="Segoe UI" w:cs="Segoe UI"/>
+          <w:color w:val="333333"/>
+          <w:sz w:val="20"/>
+          <w:szCs w:val="20"/>
+          <w:shd w:val="clear" w:color="auto" w:fill="FFFFFF"/>
+        </w:rPr>
+        <w:t xml:space="preserve">x2 + 0x3 = </w:t>
+      </w:r>
+      <w:r>
+        <w:rPr>
+          <w:rFonts w:ascii="Segoe UI" w:hAnsi="Segoe UI" w:cs="Segoe UI"/>
+          <w:color w:val="333333"/>
+          <w:sz w:val="20"/>
+          <w:szCs w:val="20"/>
+          <w:shd w:val="clear" w:color="auto" w:fill="FFFFFF"/>
+        </w:rPr>
+        <w:t>5</w:t>
+      </w:r>
+    </w:p>
+    <w:p>
+      <w:pPr>
+        <w:rPr>
+          <w:rFonts w:ascii="Segoe UI" w:hAnsi="Segoe UI" w:cs="Segoe UI"/>
+          <w:color w:val="333333"/>
+          <w:sz w:val="20"/>
+          <w:szCs w:val="20"/>
+          <w:shd w:val="clear" w:color="auto" w:fill="FFFFFF"/>
+        </w:rPr>
+      </w:pPr>
+      <w:r>
+        <w:rPr>
+          <w:rFonts w:ascii="Segoe UI" w:hAnsi="Segoe UI" w:cs="Segoe UI"/>
+          <w:color w:val="333333"/>
+          <w:sz w:val="20"/>
+          <w:szCs w:val="20"/>
+          <w:shd w:val="clear" w:color="auto" w:fill="FFFFFF"/>
+        </w:rPr>
+        <w:t>4x1 + 0</w:t>
+      </w:r>
+      <w:r>
+        <w:rPr>
+          <w:rFonts w:ascii="Segoe UI" w:hAnsi="Segoe UI" w:cs="Segoe UI"/>
+          <w:color w:val="333333"/>
+          <w:sz w:val="20"/>
+          <w:szCs w:val="20"/>
+          <w:shd w:val="clear" w:color="auto" w:fill="FFFFFF"/>
+        </w:rPr>
+        <w:t xml:space="preserve">x2 </w:t>
+      </w:r>
+      <w:r>
+        <w:rPr>
+          <w:rFonts w:ascii="Segoe UI" w:hAnsi="Segoe UI" w:cs="Segoe UI"/>
+          <w:color w:val="333333"/>
+          <w:sz w:val="20"/>
+          <w:szCs w:val="20"/>
+          <w:shd w:val="clear" w:color="auto" w:fill="FFFFFF"/>
+        </w:rPr>
+        <w:t>+</w:t>
+      </w:r>
+      <w:r>
+        <w:rPr>
+          <w:rFonts w:ascii="Segoe UI" w:hAnsi="Segoe UI" w:cs="Segoe UI"/>
+          <w:color w:val="333333"/>
+          <w:sz w:val="20"/>
+          <w:szCs w:val="20"/>
+          <w:shd w:val="clear" w:color="auto" w:fill="FFFFFF"/>
+        </w:rPr>
+        <w:t xml:space="preserve"> </w:t>
+      </w:r>
+      <w:r>
+        <w:rPr>
+          <w:rFonts w:ascii="Segoe UI" w:hAnsi="Segoe UI" w:cs="Segoe UI"/>
+          <w:color w:val="333333"/>
+          <w:sz w:val="20"/>
+          <w:szCs w:val="20"/>
+          <w:shd w:val="clear" w:color="auto" w:fill="FFFFFF"/>
+        </w:rPr>
+        <w:t>0</w:t>
+      </w:r>
+      <w:r>
+        <w:rPr>
+          <w:rFonts w:ascii="Segoe UI" w:hAnsi="Segoe UI" w:cs="Segoe UI"/>
+          <w:color w:val="333333"/>
+          <w:sz w:val="20"/>
+          <w:szCs w:val="20"/>
+          <w:shd w:val="clear" w:color="auto" w:fill="FFFFFF"/>
+        </w:rPr>
+        <w:t xml:space="preserve">x3 = </w:t>
+      </w:r>
+      <w:r>
+        <w:rPr>
+          <w:rFonts w:ascii="Segoe UI" w:hAnsi="Segoe UI" w:cs="Segoe UI"/>
+          <w:color w:val="333333"/>
+          <w:sz w:val="20"/>
+          <w:szCs w:val="20"/>
+          <w:shd w:val="clear" w:color="auto" w:fill="FFFFFF"/>
+        </w:rPr>
+        <w:t>2</w:t>
+      </w:r>
+    </w:p>
+    <w:p>
+      <w:pPr>
+        <w:rPr>
+          <w:rFonts w:ascii="Segoe UI" w:hAnsi="Segoe UI" w:cs="Segoe UI"/>
+          <w:color w:val="333333"/>
+          <w:sz w:val="20"/>
+          <w:szCs w:val="20"/>
+          <w:shd w:val="clear" w:color="auto" w:fill="FFFFFF"/>
+        </w:rPr>
+      </w:pPr>
+      <w:r>
+        <w:rPr>
+          <w:rFonts w:ascii="Segoe UI" w:hAnsi="Segoe UI" w:cs="Segoe UI"/>
+          <w:color w:val="333333"/>
+          <w:sz w:val="20"/>
+          <w:szCs w:val="20"/>
+          <w:shd w:val="clear" w:color="auto" w:fill="FFFFFF"/>
+        </w:rPr>
+        <w:t>0x1 +</w:t>
+      </w:r>
+      <w:r>
+        <w:rPr>
+          <w:rFonts w:ascii="Segoe UI" w:hAnsi="Segoe UI" w:cs="Segoe UI"/>
+          <w:color w:val="333333"/>
+          <w:sz w:val="20"/>
+          <w:szCs w:val="20"/>
+          <w:shd w:val="clear" w:color="auto" w:fill="FFFFFF"/>
+        </w:rPr>
+        <w:t xml:space="preserve"> </w:t>
+      </w:r>
+      <w:r>
+        <w:rPr>
+          <w:rFonts w:ascii="Segoe UI" w:hAnsi="Segoe UI" w:cs="Segoe UI"/>
+          <w:color w:val="333333"/>
+          <w:sz w:val="20"/>
+          <w:szCs w:val="20"/>
+          <w:shd w:val="clear" w:color="auto" w:fill="FFFFFF"/>
+        </w:rPr>
+        <w:t>2</w:t>
+      </w:r>
+      <w:r>
+        <w:rPr>
+          <w:rFonts w:ascii="Segoe UI" w:hAnsi="Segoe UI" w:cs="Segoe UI"/>
+          <w:color w:val="333333"/>
+          <w:sz w:val="20"/>
+          <w:szCs w:val="20"/>
+          <w:shd w:val="clear" w:color="auto" w:fill="FFFFFF"/>
+        </w:rPr>
+        <w:t xml:space="preserve">x2 + </w:t>
+      </w:r>
+      <w:r>
+        <w:rPr>
+          <w:rFonts w:ascii="Segoe UI" w:hAnsi="Segoe UI" w:cs="Segoe UI"/>
+          <w:color w:val="333333"/>
+          <w:sz w:val="20"/>
+          <w:szCs w:val="20"/>
+          <w:shd w:val="clear" w:color="auto" w:fill="FFFFFF"/>
+        </w:rPr>
+        <w:t>0</w:t>
+      </w:r>
+      <w:r>
+        <w:rPr>
+          <w:rFonts w:ascii="Segoe UI" w:hAnsi="Segoe UI" w:cs="Segoe UI"/>
+          <w:color w:val="333333"/>
+          <w:sz w:val="20"/>
+          <w:szCs w:val="20"/>
+          <w:shd w:val="clear" w:color="auto" w:fill="FFFFFF"/>
+        </w:rPr>
+        <w:t xml:space="preserve">x3 = </w:t>
+      </w:r>
+      <w:r>
+        <w:rPr>
+          <w:rFonts w:ascii="Segoe UI" w:hAnsi="Segoe UI" w:cs="Segoe UI"/>
+          <w:color w:val="333333"/>
+          <w:sz w:val="20"/>
+          <w:szCs w:val="20"/>
+          <w:shd w:val="clear" w:color="auto" w:fill="FFFFFF"/>
+        </w:rPr>
+        <w:t>3</w:t>
+      </w:r>
+    </w:p>
+    <w:p>
+      <w:pPr>
+        <w:rPr>
+          <w:rFonts w:ascii="Segoe UI" w:hAnsi="Segoe UI" w:cs="Segoe UI"/>
+          <w:color w:val="333333"/>
+          <w:sz w:val="20"/>
+          <w:szCs w:val="20"/>
+          <w:shd w:val="clear" w:color="auto" w:fill="FFFFFF"/>
+        </w:rPr>
+      </w:pPr>
+      <w:r>
+        <w:rPr>
+          <w:rFonts w:ascii="Segoe UI" w:hAnsi="Segoe UI" w:cs="Segoe UI"/>
+          <w:color w:val="333333"/>
+          <w:sz w:val="20"/>
+          <w:szCs w:val="20"/>
+          <w:shd w:val="clear" w:color="auto" w:fill="FFFFFF"/>
+        </w:rPr>
+        <w:t xml:space="preserve">Ce système est un exemple de système dont le déterminant de la Matrice A est nul et qui n’est pas strictement dominante diagonalement. Le système va nous servir à tester que nos méthodes prennent en charge les exceptions à gérer. </w:t>
       </w:r>
     </w:p>
     <w:p>
@@ -2906,29 +2893,7 @@
           <w:szCs w:val="20"/>
           <w:shd w:val="clear" w:color="auto" w:fill="FFFFFF"/>
         </w:rPr>
-        <w:t xml:space="preserve"> Le menu demande la saisie d’un paramètre </w:t>
-      </w:r>
-      <w:proofErr w:type="spellStart"/>
-      <w:r>
-        <w:rPr>
-          <w:rFonts w:ascii="Segoe UI" w:hAnsi="Segoe UI" w:cs="Segoe UI"/>
-          <w:color w:val="333333"/>
-          <w:sz w:val="20"/>
-          <w:szCs w:val="20"/>
-          <w:shd w:val="clear" w:color="auto" w:fill="FFFFFF"/>
-        </w:rPr>
-        <w:t>integer</w:t>
-      </w:r>
-      <w:proofErr w:type="spellEnd"/>
-      <w:r>
-        <w:rPr>
-          <w:rFonts w:ascii="Segoe UI" w:hAnsi="Segoe UI" w:cs="Segoe UI"/>
-          <w:color w:val="333333"/>
-          <w:sz w:val="20"/>
-          <w:szCs w:val="20"/>
-          <w:shd w:val="clear" w:color="auto" w:fill="FFFFFF"/>
-        </w:rPr>
-        <w:t xml:space="preserve"> pour savoir l’action que l’utilisateur souhaite faire. À noter </w:t>
+        <w:t xml:space="preserve"> Le menu demande la saisie d’un paramètre integer pour savoir l’action que l’utilisateur souhaite faire. À noter </w:t>
       </w:r>
       <w:r>
         <w:rPr>
@@ -3183,25 +3148,7 @@
           <w:szCs w:val="20"/>
         </w:rPr>
         <w:lastRenderedPageBreak/>
-        <w:t xml:space="preserve">Une nouvelle matrice créé </w:t>
-      </w:r>
-      <w:proofErr w:type="gramStart"/>
-      <w:r>
-        <w:rPr>
-          <w:rFonts w:ascii="Segoe UI" w:hAnsi="Segoe UI" w:cs="Segoe UI"/>
-          <w:sz w:val="20"/>
-          <w:szCs w:val="20"/>
-        </w:rPr>
-        <w:t>est</w:t>
-      </w:r>
-      <w:proofErr w:type="gramEnd"/>
-      <w:r>
-        <w:rPr>
-          <w:rFonts w:ascii="Segoe UI" w:hAnsi="Segoe UI" w:cs="Segoe UI"/>
-          <w:sz w:val="20"/>
-          <w:szCs w:val="20"/>
-        </w:rPr>
-        <w:t xml:space="preserve"> assigné un numéro de matrice. Ce numéro incrémente selon le nombre de matrices existantes dans le système. Comme il y a par défaut 5 matrices au départ, la première nouvelle matrice créer est assigné le numéro 6. Cette id nous permet d’accéder à la matrice de notre choix lorsque o</w:t>
+        <w:t>Une nouvelle matrice créé est assigné un numéro de matrice. Ce numéro incrémente selon le nombre de matrices existantes dans le système. Comme il y a par défaut 5 matrices au départ, la première nouvelle matrice créer est assigné le numéro 6. Cette id nous permet d’accéder à la matrice de notre choix lorsque o</w:t>
       </w:r>
       <w:r>
         <w:rPr>
@@ -3583,25 +3530,7 @@
           <w:sz w:val="20"/>
           <w:szCs w:val="20"/>
         </w:rPr>
-        <w:t xml:space="preserve"> De ce fait, </w:t>
-      </w:r>
-      <w:proofErr w:type="spellStart"/>
-      <w:r>
-        <w:rPr>
-          <w:rFonts w:ascii="Segoe UI" w:hAnsi="Segoe UI" w:cs="Segoe UI"/>
-          <w:sz w:val="20"/>
-          <w:szCs w:val="20"/>
-        </w:rPr>
-        <w:t>EstTriangulaire</w:t>
-      </w:r>
-      <w:proofErr w:type="spellEnd"/>
-      <w:r>
-        <w:rPr>
-          <w:rFonts w:ascii="Segoe UI" w:hAnsi="Segoe UI" w:cs="Segoe UI"/>
-          <w:sz w:val="20"/>
-          <w:szCs w:val="20"/>
-        </w:rPr>
-        <w:t xml:space="preserve"> est dans cette section même si dans son identité, cela serait plus une </w:t>
+        <w:t xml:space="preserve"> De ce fait, EstTriangulaire est dans cette section même si dans son identité, cela serait plus une </w:t>
       </w:r>
       <w:r>
         <w:rPr>
@@ -3617,25 +3546,7 @@
           <w:sz w:val="20"/>
           <w:szCs w:val="20"/>
         </w:rPr>
-        <w:t xml:space="preserve"> de la matrice. </w:t>
-      </w:r>
-      <w:proofErr w:type="spellStart"/>
-      <w:r>
-        <w:rPr>
-          <w:rFonts w:ascii="Segoe UI" w:hAnsi="Segoe UI" w:cs="Segoe UI"/>
-          <w:sz w:val="20"/>
-          <w:szCs w:val="20"/>
-        </w:rPr>
-        <w:t>EstTriangulaire</w:t>
-      </w:r>
-      <w:proofErr w:type="spellEnd"/>
-      <w:r>
-        <w:rPr>
-          <w:rFonts w:ascii="Segoe UI" w:hAnsi="Segoe UI" w:cs="Segoe UI"/>
-          <w:sz w:val="20"/>
-          <w:szCs w:val="20"/>
-        </w:rPr>
-        <w:t xml:space="preserve"> était également listé sous « Opérations » dans le document de l’énoncé du travail.</w:t>
+        <w:t xml:space="preserve"> de la matrice. EstTriangulaire était également listé sous « Opérations » dans le document de l’énoncé du travail.</w:t>
       </w:r>
     </w:p>
     <w:p>
@@ -4549,6 +4460,285 @@
           <w:szCs w:val="20"/>
         </w:rPr>
         <w:t xml:space="preserve"> jusqu’à ce que le format de la nouvelle matrice soit valide</w:t>
+      </w:r>
+      <w:r>
+        <w:rPr>
+          <w:rFonts w:ascii="Segoe UI" w:hAnsi="Segoe UI" w:cs="Segoe UI"/>
+          <w:sz w:val="20"/>
+          <w:szCs w:val="20"/>
+        </w:rPr>
+        <w:t>.</w:t>
+      </w:r>
+    </w:p>
+    <w:p>
+      <w:pPr>
+        <w:rPr>
+          <w:rFonts w:ascii="Segoe UI" w:hAnsi="Segoe UI" w:cs="Segoe UI"/>
+          <w:sz w:val="20"/>
+          <w:szCs w:val="20"/>
+        </w:rPr>
+      </w:pPr>
+      <w:r>
+        <w:rPr>
+          <w:rFonts w:ascii="Segoe UI" w:hAnsi="Segoe UI" w:cs="Segoe UI"/>
+          <w:sz w:val="20"/>
+          <w:szCs w:val="20"/>
+        </w:rPr>
+        <w:t xml:space="preserve">Regardons finalement </w:t>
+      </w:r>
+      <w:r>
+        <w:rPr>
+          <w:rFonts w:ascii="Segoe UI" w:hAnsi="Segoe UI" w:cs="Segoe UI"/>
+          <w:sz w:val="20"/>
+          <w:szCs w:val="20"/>
+        </w:rPr>
+        <w:t>un exemple de multiplication à plus de 3</w:t>
+      </w:r>
+      <w:r>
+        <w:rPr>
+          <w:rFonts w:ascii="Segoe UI" w:hAnsi="Segoe UI" w:cs="Segoe UI"/>
+          <w:sz w:val="20"/>
+          <w:szCs w:val="20"/>
+        </w:rPr>
+        <w:t xml:space="preserve"> matrices avec différents scénarios d’associativités possibles. </w:t>
+      </w:r>
+      <w:r>
+        <w:rPr>
+          <w:rFonts w:ascii="Segoe UI" w:hAnsi="Segoe UI" w:cs="Segoe UI"/>
+          <w:sz w:val="20"/>
+          <w:szCs w:val="20"/>
+        </w:rPr>
+        <w:t>Considérons en premier lieu le scénario suivant :</w:t>
+      </w:r>
+    </w:p>
+    <w:p>
+      <w:pPr>
+        <w:rPr>
+          <w:rFonts w:ascii="Segoe UI" w:hAnsi="Segoe UI" w:cs="Segoe UI"/>
+          <w:sz w:val="20"/>
+          <w:szCs w:val="20"/>
+          <w:u w:val="single"/>
+        </w:rPr>
+      </w:pPr>
+      <w:r>
+        <w:rPr>
+          <w:rFonts w:ascii="Segoe UI" w:hAnsi="Segoe UI" w:cs="Segoe UI"/>
+          <w:sz w:val="20"/>
+          <w:szCs w:val="20"/>
+          <w:u w:val="single"/>
+        </w:rPr>
+        <w:t>Matrice #6 X Matrice #7</w:t>
+      </w:r>
+      <w:r>
+        <w:rPr>
+          <w:rFonts w:ascii="Segoe UI" w:hAnsi="Segoe UI" w:cs="Segoe UI"/>
+          <w:sz w:val="20"/>
+          <w:szCs w:val="20"/>
+          <w:u w:val="single"/>
+        </w:rPr>
+        <w:t xml:space="preserve"> X Matrice #6 X Matrice #7</w:t>
+      </w:r>
+    </w:p>
+    <w:p>
+      <w:pPr>
+        <w:rPr>
+          <w:rFonts w:ascii="Segoe UI" w:hAnsi="Segoe UI" w:cs="Segoe UI"/>
+          <w:sz w:val="20"/>
+          <w:szCs w:val="20"/>
+          <w:u w:val="single"/>
+        </w:rPr>
+      </w:pPr>
+      <w:r>
+        <w:rPr>
+          <w:rFonts w:ascii="Segoe UI" w:hAnsi="Segoe UI" w:cs="Segoe UI"/>
+          <w:sz w:val="20"/>
+          <w:szCs w:val="20"/>
+          <w:u w:val="single"/>
+        </w:rPr>
+        <w:drawing>
+          <wp:inline distT="0" distB="0" distL="0" distR="0" wp14:anchorId="531FC149" wp14:editId="48E463A2">
+            <wp:extent cx="4782217" cy="905001"/>
+            <wp:effectExtent l="0" t="0" r="0" b="9525"/>
+            <wp:docPr id="13" name="Picture 13"/>
+            <wp:cNvGraphicFramePr>
+              <a:graphicFrameLocks xmlns:a="http://schemas.openxmlformats.org/drawingml/2006/main" noChangeAspect="1"/>
+            </wp:cNvGraphicFramePr>
+            <a:graphic xmlns:a="http://schemas.openxmlformats.org/drawingml/2006/main">
+              <a:graphicData uri="http://schemas.openxmlformats.org/drawingml/2006/picture">
+                <pic:pic xmlns:pic="http://schemas.openxmlformats.org/drawingml/2006/picture">
+                  <pic:nvPicPr>
+                    <pic:cNvPr id="1" name=""/>
+                    <pic:cNvPicPr/>
+                  </pic:nvPicPr>
+                  <pic:blipFill>
+                    <a:blip r:embed="rId22"/>
+                    <a:stretch>
+                      <a:fillRect/>
+                    </a:stretch>
+                  </pic:blipFill>
+                  <pic:spPr>
+                    <a:xfrm>
+                      <a:off x="0" y="0"/>
+                      <a:ext cx="4782217" cy="905001"/>
+                    </a:xfrm>
+                    <a:prstGeom prst="rect">
+                      <a:avLst/>
+                    </a:prstGeom>
+                  </pic:spPr>
+                </pic:pic>
+              </a:graphicData>
+            </a:graphic>
+          </wp:inline>
+        </w:drawing>
+      </w:r>
+    </w:p>
+    <w:p>
+      <w:pPr>
+        <w:spacing w:after="0" w:line="240" w:lineRule="auto"/>
+        <w:rPr>
+          <w:rFonts w:ascii="Segoe UI" w:hAnsi="Segoe UI" w:cs="Segoe UI"/>
+          <w:sz w:val="20"/>
+          <w:szCs w:val="20"/>
+        </w:rPr>
+      </w:pPr>
+      <w:r>
+        <w:rPr>
+          <w:rFonts w:ascii="Segoe UI" w:hAnsi="Segoe UI" w:cs="Segoe UI"/>
+          <w:sz w:val="20"/>
+          <w:szCs w:val="20"/>
+        </w:rPr>
+        <w:br w:type="page"/>
+      </w:r>
+    </w:p>
+    <w:p>
+      <w:pPr>
+        <w:rPr>
+          <w:rFonts w:ascii="Segoe UI" w:hAnsi="Segoe UI" w:cs="Segoe UI"/>
+          <w:sz w:val="20"/>
+          <w:szCs w:val="20"/>
+        </w:rPr>
+      </w:pPr>
+      <w:r>
+        <w:rPr>
+          <w:rFonts w:ascii="Segoe UI" w:hAnsi="Segoe UI" w:cs="Segoe UI"/>
+          <w:sz w:val="20"/>
+          <w:szCs w:val="20"/>
+        </w:rPr>
+        <w:lastRenderedPageBreak/>
+        <w:t>Considérons maintenant le scénario suivant :</w:t>
+      </w:r>
+    </w:p>
+    <w:p>
+      <w:pPr>
+        <w:rPr>
+          <w:rFonts w:ascii="Segoe UI" w:hAnsi="Segoe UI" w:cs="Segoe UI"/>
+          <w:sz w:val="20"/>
+          <w:szCs w:val="20"/>
+          <w:u w:val="single"/>
+        </w:rPr>
+      </w:pPr>
+      <w:r>
+        <w:rPr>
+          <w:rFonts w:ascii="Segoe UI" w:hAnsi="Segoe UI" w:cs="Segoe UI"/>
+          <w:sz w:val="20"/>
+          <w:szCs w:val="20"/>
+          <w:u w:val="single"/>
+        </w:rPr>
+        <w:t>Matrice #7 X Matrice #6 X Matrice #1 X Matrice #7</w:t>
+      </w:r>
+    </w:p>
+    <w:p>
+      <w:pPr>
+        <w:rPr>
+          <w:rFonts w:ascii="Segoe UI" w:hAnsi="Segoe UI" w:cs="Segoe UI"/>
+          <w:sz w:val="20"/>
+          <w:szCs w:val="20"/>
+          <w:u w:val="single"/>
+        </w:rPr>
+      </w:pPr>
+      <w:r>
+        <w:rPr>
+          <w:rFonts w:ascii="Segoe UI" w:hAnsi="Segoe UI" w:cs="Segoe UI"/>
+          <w:sz w:val="20"/>
+          <w:szCs w:val="20"/>
+          <w:u w:val="single"/>
+        </w:rPr>
+        <w:drawing>
+          <wp:inline distT="0" distB="0" distL="0" distR="0" wp14:anchorId="1DAFFF35" wp14:editId="40D2BDEA">
+            <wp:extent cx="4772691" cy="1019317"/>
+            <wp:effectExtent l="0" t="0" r="8890" b="9525"/>
+            <wp:docPr id="15" name="Picture 15"/>
+            <wp:cNvGraphicFramePr>
+              <a:graphicFrameLocks xmlns:a="http://schemas.openxmlformats.org/drawingml/2006/main" noChangeAspect="1"/>
+            </wp:cNvGraphicFramePr>
+            <a:graphic xmlns:a="http://schemas.openxmlformats.org/drawingml/2006/main">
+              <a:graphicData uri="http://schemas.openxmlformats.org/drawingml/2006/picture">
+                <pic:pic xmlns:pic="http://schemas.openxmlformats.org/drawingml/2006/picture">
+                  <pic:nvPicPr>
+                    <pic:cNvPr id="1" name=""/>
+                    <pic:cNvPicPr/>
+                  </pic:nvPicPr>
+                  <pic:blipFill>
+                    <a:blip r:embed="rId23"/>
+                    <a:stretch>
+                      <a:fillRect/>
+                    </a:stretch>
+                  </pic:blipFill>
+                  <pic:spPr>
+                    <a:xfrm>
+                      <a:off x="0" y="0"/>
+                      <a:ext cx="4772691" cy="1019317"/>
+                    </a:xfrm>
+                    <a:prstGeom prst="rect">
+                      <a:avLst/>
+                    </a:prstGeom>
+                  </pic:spPr>
+                </pic:pic>
+              </a:graphicData>
+            </a:graphic>
+          </wp:inline>
+        </w:drawing>
+      </w:r>
+    </w:p>
+    <w:p>
+      <w:pPr>
+        <w:rPr>
+          <w:rFonts w:ascii="Segoe UI" w:hAnsi="Segoe UI" w:cs="Segoe UI"/>
+          <w:sz w:val="20"/>
+          <w:szCs w:val="20"/>
+        </w:rPr>
+      </w:pPr>
+      <w:r>
+        <w:rPr>
+          <w:rFonts w:ascii="Segoe UI" w:hAnsi="Segoe UI" w:cs="Segoe UI"/>
+          <w:sz w:val="20"/>
+          <w:szCs w:val="20"/>
+        </w:rPr>
+        <w:t xml:space="preserve">On constate que </w:t>
+      </w:r>
+      <w:r>
+        <w:rPr>
+          <w:rFonts w:ascii="Segoe UI" w:hAnsi="Segoe UI" w:cs="Segoe UI"/>
+          <w:sz w:val="20"/>
+          <w:szCs w:val="20"/>
+        </w:rPr>
+        <w:t>diverses combinaisons</w:t>
+      </w:r>
+      <w:r>
+        <w:rPr>
+          <w:rFonts w:ascii="Segoe UI" w:hAnsi="Segoe UI" w:cs="Segoe UI"/>
+          <w:sz w:val="20"/>
+          <w:szCs w:val="20"/>
+        </w:rPr>
+        <w:t xml:space="preserve"> de format de matrices est possible pour la </w:t>
+      </w:r>
+      <w:r>
+        <w:rPr>
+          <w:rFonts w:ascii="Segoe UI" w:hAnsi="Segoe UI" w:cs="Segoe UI"/>
+          <w:sz w:val="20"/>
+          <w:szCs w:val="20"/>
+        </w:rPr>
+        <w:t>multiplication</w:t>
       </w:r>
       <w:r>
         <w:rPr>
@@ -4631,7 +4821,7 @@
                     </pic:cNvPicPr>
                   </pic:nvPicPr>
                   <pic:blipFill>
-                    <a:blip r:embed="rId22">
+                    <a:blip r:embed="rId24">
                       <a:extLst>
                         <a:ext uri="{28A0092B-C50C-407E-A947-70E740481C1C}">
                           <a14:useLocalDpi xmlns:a14="http://schemas.microsoft.com/office/drawing/2010/main" val="0"/>
@@ -4687,7 +4877,6 @@
           <w:sz w:val="20"/>
           <w:szCs w:val="20"/>
         </w:rPr>
-        <w:lastRenderedPageBreak/>
         <w:t xml:space="preserve">Le programme prend ensuite en compte </w:t>
       </w:r>
       <w:r>
@@ -4763,7 +4952,7 @@
         </w:rPr>
         <w:pict>
           <v:shape id="_x0000_i1042" type="#_x0000_t75" style="width:369.75pt;height:19.5pt">
-            <v:imagedata r:id="rId23" o:title="19- triang"/>
+            <v:imagedata r:id="rId25" o:title="19- triang"/>
           </v:shape>
         </w:pict>
       </w:r>
@@ -4902,7 +5091,7 @@
         </w:rPr>
         <w:pict>
           <v:shape id="_x0000_i1043" type="#_x0000_t75" style="width:306.75pt;height:111.75pt">
-            <v:imagedata r:id="rId24" o:title="20 - menu matrice"/>
+            <v:imagedata r:id="rId26" o:title="20 - menu matrice"/>
           </v:shape>
         </w:pict>
       </w:r>
@@ -4940,6 +5129,7 @@
           <w:sz w:val="20"/>
           <w:szCs w:val="20"/>
         </w:rPr>
+        <w:lastRenderedPageBreak/>
         <w:t xml:space="preserve">Ces propriétés </w:t>
       </w:r>
       <w:r>
@@ -4956,25 +5146,7 @@
           <w:sz w:val="20"/>
           <w:szCs w:val="20"/>
         </w:rPr>
-        <w:t xml:space="preserve"> simplement un </w:t>
-      </w:r>
-      <w:proofErr w:type="spellStart"/>
-      <w:r>
-        <w:rPr>
-          <w:rFonts w:ascii="Segoe UI" w:hAnsi="Segoe UI" w:cs="Segoe UI"/>
-          <w:sz w:val="20"/>
-          <w:szCs w:val="20"/>
-        </w:rPr>
-        <w:t>boolean</w:t>
-      </w:r>
-      <w:proofErr w:type="spellEnd"/>
-      <w:r>
-        <w:rPr>
-          <w:rFonts w:ascii="Segoe UI" w:hAnsi="Segoe UI" w:cs="Segoe UI"/>
-          <w:sz w:val="20"/>
-          <w:szCs w:val="20"/>
-        </w:rPr>
-        <w:t xml:space="preserve"> qui dit si la matrice</w:t>
+        <w:t xml:space="preserve"> simplement un boolean qui dit si la matrice</w:t>
       </w:r>
       <w:r>
         <w:rPr>
@@ -5009,7 +5181,7 @@
         </w:rPr>
         <w:pict>
           <v:shape id="_x0000_i1044" type="#_x0000_t75" style="width:156pt;height:26.25pt">
-            <v:imagedata r:id="rId25" o:title="21  - carr"/>
+            <v:imagedata r:id="rId27" o:title="21  - carr"/>
           </v:shape>
         </w:pict>
       </w:r>
@@ -5021,7 +5193,7 @@
         </w:rPr>
         <w:pict>
           <v:shape id="_x0000_i1045" type="#_x0000_t75" style="width:345pt;height:28.5pt">
-            <v:imagedata r:id="rId26" o:title="22 reg"/>
+            <v:imagedata r:id="rId28" o:title="22 reg"/>
           </v:shape>
         </w:pict>
       </w:r>
@@ -5145,7 +5317,7 @@
                     </pic:cNvPicPr>
                   </pic:nvPicPr>
                   <pic:blipFill>
-                    <a:blip r:embed="rId27">
+                    <a:blip r:embed="rId29">
                       <a:extLst>
                         <a:ext uri="{28A0092B-C50C-407E-A947-70E740481C1C}">
                           <a14:useLocalDpi xmlns:a14="http://schemas.microsoft.com/office/drawing/2010/main" val="0"/>
@@ -5248,7 +5420,7 @@
                     </pic:cNvPicPr>
                   </pic:nvPicPr>
                   <pic:blipFill>
-                    <a:blip r:embed="rId28">
+                    <a:blip r:embed="rId30">
                       <a:extLst>
                         <a:ext uri="{28A0092B-C50C-407E-A947-70E740481C1C}">
                           <a14:useLocalDpi xmlns:a14="http://schemas.microsoft.com/office/drawing/2010/main" val="0"/>
@@ -5361,7 +5533,7 @@
         </w:rPr>
         <w:pict>
           <v:shape id="_x0000_i1046" type="#_x0000_t75" style="width:468pt;height:107.25pt">
-            <v:imagedata r:id="rId29" o:title="25-erreur inverse"/>
+            <v:imagedata r:id="rId31" o:title="25-erreur inverse"/>
           </v:shape>
         </w:pict>
       </w:r>
@@ -5401,7 +5573,7 @@
         </w:rPr>
         <w:pict>
           <v:shape id="_x0000_i1047" type="#_x0000_t75" style="width:347.25pt;height:57pt">
-            <v:imagedata r:id="rId30" o:title="26 marche inverse"/>
+            <v:imagedata r:id="rId32" o:title="26 marche inverse"/>
           </v:shape>
         </w:pict>
       </w:r>
@@ -5506,7 +5678,7 @@
         </w:rPr>
         <w:pict>
           <v:shape id="_x0000_i1048" type="#_x0000_t75" style="width:317.25pt;height:58.5pt">
-            <v:imagedata r:id="rId31" o:title="27 transpose"/>
+            <v:imagedata r:id="rId33" o:title="27 transpose"/>
           </v:shape>
         </w:pict>
       </w:r>
@@ -5520,7 +5692,6 @@
           <w:szCs w:val="20"/>
         </w:rPr>
       </w:pPr>
-      <w:proofErr w:type="spellStart"/>
       <w:r>
         <w:rPr>
           <w:rFonts w:ascii="Segoe UI" w:hAnsi="Segoe UI" w:cs="Segoe UI"/>
@@ -5539,67 +5710,30 @@
         </w:rPr>
         <w:t>atrice</w:t>
       </w:r>
-      <w:proofErr w:type="spellEnd"/>
-    </w:p>
-    <w:p>
-      <w:pPr>
-        <w:rPr>
-          <w:rFonts w:ascii="Segoe UI" w:hAnsi="Segoe UI" w:cs="Segoe UI"/>
-          <w:sz w:val="20"/>
-          <w:szCs w:val="20"/>
-        </w:rPr>
-      </w:pPr>
-      <w:r>
-        <w:rPr>
-          <w:rFonts w:ascii="Segoe UI" w:hAnsi="Segoe UI" w:cs="Segoe UI"/>
-          <w:sz w:val="20"/>
-          <w:szCs w:val="20"/>
-        </w:rPr>
-        <w:t xml:space="preserve">Finalement, ici l’utilisateur se doit de saisir la matrice dont il souhaite retourner la </w:t>
-      </w:r>
-      <w:proofErr w:type="spellStart"/>
-      <w:r>
-        <w:rPr>
-          <w:rFonts w:ascii="Segoe UI" w:hAnsi="Segoe UI" w:cs="Segoe UI"/>
-          <w:sz w:val="20"/>
-          <w:szCs w:val="20"/>
-        </w:rPr>
-        <w:t>comatrice</w:t>
-      </w:r>
-      <w:proofErr w:type="spellEnd"/>
-      <w:r>
-        <w:rPr>
-          <w:rFonts w:ascii="Segoe UI" w:hAnsi="Segoe UI" w:cs="Segoe UI"/>
-          <w:sz w:val="20"/>
-          <w:szCs w:val="20"/>
-        </w:rPr>
-        <w:t>.</w:t>
-      </w:r>
-      <w:r>
-        <w:rPr>
-          <w:rFonts w:ascii="Segoe UI" w:hAnsi="Segoe UI" w:cs="Segoe UI"/>
-          <w:sz w:val="20"/>
-          <w:szCs w:val="20"/>
-        </w:rPr>
-        <w:t xml:space="preserve"> Le programme s’assurera que la matrice est carrée et si oui il affichera la </w:t>
-      </w:r>
-      <w:proofErr w:type="spellStart"/>
-      <w:r>
-        <w:rPr>
-          <w:rFonts w:ascii="Segoe UI" w:hAnsi="Segoe UI" w:cs="Segoe UI"/>
-          <w:sz w:val="20"/>
-          <w:szCs w:val="20"/>
-        </w:rPr>
-        <w:t>comatrice</w:t>
-      </w:r>
-      <w:proofErr w:type="spellEnd"/>
-      <w:r>
-        <w:rPr>
-          <w:rFonts w:ascii="Segoe UI" w:hAnsi="Segoe UI" w:cs="Segoe UI"/>
-          <w:sz w:val="20"/>
-          <w:szCs w:val="20"/>
-        </w:rPr>
-        <w:t xml:space="preserve"> voulue.</w:t>
+    </w:p>
+    <w:p>
+      <w:pPr>
+        <w:rPr>
+          <w:rFonts w:ascii="Segoe UI" w:hAnsi="Segoe UI" w:cs="Segoe UI"/>
+          <w:sz w:val="20"/>
+          <w:szCs w:val="20"/>
+        </w:rPr>
+      </w:pPr>
+      <w:r>
+        <w:rPr>
+          <w:rFonts w:ascii="Segoe UI" w:hAnsi="Segoe UI" w:cs="Segoe UI"/>
+          <w:sz w:val="20"/>
+          <w:szCs w:val="20"/>
+        </w:rPr>
+        <w:t>Finalement, ici l’utilisateur se doit de saisir la matrice dont il souhaite retourner la comatrice.</w:t>
+      </w:r>
+      <w:r>
+        <w:rPr>
+          <w:rFonts w:ascii="Segoe UI" w:hAnsi="Segoe UI" w:cs="Segoe UI"/>
+          <w:sz w:val="20"/>
+          <w:szCs w:val="20"/>
+        </w:rPr>
+        <w:t xml:space="preserve"> Le programme s’assurera que la matrice est carrée et si oui il affichera la comatrice voulue.</w:t>
       </w:r>
     </w:p>
     <w:p>
@@ -5618,7 +5752,7 @@
         </w:rPr>
         <w:pict>
           <v:shape id="_x0000_i1049" type="#_x0000_t75" style="width:296.25pt;height:57pt">
-            <v:imagedata r:id="rId32" o:title="28 - comatrice"/>
+            <v:imagedata r:id="rId34" o:title="28 - comatrice"/>
           </v:shape>
         </w:pict>
       </w:r>
@@ -5727,187 +5861,6 @@
             <wp:extent cx="3820058" cy="1314633"/>
             <wp:effectExtent l="0" t="0" r="9525" b="0"/>
             <wp:docPr id="4" name="Picture 4"/>
-            <wp:cNvGraphicFramePr>
-              <a:graphicFrameLocks xmlns:a="http://schemas.openxmlformats.org/drawingml/2006/main" noChangeAspect="1"/>
-            </wp:cNvGraphicFramePr>
-            <a:graphic xmlns:a="http://schemas.openxmlformats.org/drawingml/2006/main">
-              <a:graphicData uri="http://schemas.openxmlformats.org/drawingml/2006/picture">
-                <pic:pic xmlns:pic="http://schemas.openxmlformats.org/drawingml/2006/picture">
-                  <pic:nvPicPr>
-                    <pic:cNvPr id="1" name=""/>
-                    <pic:cNvPicPr/>
-                  </pic:nvPicPr>
-                  <pic:blipFill>
-                    <a:blip r:embed="rId33"/>
-                    <a:stretch>
-                      <a:fillRect/>
-                    </a:stretch>
-                  </pic:blipFill>
-                  <pic:spPr>
-                    <a:xfrm>
-                      <a:off x="0" y="0"/>
-                      <a:ext cx="3820058" cy="1314633"/>
-                    </a:xfrm>
-                    <a:prstGeom prst="rect">
-                      <a:avLst/>
-                    </a:prstGeom>
-                  </pic:spPr>
-                </pic:pic>
-              </a:graphicData>
-            </a:graphic>
-          </wp:inline>
-        </w:drawing>
-      </w:r>
-    </w:p>
-    <w:p>
-      <w:pPr>
-        <w:rPr>
-          <w:rFonts w:ascii="Segoe UI" w:hAnsi="Segoe UI" w:cs="Segoe UI"/>
-          <w:b/>
-          <w:sz w:val="20"/>
-          <w:szCs w:val="20"/>
-        </w:rPr>
-      </w:pPr>
-      <w:r>
-        <w:rPr>
-          <w:rFonts w:ascii="Segoe UI" w:hAnsi="Segoe UI" w:cs="Segoe UI"/>
-          <w:b/>
-          <w:sz w:val="20"/>
-          <w:szCs w:val="20"/>
-        </w:rPr>
-        <w:t>Saisir un nouveau système</w:t>
-      </w:r>
-    </w:p>
-    <w:p>
-      <w:pPr>
-        <w:rPr>
-          <w:rFonts w:ascii="Segoe UI" w:hAnsi="Segoe UI" w:cs="Segoe UI"/>
-          <w:sz w:val="20"/>
-          <w:szCs w:val="20"/>
-        </w:rPr>
-      </w:pPr>
-      <w:r>
-        <w:rPr>
-          <w:rFonts w:ascii="Segoe UI" w:hAnsi="Segoe UI" w:cs="Segoe UI"/>
-          <w:sz w:val="20"/>
-          <w:szCs w:val="20"/>
-        </w:rPr>
-        <w:t>Dans cette section, l’utilisateur à l’option de saisir un nouveau système d’équation. Un système d’équation est composé d’une matrice carré nommé matrice A de format [</w:t>
-      </w:r>
-      <w:proofErr w:type="gramStart"/>
-      <w:r>
-        <w:rPr>
-          <w:rFonts w:ascii="Segoe UI" w:hAnsi="Segoe UI" w:cs="Segoe UI"/>
-          <w:sz w:val="20"/>
-          <w:szCs w:val="20"/>
-        </w:rPr>
-        <w:t>N,N</w:t>
-      </w:r>
-      <w:proofErr w:type="gramEnd"/>
-      <w:r>
-        <w:rPr>
-          <w:rFonts w:ascii="Segoe UI" w:hAnsi="Segoe UI" w:cs="Segoe UI"/>
-          <w:sz w:val="20"/>
-          <w:szCs w:val="20"/>
-        </w:rPr>
-        <w:t>] et d’une matrice B de format [N,1].</w:t>
-      </w:r>
-    </w:p>
-    <w:p>
-      <w:pPr>
-        <w:rPr>
-          <w:rFonts w:ascii="Segoe UI" w:hAnsi="Segoe UI" w:cs="Segoe UI"/>
-          <w:sz w:val="20"/>
-          <w:szCs w:val="20"/>
-        </w:rPr>
-      </w:pPr>
-      <w:r>
-        <w:rPr>
-          <w:rFonts w:ascii="Segoe UI" w:hAnsi="Segoe UI" w:cs="Segoe UI"/>
-          <w:sz w:val="20"/>
-          <w:szCs w:val="20"/>
-        </w:rPr>
-        <w:drawing>
-          <wp:inline distT="0" distB="0" distL="0" distR="0" wp14:anchorId="301A847D" wp14:editId="5C962E7B">
-            <wp:extent cx="2638793" cy="790685"/>
-            <wp:effectExtent l="0" t="0" r="9525" b="9525"/>
-            <wp:docPr id="7" name="Picture 7"/>
-            <wp:cNvGraphicFramePr>
-              <a:graphicFrameLocks xmlns:a="http://schemas.openxmlformats.org/drawingml/2006/main" noChangeAspect="1"/>
-            </wp:cNvGraphicFramePr>
-            <a:graphic xmlns:a="http://schemas.openxmlformats.org/drawingml/2006/main">
-              <a:graphicData uri="http://schemas.openxmlformats.org/drawingml/2006/picture">
-                <pic:pic xmlns:pic="http://schemas.openxmlformats.org/drawingml/2006/picture">
-                  <pic:nvPicPr>
-                    <pic:cNvPr id="1" name=""/>
-                    <pic:cNvPicPr/>
-                  </pic:nvPicPr>
-                  <pic:blipFill>
-                    <a:blip r:embed="rId34"/>
-                    <a:stretch>
-                      <a:fillRect/>
-                    </a:stretch>
-                  </pic:blipFill>
-                  <pic:spPr>
-                    <a:xfrm>
-                      <a:off x="0" y="0"/>
-                      <a:ext cx="2638793" cy="790685"/>
-                    </a:xfrm>
-                    <a:prstGeom prst="rect">
-                      <a:avLst/>
-                    </a:prstGeom>
-                  </pic:spPr>
-                </pic:pic>
-              </a:graphicData>
-            </a:graphic>
-          </wp:inline>
-        </w:drawing>
-      </w:r>
-    </w:p>
-    <w:p>
-      <w:pPr>
-        <w:rPr>
-          <w:rFonts w:ascii="Segoe UI" w:hAnsi="Segoe UI" w:cs="Segoe UI"/>
-          <w:sz w:val="20"/>
-          <w:szCs w:val="20"/>
-        </w:rPr>
-      </w:pPr>
-      <w:r>
-        <w:rPr>
-          <w:rFonts w:ascii="Segoe UI" w:hAnsi="Segoe UI" w:cs="Segoe UI"/>
-          <w:sz w:val="20"/>
-          <w:szCs w:val="20"/>
-        </w:rPr>
-        <w:t>Premièrement, on doit saisir le N du système. Ce N déterminera la ta</w:t>
-      </w:r>
-      <w:r>
-        <w:rPr>
-          <w:rFonts w:ascii="Segoe UI" w:hAnsi="Segoe UI" w:cs="Segoe UI"/>
-          <w:sz w:val="20"/>
-          <w:szCs w:val="20"/>
-        </w:rPr>
-        <w:t xml:space="preserve">ille de la matrice carrée A ainsi que le nombre d’élément dans la matrice B. </w:t>
-      </w:r>
-    </w:p>
-    <w:p>
-      <w:pPr>
-        <w:rPr>
-          <w:rFonts w:ascii="Segoe UI" w:hAnsi="Segoe UI" w:cs="Segoe UI"/>
-          <w:sz w:val="20"/>
-          <w:szCs w:val="20"/>
-        </w:rPr>
-      </w:pPr>
-      <w:r>
-        <w:rPr>
-          <w:rFonts w:ascii="Segoe UI" w:hAnsi="Segoe UI" w:cs="Segoe UI"/>
-          <w:sz w:val="20"/>
-          <w:szCs w:val="20"/>
-        </w:rPr>
-        <w:drawing>
-          <wp:inline distT="0" distB="0" distL="0" distR="0" wp14:anchorId="4F437E36" wp14:editId="1DAAFA7D">
-            <wp:extent cx="3658111" cy="704948"/>
-            <wp:effectExtent l="0" t="0" r="0" b="0"/>
-            <wp:docPr id="8" name="Picture 8"/>
             <wp:cNvGraphicFramePr>
               <a:graphicFrameLocks xmlns:a="http://schemas.openxmlformats.org/drawingml/2006/main" noChangeAspect="1"/>
             </wp:cNvGraphicFramePr>
@@ -5927,7 +5880,7 @@
                   <pic:spPr>
                     <a:xfrm>
                       <a:off x="0" y="0"/>
-                      <a:ext cx="3658111" cy="704948"/>
+                      <a:ext cx="3820058" cy="1314633"/>
                     </a:xfrm>
                     <a:prstGeom prst="rect">
                       <a:avLst/>
@@ -5944,6 +5897,42 @@
       <w:pPr>
         <w:rPr>
           <w:rFonts w:ascii="Segoe UI" w:hAnsi="Segoe UI" w:cs="Segoe UI"/>
+          <w:b/>
+          <w:sz w:val="20"/>
+          <w:szCs w:val="20"/>
+        </w:rPr>
+      </w:pPr>
+      <w:r>
+        <w:rPr>
+          <w:rFonts w:ascii="Segoe UI" w:hAnsi="Segoe UI" w:cs="Segoe UI"/>
+          <w:b/>
+          <w:sz w:val="20"/>
+          <w:szCs w:val="20"/>
+        </w:rPr>
+        <w:t>Saisir un nouveau système</w:t>
+      </w:r>
+    </w:p>
+    <w:p>
+      <w:pPr>
+        <w:rPr>
+          <w:rFonts w:ascii="Segoe UI" w:hAnsi="Segoe UI" w:cs="Segoe UI"/>
+          <w:sz w:val="20"/>
+          <w:szCs w:val="20"/>
+        </w:rPr>
+      </w:pPr>
+      <w:r>
+        <w:rPr>
+          <w:rFonts w:ascii="Segoe UI" w:hAnsi="Segoe UI" w:cs="Segoe UI"/>
+          <w:sz w:val="20"/>
+          <w:szCs w:val="20"/>
+        </w:rPr>
+        <w:t>Dans cette section, l’utilisateur à l’option de saisir un nouveau système d’équation. Un système d’équation est composé d’une matrice carré nommé matrice A de format [N,N] et d’une matrice B de format [N,1].</w:t>
+      </w:r>
+    </w:p>
+    <w:p>
+      <w:pPr>
+        <w:rPr>
+          <w:rFonts w:ascii="Segoe UI" w:hAnsi="Segoe UI" w:cs="Segoe UI"/>
           <w:sz w:val="20"/>
           <w:szCs w:val="20"/>
         </w:rPr>
@@ -5955,10 +5944,10 @@
           <w:szCs w:val="20"/>
         </w:rPr>
         <w:drawing>
-          <wp:inline distT="0" distB="0" distL="0" distR="0" wp14:anchorId="5C65173B" wp14:editId="568ECD8D">
-            <wp:extent cx="3410426" cy="657317"/>
-            <wp:effectExtent l="0" t="0" r="0" b="9525"/>
-            <wp:docPr id="9" name="Picture 9"/>
+          <wp:inline distT="0" distB="0" distL="0" distR="0" wp14:anchorId="301A847D" wp14:editId="5C962E7B">
+            <wp:extent cx="2638793" cy="790685"/>
+            <wp:effectExtent l="0" t="0" r="9525" b="9525"/>
+            <wp:docPr id="7" name="Picture 7"/>
             <wp:cNvGraphicFramePr>
               <a:graphicFrameLocks xmlns:a="http://schemas.openxmlformats.org/drawingml/2006/main" noChangeAspect="1"/>
             </wp:cNvGraphicFramePr>
@@ -5978,7 +5967,7 @@
                   <pic:spPr>
                     <a:xfrm>
                       <a:off x="0" y="0"/>
-                      <a:ext cx="3410426" cy="657317"/>
+                      <a:ext cx="2638793" cy="790685"/>
                     </a:xfrm>
                     <a:prstGeom prst="rect">
                       <a:avLst/>
@@ -6005,15 +5994,15 @@
           <w:sz w:val="20"/>
           <w:szCs w:val="20"/>
         </w:rPr>
-        <w:t>Ensuite l’utilisateur se doit de saisir les données contenues dans les matrices du système tel qu’illustré ci-dessus.</w:t>
-      </w:r>
-      <w:r>
-        <w:rPr>
-          <w:rFonts w:ascii="Segoe UI" w:hAnsi="Segoe UI" w:cs="Segoe UI"/>
-          <w:sz w:val="20"/>
-          <w:szCs w:val="20"/>
-        </w:rPr>
-        <w:t xml:space="preserve"> Le système est alors créé.</w:t>
+        <w:t>Premièrement, on doit saisir le N du système. Ce N déterminera la ta</w:t>
+      </w:r>
+      <w:r>
+        <w:rPr>
+          <w:rFonts w:ascii="Segoe UI" w:hAnsi="Segoe UI" w:cs="Segoe UI"/>
+          <w:sz w:val="20"/>
+          <w:szCs w:val="20"/>
+        </w:rPr>
+        <w:t xml:space="preserve">ille de la matrice carrée A ainsi que le nombre d’élément dans la matrice B. </w:t>
       </w:r>
     </w:p>
     <w:p>
@@ -6031,10 +6020,10 @@
           <w:szCs w:val="20"/>
         </w:rPr>
         <w:drawing>
-          <wp:inline distT="0" distB="0" distL="0" distR="0" wp14:anchorId="7BE78E51" wp14:editId="1D7D3024">
-            <wp:extent cx="2219635" cy="209579"/>
-            <wp:effectExtent l="0" t="0" r="9525" b="0"/>
-            <wp:docPr id="10" name="Picture 10"/>
+          <wp:inline distT="0" distB="0" distL="0" distR="0" wp14:anchorId="4F437E36" wp14:editId="1DAAFA7D">
+            <wp:extent cx="3658111" cy="704948"/>
+            <wp:effectExtent l="0" t="0" r="0" b="0"/>
+            <wp:docPr id="8" name="Picture 8"/>
             <wp:cNvGraphicFramePr>
               <a:graphicFrameLocks xmlns:a="http://schemas.openxmlformats.org/drawingml/2006/main" noChangeAspect="1"/>
             </wp:cNvGraphicFramePr>
@@ -6054,7 +6043,7 @@
                   <pic:spPr>
                     <a:xfrm>
                       <a:off x="0" y="0"/>
-                      <a:ext cx="2219635" cy="209579"/>
+                      <a:ext cx="3658111" cy="704948"/>
                     </a:xfrm>
                     <a:prstGeom prst="rect">
                       <a:avLst/>
@@ -6071,122 +6060,6 @@
       <w:pPr>
         <w:rPr>
           <w:rFonts w:ascii="Segoe UI" w:hAnsi="Segoe UI" w:cs="Segoe UI"/>
-          <w:b/>
-          <w:sz w:val="20"/>
-          <w:szCs w:val="20"/>
-        </w:rPr>
-      </w:pPr>
-      <w:r>
-        <w:rPr>
-          <w:rFonts w:ascii="Segoe UI" w:hAnsi="Segoe UI" w:cs="Segoe UI"/>
-          <w:b/>
-          <w:sz w:val="20"/>
-          <w:szCs w:val="20"/>
-        </w:rPr>
-        <w:t>Afficher un système</w:t>
-      </w:r>
-    </w:p>
-    <w:p>
-      <w:pPr>
-        <w:rPr>
-          <w:rFonts w:ascii="Segoe UI" w:hAnsi="Segoe UI" w:cs="Segoe UI"/>
-          <w:sz w:val="20"/>
-          <w:szCs w:val="20"/>
-        </w:rPr>
-      </w:pPr>
-      <w:r>
-        <w:rPr>
-          <w:rFonts w:ascii="Segoe UI" w:hAnsi="Segoe UI" w:cs="Segoe UI"/>
-          <w:sz w:val="20"/>
-          <w:szCs w:val="20"/>
-        </w:rPr>
-        <w:t>L’utilisateur a la possibilité d’affiche</w:t>
-      </w:r>
-      <w:r>
-        <w:rPr>
-          <w:rFonts w:ascii="Segoe UI" w:hAnsi="Segoe UI" w:cs="Segoe UI"/>
-          <w:sz w:val="20"/>
-          <w:szCs w:val="20"/>
-        </w:rPr>
-        <w:t>r le contenu de n’importe quel système</w:t>
-      </w:r>
-      <w:r>
-        <w:rPr>
-          <w:rFonts w:ascii="Segoe UI" w:hAnsi="Segoe UI" w:cs="Segoe UI"/>
-          <w:sz w:val="20"/>
-          <w:szCs w:val="20"/>
-        </w:rPr>
-        <w:t>. Dans cet option, il s</w:t>
-      </w:r>
-      <w:r>
-        <w:rPr>
-          <w:rFonts w:ascii="Segoe UI" w:hAnsi="Segoe UI" w:cs="Segoe UI"/>
-          <w:sz w:val="20"/>
-          <w:szCs w:val="20"/>
-        </w:rPr>
-        <w:t xml:space="preserve">uffit de saisir le numéro du système </w:t>
-      </w:r>
-      <w:r>
-        <w:rPr>
-          <w:rFonts w:ascii="Segoe UI" w:hAnsi="Segoe UI" w:cs="Segoe UI"/>
-          <w:sz w:val="20"/>
-          <w:szCs w:val="20"/>
-        </w:rPr>
-        <w:t xml:space="preserve">que on </w:t>
-      </w:r>
-      <w:r>
-        <w:rPr>
-          <w:rFonts w:ascii="Segoe UI" w:hAnsi="Segoe UI" w:cs="Segoe UI"/>
-          <w:sz w:val="20"/>
-          <w:szCs w:val="20"/>
-        </w:rPr>
-        <w:t>désire</w:t>
-      </w:r>
-      <w:r>
-        <w:rPr>
-          <w:rFonts w:ascii="Segoe UI" w:hAnsi="Segoe UI" w:cs="Segoe UI"/>
-          <w:sz w:val="20"/>
-          <w:szCs w:val="20"/>
-        </w:rPr>
-        <w:t xml:space="preserve"> afficher. Son contenu apparaitra alors dans la console</w:t>
-      </w:r>
-      <w:r>
-        <w:rPr>
-          <w:rFonts w:ascii="Segoe UI" w:hAnsi="Segoe UI" w:cs="Segoe UI"/>
-          <w:sz w:val="20"/>
-          <w:szCs w:val="20"/>
-        </w:rPr>
-        <w:t xml:space="preserve"> sous forme d’expression</w:t>
-      </w:r>
-      <w:r>
-        <w:rPr>
-          <w:rFonts w:ascii="Segoe UI" w:hAnsi="Segoe UI" w:cs="Segoe UI"/>
-          <w:sz w:val="20"/>
-          <w:szCs w:val="20"/>
-        </w:rPr>
-        <w:t xml:space="preserve">. Si la matrice </w:t>
-      </w:r>
-      <w:r>
-        <w:rPr>
-          <w:rFonts w:ascii="Segoe UI" w:hAnsi="Segoe UI" w:cs="Segoe UI"/>
-          <w:sz w:val="20"/>
-          <w:szCs w:val="20"/>
-        </w:rPr>
-        <w:t xml:space="preserve">système demandé n’existe </w:t>
-      </w:r>
-      <w:r>
-        <w:rPr>
-          <w:rFonts w:ascii="Segoe UI" w:hAnsi="Segoe UI" w:cs="Segoe UI"/>
-          <w:sz w:val="20"/>
-          <w:szCs w:val="20"/>
-        </w:rPr>
-        <w:t>pas, l’utilisateur sera averti.</w:t>
-      </w:r>
-    </w:p>
-    <w:p>
-      <w:pPr>
-        <w:rPr>
-          <w:rFonts w:ascii="Segoe UI" w:hAnsi="Segoe UI" w:cs="Segoe UI"/>
           <w:sz w:val="20"/>
           <w:szCs w:val="20"/>
         </w:rPr>
@@ -6198,10 +6071,10 @@
           <w:szCs w:val="20"/>
         </w:rPr>
         <w:drawing>
-          <wp:inline distT="0" distB="0" distL="0" distR="0" wp14:anchorId="7107A304" wp14:editId="71DADD85">
-            <wp:extent cx="2133898" cy="704948"/>
-            <wp:effectExtent l="0" t="0" r="0" b="0"/>
-            <wp:docPr id="11" name="Picture 11"/>
+          <wp:inline distT="0" distB="0" distL="0" distR="0" wp14:anchorId="5C65173B" wp14:editId="568ECD8D">
+            <wp:extent cx="3410426" cy="657317"/>
+            <wp:effectExtent l="0" t="0" r="0" b="9525"/>
+            <wp:docPr id="9" name="Picture 9"/>
             <wp:cNvGraphicFramePr>
               <a:graphicFrameLocks xmlns:a="http://schemas.openxmlformats.org/drawingml/2006/main" noChangeAspect="1"/>
             </wp:cNvGraphicFramePr>
@@ -6221,6 +6094,249 @@
                   <pic:spPr>
                     <a:xfrm>
                       <a:off x="0" y="0"/>
+                      <a:ext cx="3410426" cy="657317"/>
+                    </a:xfrm>
+                    <a:prstGeom prst="rect">
+                      <a:avLst/>
+                    </a:prstGeom>
+                  </pic:spPr>
+                </pic:pic>
+              </a:graphicData>
+            </a:graphic>
+          </wp:inline>
+        </w:drawing>
+      </w:r>
+    </w:p>
+    <w:p>
+      <w:pPr>
+        <w:rPr>
+          <w:rFonts w:ascii="Segoe UI" w:hAnsi="Segoe UI" w:cs="Segoe UI"/>
+          <w:sz w:val="20"/>
+          <w:szCs w:val="20"/>
+        </w:rPr>
+      </w:pPr>
+      <w:r>
+        <w:rPr>
+          <w:rFonts w:ascii="Segoe UI" w:hAnsi="Segoe UI" w:cs="Segoe UI"/>
+          <w:sz w:val="20"/>
+          <w:szCs w:val="20"/>
+        </w:rPr>
+        <w:t>Ensuite l’utilisateur se doit de saisir les données contenues dans les matrices du système tel qu’illustré ci-dessus.</w:t>
+      </w:r>
+      <w:r>
+        <w:rPr>
+          <w:rFonts w:ascii="Segoe UI" w:hAnsi="Segoe UI" w:cs="Segoe UI"/>
+          <w:sz w:val="20"/>
+          <w:szCs w:val="20"/>
+        </w:rPr>
+        <w:t xml:space="preserve"> Le système est alors créé.</w:t>
+      </w:r>
+    </w:p>
+    <w:p>
+      <w:pPr>
+        <w:rPr>
+          <w:rFonts w:ascii="Segoe UI" w:hAnsi="Segoe UI" w:cs="Segoe UI"/>
+          <w:sz w:val="20"/>
+          <w:szCs w:val="20"/>
+        </w:rPr>
+      </w:pPr>
+      <w:r>
+        <w:rPr>
+          <w:rFonts w:ascii="Segoe UI" w:hAnsi="Segoe UI" w:cs="Segoe UI"/>
+          <w:sz w:val="20"/>
+          <w:szCs w:val="20"/>
+        </w:rPr>
+        <w:drawing>
+          <wp:inline distT="0" distB="0" distL="0" distR="0" wp14:anchorId="7BE78E51" wp14:editId="1D7D3024">
+            <wp:extent cx="2219635" cy="209579"/>
+            <wp:effectExtent l="0" t="0" r="9525" b="0"/>
+            <wp:docPr id="10" name="Picture 10"/>
+            <wp:cNvGraphicFramePr>
+              <a:graphicFrameLocks xmlns:a="http://schemas.openxmlformats.org/drawingml/2006/main" noChangeAspect="1"/>
+            </wp:cNvGraphicFramePr>
+            <a:graphic xmlns:a="http://schemas.openxmlformats.org/drawingml/2006/main">
+              <a:graphicData uri="http://schemas.openxmlformats.org/drawingml/2006/picture">
+                <pic:pic xmlns:pic="http://schemas.openxmlformats.org/drawingml/2006/picture">
+                  <pic:nvPicPr>
+                    <pic:cNvPr id="1" name=""/>
+                    <pic:cNvPicPr/>
+                  </pic:nvPicPr>
+                  <pic:blipFill>
+                    <a:blip r:embed="rId39"/>
+                    <a:stretch>
+                      <a:fillRect/>
+                    </a:stretch>
+                  </pic:blipFill>
+                  <pic:spPr>
+                    <a:xfrm>
+                      <a:off x="0" y="0"/>
+                      <a:ext cx="2219635" cy="209579"/>
+                    </a:xfrm>
+                    <a:prstGeom prst="rect">
+                      <a:avLst/>
+                    </a:prstGeom>
+                  </pic:spPr>
+                </pic:pic>
+              </a:graphicData>
+            </a:graphic>
+          </wp:inline>
+        </w:drawing>
+      </w:r>
+    </w:p>
+    <w:p>
+      <w:pPr>
+        <w:rPr>
+          <w:rFonts w:ascii="Segoe UI" w:hAnsi="Segoe UI" w:cs="Segoe UI"/>
+          <w:b/>
+          <w:sz w:val="20"/>
+          <w:szCs w:val="20"/>
+        </w:rPr>
+      </w:pPr>
+      <w:r>
+        <w:rPr>
+          <w:rFonts w:ascii="Segoe UI" w:hAnsi="Segoe UI" w:cs="Segoe UI"/>
+          <w:b/>
+          <w:sz w:val="20"/>
+          <w:szCs w:val="20"/>
+        </w:rPr>
+        <w:t>Afficher un système</w:t>
+      </w:r>
+    </w:p>
+    <w:p>
+      <w:pPr>
+        <w:rPr>
+          <w:rFonts w:ascii="Segoe UI" w:hAnsi="Segoe UI" w:cs="Segoe UI"/>
+          <w:sz w:val="20"/>
+          <w:szCs w:val="20"/>
+        </w:rPr>
+      </w:pPr>
+      <w:r>
+        <w:rPr>
+          <w:rFonts w:ascii="Segoe UI" w:hAnsi="Segoe UI" w:cs="Segoe UI"/>
+          <w:sz w:val="20"/>
+          <w:szCs w:val="20"/>
+        </w:rPr>
+        <w:t>L’utilisateur a la possibilité d’affiche</w:t>
+      </w:r>
+      <w:r>
+        <w:rPr>
+          <w:rFonts w:ascii="Segoe UI" w:hAnsi="Segoe UI" w:cs="Segoe UI"/>
+          <w:sz w:val="20"/>
+          <w:szCs w:val="20"/>
+        </w:rPr>
+        <w:t>r le contenu de n’importe quel système</w:t>
+      </w:r>
+      <w:r>
+        <w:rPr>
+          <w:rFonts w:ascii="Segoe UI" w:hAnsi="Segoe UI" w:cs="Segoe UI"/>
+          <w:sz w:val="20"/>
+          <w:szCs w:val="20"/>
+        </w:rPr>
+        <w:t>. Dans cet option, il s</w:t>
+      </w:r>
+      <w:r>
+        <w:rPr>
+          <w:rFonts w:ascii="Segoe UI" w:hAnsi="Segoe UI" w:cs="Segoe UI"/>
+          <w:sz w:val="20"/>
+          <w:szCs w:val="20"/>
+        </w:rPr>
+        <w:t xml:space="preserve">uffit de saisir le numéro du système </w:t>
+      </w:r>
+      <w:r>
+        <w:rPr>
+          <w:rFonts w:ascii="Segoe UI" w:hAnsi="Segoe UI" w:cs="Segoe UI"/>
+          <w:sz w:val="20"/>
+          <w:szCs w:val="20"/>
+        </w:rPr>
+        <w:t xml:space="preserve">que on </w:t>
+      </w:r>
+      <w:r>
+        <w:rPr>
+          <w:rFonts w:ascii="Segoe UI" w:hAnsi="Segoe UI" w:cs="Segoe UI"/>
+          <w:sz w:val="20"/>
+          <w:szCs w:val="20"/>
+        </w:rPr>
+        <w:t>désire</w:t>
+      </w:r>
+      <w:r>
+        <w:rPr>
+          <w:rFonts w:ascii="Segoe UI" w:hAnsi="Segoe UI" w:cs="Segoe UI"/>
+          <w:sz w:val="20"/>
+          <w:szCs w:val="20"/>
+        </w:rPr>
+        <w:t xml:space="preserve"> afficher. Son contenu apparaitra alors dans la console</w:t>
+      </w:r>
+      <w:r>
+        <w:rPr>
+          <w:rFonts w:ascii="Segoe UI" w:hAnsi="Segoe UI" w:cs="Segoe UI"/>
+          <w:sz w:val="20"/>
+          <w:szCs w:val="20"/>
+        </w:rPr>
+        <w:t xml:space="preserve"> sous forme d’expression</w:t>
+      </w:r>
+      <w:r>
+        <w:rPr>
+          <w:rFonts w:ascii="Segoe UI" w:hAnsi="Segoe UI" w:cs="Segoe UI"/>
+          <w:sz w:val="20"/>
+          <w:szCs w:val="20"/>
+        </w:rPr>
+        <w:t xml:space="preserve">. Si la matrice </w:t>
+      </w:r>
+      <w:r>
+        <w:rPr>
+          <w:rFonts w:ascii="Segoe UI" w:hAnsi="Segoe UI" w:cs="Segoe UI"/>
+          <w:sz w:val="20"/>
+          <w:szCs w:val="20"/>
+        </w:rPr>
+        <w:t xml:space="preserve">système demandé n’existe </w:t>
+      </w:r>
+      <w:r>
+        <w:rPr>
+          <w:rFonts w:ascii="Segoe UI" w:hAnsi="Segoe UI" w:cs="Segoe UI"/>
+          <w:sz w:val="20"/>
+          <w:szCs w:val="20"/>
+        </w:rPr>
+        <w:t>pas, l’utilisateur sera averti.</w:t>
+      </w:r>
+    </w:p>
+    <w:p>
+      <w:pPr>
+        <w:rPr>
+          <w:rFonts w:ascii="Segoe UI" w:hAnsi="Segoe UI" w:cs="Segoe UI"/>
+          <w:sz w:val="20"/>
+          <w:szCs w:val="20"/>
+        </w:rPr>
+      </w:pPr>
+      <w:r>
+        <w:rPr>
+          <w:rFonts w:ascii="Segoe UI" w:hAnsi="Segoe UI" w:cs="Segoe UI"/>
+          <w:sz w:val="20"/>
+          <w:szCs w:val="20"/>
+        </w:rPr>
+        <w:drawing>
+          <wp:inline distT="0" distB="0" distL="0" distR="0" wp14:anchorId="7107A304" wp14:editId="71DADD85">
+            <wp:extent cx="2133898" cy="704948"/>
+            <wp:effectExtent l="0" t="0" r="0" b="0"/>
+            <wp:docPr id="11" name="Picture 11"/>
+            <wp:cNvGraphicFramePr>
+              <a:graphicFrameLocks xmlns:a="http://schemas.openxmlformats.org/drawingml/2006/main" noChangeAspect="1"/>
+            </wp:cNvGraphicFramePr>
+            <a:graphic xmlns:a="http://schemas.openxmlformats.org/drawingml/2006/main">
+              <a:graphicData uri="http://schemas.openxmlformats.org/drawingml/2006/picture">
+                <pic:pic xmlns:pic="http://schemas.openxmlformats.org/drawingml/2006/picture">
+                  <pic:nvPicPr>
+                    <pic:cNvPr id="1" name=""/>
+                    <pic:cNvPicPr/>
+                  </pic:nvPicPr>
+                  <pic:blipFill>
+                    <a:blip r:embed="rId40"/>
+                    <a:stretch>
+                      <a:fillRect/>
+                    </a:stretch>
+                  </pic:blipFill>
+                  <pic:spPr>
+                    <a:xfrm>
+                      <a:off x="0" y="0"/>
                       <a:ext cx="2133898" cy="704948"/>
                     </a:xfrm>
                     <a:prstGeom prst="rect">
@@ -6263,26 +6379,823 @@
           <w:szCs w:val="20"/>
         </w:rPr>
       </w:pPr>
+      <w:r>
+        <w:rPr>
+          <w:rFonts w:ascii="Segoe UI" w:hAnsi="Segoe UI" w:cs="Segoe UI"/>
+          <w:b/>
+          <w:sz w:val="20"/>
+          <w:szCs w:val="20"/>
+        </w:rPr>
+        <w:lastRenderedPageBreak/>
+        <w:t>Trouver X par Cramer</w:t>
+      </w:r>
+    </w:p>
+    <w:p>
+      <w:pPr>
+        <w:rPr>
+          <w:rFonts w:ascii="Segoe UI" w:hAnsi="Segoe UI" w:cs="Segoe UI"/>
+          <w:sz w:val="20"/>
+          <w:szCs w:val="20"/>
+        </w:rPr>
+      </w:pPr>
+      <w:r>
+        <w:rPr>
+          <w:rFonts w:ascii="Segoe UI" w:hAnsi="Segoe UI" w:cs="Segoe UI"/>
+          <w:sz w:val="20"/>
+          <w:szCs w:val="20"/>
+        </w:rPr>
+        <w:t>Si l’utilisateur décide de trouver X par Cramer, le programme demandera à celui-ci de saisir le numéro du système qu’il désir résoudre.</w:t>
+      </w:r>
+    </w:p>
+    <w:p>
+      <w:pPr>
+        <w:rPr>
+          <w:rFonts w:ascii="Segoe UI" w:hAnsi="Segoe UI" w:cs="Segoe UI"/>
+          <w:sz w:val="20"/>
+          <w:szCs w:val="20"/>
+        </w:rPr>
+      </w:pPr>
+      <w:r>
+        <w:rPr>
+          <w:rFonts w:ascii="Segoe UI" w:hAnsi="Segoe UI" w:cs="Segoe UI"/>
+          <w:sz w:val="20"/>
+          <w:szCs w:val="20"/>
+        </w:rPr>
+        <w:drawing>
+          <wp:inline distT="0" distB="0" distL="0" distR="0" wp14:anchorId="0D0D92E9" wp14:editId="5425C074">
+            <wp:extent cx="2391109" cy="371527"/>
+            <wp:effectExtent l="0" t="0" r="0" b="9525"/>
+            <wp:docPr id="17" name="Picture 17"/>
+            <wp:cNvGraphicFramePr>
+              <a:graphicFrameLocks xmlns:a="http://schemas.openxmlformats.org/drawingml/2006/main" noChangeAspect="1"/>
+            </wp:cNvGraphicFramePr>
+            <a:graphic xmlns:a="http://schemas.openxmlformats.org/drawingml/2006/main">
+              <a:graphicData uri="http://schemas.openxmlformats.org/drawingml/2006/picture">
+                <pic:pic xmlns:pic="http://schemas.openxmlformats.org/drawingml/2006/picture">
+                  <pic:nvPicPr>
+                    <pic:cNvPr id="1" name=""/>
+                    <pic:cNvPicPr/>
+                  </pic:nvPicPr>
+                  <pic:blipFill>
+                    <a:blip r:embed="rId41"/>
+                    <a:stretch>
+                      <a:fillRect/>
+                    </a:stretch>
+                  </pic:blipFill>
+                  <pic:spPr>
+                    <a:xfrm>
+                      <a:off x="0" y="0"/>
+                      <a:ext cx="2391109" cy="371527"/>
+                    </a:xfrm>
+                    <a:prstGeom prst="rect">
+                      <a:avLst/>
+                    </a:prstGeom>
+                  </pic:spPr>
+                </pic:pic>
+              </a:graphicData>
+            </a:graphic>
+          </wp:inline>
+        </w:drawing>
+      </w:r>
+    </w:p>
+    <w:p>
+      <w:pPr>
+        <w:rPr>
+          <w:rFonts w:ascii="Segoe UI" w:hAnsi="Segoe UI" w:cs="Segoe UI"/>
+          <w:sz w:val="20"/>
+          <w:szCs w:val="20"/>
+        </w:rPr>
+      </w:pPr>
+      <w:r>
+        <w:rPr>
+          <w:rFonts w:ascii="Segoe UI" w:hAnsi="Segoe UI" w:cs="Segoe UI"/>
+          <w:sz w:val="20"/>
+          <w:szCs w:val="20"/>
+        </w:rPr>
+        <w:t xml:space="preserve">Une fois </w:t>
+      </w:r>
+      <w:r>
+        <w:rPr>
+          <w:rFonts w:ascii="Segoe UI" w:hAnsi="Segoe UI" w:cs="Segoe UI"/>
+          <w:sz w:val="20"/>
+          <w:szCs w:val="20"/>
+        </w:rPr>
+        <w:t>le numéro du système saisi</w:t>
+      </w:r>
+      <w:r>
+        <w:rPr>
+          <w:rFonts w:ascii="Segoe UI" w:hAnsi="Segoe UI" w:cs="Segoe UI"/>
+          <w:sz w:val="20"/>
+          <w:szCs w:val="20"/>
+        </w:rPr>
+        <w:t>, le résultat de l’équation s’affiche dans la console</w:t>
+      </w:r>
+      <w:r>
+        <w:rPr>
+          <w:rFonts w:ascii="Segoe UI" w:hAnsi="Segoe UI" w:cs="Segoe UI"/>
+          <w:sz w:val="20"/>
+          <w:szCs w:val="20"/>
+        </w:rPr>
+        <w:t xml:space="preserve"> si le déterminant de la m</w:t>
+      </w:r>
+      <w:r>
+        <w:rPr>
+          <w:rFonts w:ascii="Segoe UI" w:hAnsi="Segoe UI" w:cs="Segoe UI"/>
+          <w:sz w:val="20"/>
+          <w:szCs w:val="20"/>
+        </w:rPr>
+        <w:t xml:space="preserve">atrice A </w:t>
+      </w:r>
+      <w:r>
+        <w:rPr>
+          <w:rFonts w:ascii="Segoe UI" w:hAnsi="Segoe UI" w:cs="Segoe UI"/>
+          <w:sz w:val="20"/>
+          <w:szCs w:val="20"/>
+        </w:rPr>
+        <w:t>du système saisi</w:t>
+      </w:r>
+      <w:r>
+        <w:rPr>
+          <w:rFonts w:ascii="Segoe UI" w:hAnsi="Segoe UI" w:cs="Segoe UI"/>
+          <w:sz w:val="20"/>
+          <w:szCs w:val="20"/>
+        </w:rPr>
+        <w:t xml:space="preserve"> n’est pas nul</w:t>
+      </w:r>
+      <w:r>
+        <w:rPr>
+          <w:rFonts w:ascii="Segoe UI" w:hAnsi="Segoe UI" w:cs="Segoe UI"/>
+          <w:sz w:val="20"/>
+          <w:szCs w:val="20"/>
+        </w:rPr>
+        <w:t>.</w:t>
+      </w:r>
+    </w:p>
+    <w:p>
+      <w:pPr>
+        <w:rPr>
+          <w:rFonts w:ascii="Segoe UI" w:hAnsi="Segoe UI" w:cs="Segoe UI"/>
+          <w:sz w:val="20"/>
+          <w:szCs w:val="20"/>
+        </w:rPr>
+      </w:pPr>
+      <w:r>
+        <w:rPr>
+          <w:rFonts w:ascii="Segoe UI" w:hAnsi="Segoe UI" w:cs="Segoe UI"/>
+          <w:sz w:val="20"/>
+          <w:szCs w:val="20"/>
+        </w:rPr>
+        <w:drawing>
+          <wp:inline distT="0" distB="0" distL="0" distR="0" wp14:anchorId="4D5A0202" wp14:editId="4FD8C66B">
+            <wp:extent cx="2410161" cy="733527"/>
+            <wp:effectExtent l="0" t="0" r="9525" b="9525"/>
+            <wp:docPr id="18" name="Picture 18"/>
+            <wp:cNvGraphicFramePr>
+              <a:graphicFrameLocks xmlns:a="http://schemas.openxmlformats.org/drawingml/2006/main" noChangeAspect="1"/>
+            </wp:cNvGraphicFramePr>
+            <a:graphic xmlns:a="http://schemas.openxmlformats.org/drawingml/2006/main">
+              <a:graphicData uri="http://schemas.openxmlformats.org/drawingml/2006/picture">
+                <pic:pic xmlns:pic="http://schemas.openxmlformats.org/drawingml/2006/picture">
+                  <pic:nvPicPr>
+                    <pic:cNvPr id="1" name=""/>
+                    <pic:cNvPicPr/>
+                  </pic:nvPicPr>
+                  <pic:blipFill>
+                    <a:blip r:embed="rId42"/>
+                    <a:stretch>
+                      <a:fillRect/>
+                    </a:stretch>
+                  </pic:blipFill>
+                  <pic:spPr>
+                    <a:xfrm>
+                      <a:off x="0" y="0"/>
+                      <a:ext cx="2410161" cy="733527"/>
+                    </a:xfrm>
+                    <a:prstGeom prst="rect">
+                      <a:avLst/>
+                    </a:prstGeom>
+                  </pic:spPr>
+                </pic:pic>
+              </a:graphicData>
+            </a:graphic>
+          </wp:inline>
+        </w:drawing>
+      </w:r>
+    </w:p>
+    <w:p>
+      <w:pPr>
+        <w:rPr>
+          <w:rFonts w:ascii="Segoe UI" w:hAnsi="Segoe UI" w:cs="Segoe UI"/>
+          <w:sz w:val="20"/>
+          <w:szCs w:val="20"/>
+        </w:rPr>
+      </w:pPr>
+      <w:r>
+        <w:rPr>
+          <w:rFonts w:ascii="Segoe UI" w:hAnsi="Segoe UI" w:cs="Segoe UI"/>
+          <w:sz w:val="20"/>
+          <w:szCs w:val="20"/>
+        </w:rPr>
+        <w:t>Dans le cas où le système saisi comprend une matrice A dont le déterminant est nul, le programme va avertir l’utilisateur et on ne pourra trouver le X par Cramer.</w:t>
+      </w:r>
+    </w:p>
+    <w:p>
+      <w:pPr>
+        <w:rPr>
+          <w:rFonts w:ascii="Segoe UI" w:hAnsi="Segoe UI" w:cs="Segoe UI"/>
+          <w:sz w:val="20"/>
+          <w:szCs w:val="20"/>
+        </w:rPr>
+      </w:pPr>
+      <w:r>
+        <w:rPr>
+          <w:rFonts w:ascii="Segoe UI" w:hAnsi="Segoe UI" w:cs="Segoe UI"/>
+          <w:b/>
+          <w:color w:val="333333"/>
+          <w:sz w:val="20"/>
+          <w:szCs w:val="20"/>
+          <w:shd w:val="clear" w:color="auto" w:fill="FFFFFF"/>
+        </w:rPr>
+        <w:drawing>
+          <wp:inline distT="0" distB="0" distL="0" distR="0" wp14:anchorId="1F82CE65" wp14:editId="173C651E">
+            <wp:extent cx="3581900" cy="362001"/>
+            <wp:effectExtent l="0" t="0" r="0" b="0"/>
+            <wp:docPr id="19" name="Picture 19"/>
+            <wp:cNvGraphicFramePr>
+              <a:graphicFrameLocks xmlns:a="http://schemas.openxmlformats.org/drawingml/2006/main" noChangeAspect="1"/>
+            </wp:cNvGraphicFramePr>
+            <a:graphic xmlns:a="http://schemas.openxmlformats.org/drawingml/2006/main">
+              <a:graphicData uri="http://schemas.openxmlformats.org/drawingml/2006/picture">
+                <pic:pic xmlns:pic="http://schemas.openxmlformats.org/drawingml/2006/picture">
+                  <pic:nvPicPr>
+                    <pic:cNvPr id="1" name=""/>
+                    <pic:cNvPicPr/>
+                  </pic:nvPicPr>
+                  <pic:blipFill>
+                    <a:blip r:embed="rId43"/>
+                    <a:stretch>
+                      <a:fillRect/>
+                    </a:stretch>
+                  </pic:blipFill>
+                  <pic:spPr>
+                    <a:xfrm>
+                      <a:off x="0" y="0"/>
+                      <a:ext cx="3581900" cy="362001"/>
+                    </a:xfrm>
+                    <a:prstGeom prst="rect">
+                      <a:avLst/>
+                    </a:prstGeom>
+                  </pic:spPr>
+                </pic:pic>
+              </a:graphicData>
+            </a:graphic>
+          </wp:inline>
+        </w:drawing>
+      </w:r>
+    </w:p>
+    <w:p>
+      <w:pPr>
+        <w:rPr>
+          <w:rFonts w:ascii="Segoe UI" w:hAnsi="Segoe UI" w:cs="Segoe UI"/>
+          <w:b/>
+          <w:sz w:val="20"/>
+          <w:szCs w:val="20"/>
+        </w:rPr>
+      </w:pPr>
+      <w:r>
+        <w:rPr>
+          <w:rFonts w:ascii="Segoe UI" w:hAnsi="Segoe UI" w:cs="Segoe UI"/>
+          <w:b/>
+          <w:sz w:val="20"/>
+          <w:szCs w:val="20"/>
+        </w:rPr>
+        <w:t>Trouver X par Inversion Matricielle</w:t>
+      </w:r>
+    </w:p>
+    <w:p>
+      <w:pPr>
+        <w:rPr>
+          <w:rFonts w:ascii="Segoe UI" w:hAnsi="Segoe UI" w:cs="Segoe UI"/>
+          <w:sz w:val="20"/>
+          <w:szCs w:val="20"/>
+        </w:rPr>
+      </w:pPr>
+      <w:r>
+        <w:rPr>
+          <w:rFonts w:ascii="Segoe UI" w:hAnsi="Segoe UI" w:cs="Segoe UI"/>
+          <w:sz w:val="20"/>
+          <w:szCs w:val="20"/>
+        </w:rPr>
+        <w:t>L’utilisateur peut également trouver le X par inversion matricielle. Si on choisit cette option, cela suit le même principe que pour la méthode de Cramer. On se fait tout d’abord demander de saisir le système voulu.</w:t>
+      </w:r>
+    </w:p>
+    <w:p>
+      <w:pPr>
+        <w:rPr>
+          <w:rFonts w:ascii="Segoe UI" w:hAnsi="Segoe UI" w:cs="Segoe UI"/>
+          <w:sz w:val="20"/>
+          <w:szCs w:val="20"/>
+        </w:rPr>
+      </w:pPr>
+      <w:r>
+        <w:rPr>
+          <w:rFonts w:ascii="Segoe UI" w:hAnsi="Segoe UI" w:cs="Segoe UI"/>
+          <w:sz w:val="20"/>
+          <w:szCs w:val="20"/>
+        </w:rPr>
+        <w:drawing>
+          <wp:inline distT="0" distB="0" distL="0" distR="0" wp14:anchorId="2F77EF7C" wp14:editId="3FCDE72F">
+            <wp:extent cx="2276793" cy="342948"/>
+            <wp:effectExtent l="0" t="0" r="0" b="0"/>
+            <wp:docPr id="20" name="Picture 20"/>
+            <wp:cNvGraphicFramePr>
+              <a:graphicFrameLocks xmlns:a="http://schemas.openxmlformats.org/drawingml/2006/main" noChangeAspect="1"/>
+            </wp:cNvGraphicFramePr>
+            <a:graphic xmlns:a="http://schemas.openxmlformats.org/drawingml/2006/main">
+              <a:graphicData uri="http://schemas.openxmlformats.org/drawingml/2006/picture">
+                <pic:pic xmlns:pic="http://schemas.openxmlformats.org/drawingml/2006/picture">
+                  <pic:nvPicPr>
+                    <pic:cNvPr id="1" name=""/>
+                    <pic:cNvPicPr/>
+                  </pic:nvPicPr>
+                  <pic:blipFill>
+                    <a:blip r:embed="rId44"/>
+                    <a:stretch>
+                      <a:fillRect/>
+                    </a:stretch>
+                  </pic:blipFill>
+                  <pic:spPr>
+                    <a:xfrm>
+                      <a:off x="0" y="0"/>
+                      <a:ext cx="2276793" cy="342948"/>
+                    </a:xfrm>
+                    <a:prstGeom prst="rect">
+                      <a:avLst/>
+                    </a:prstGeom>
+                  </pic:spPr>
+                </pic:pic>
+              </a:graphicData>
+            </a:graphic>
+          </wp:inline>
+        </w:drawing>
+      </w:r>
+    </w:p>
+    <w:p>
+      <w:pPr>
+        <w:rPr>
+          <w:rFonts w:ascii="Segoe UI" w:hAnsi="Segoe UI" w:cs="Segoe UI"/>
+          <w:sz w:val="20"/>
+          <w:szCs w:val="20"/>
+        </w:rPr>
+      </w:pPr>
+      <w:r>
+        <w:rPr>
+          <w:rFonts w:ascii="Segoe UI" w:hAnsi="Segoe UI" w:cs="Segoe UI"/>
+          <w:sz w:val="20"/>
+          <w:szCs w:val="20"/>
+        </w:rPr>
+        <w:t>Ensuite, selon si le déterminant de la matrice A de notre système saisi est nul ou pas, le programme nous affiche soit le résultat, soit un message d’erreur.</w:t>
+      </w:r>
+    </w:p>
+    <w:p>
+      <w:pPr>
+        <w:rPr>
+          <w:rFonts w:ascii="Segoe UI" w:hAnsi="Segoe UI" w:cs="Segoe UI"/>
+          <w:sz w:val="20"/>
+          <w:szCs w:val="20"/>
+        </w:rPr>
+      </w:pPr>
+      <w:r>
+        <w:rPr>
+          <w:rFonts w:ascii="Segoe UI" w:hAnsi="Segoe UI" w:cs="Segoe UI"/>
+          <w:sz w:val="20"/>
+          <w:szCs w:val="20"/>
+        </w:rPr>
+        <w:drawing>
+          <wp:inline distT="0" distB="0" distL="0" distR="0" wp14:anchorId="02DB34ED" wp14:editId="3ADD77BE">
+            <wp:extent cx="3543795" cy="619211"/>
+            <wp:effectExtent l="0" t="0" r="0" b="9525"/>
+            <wp:docPr id="21" name="Picture 21"/>
+            <wp:cNvGraphicFramePr>
+              <a:graphicFrameLocks xmlns:a="http://schemas.openxmlformats.org/drawingml/2006/main" noChangeAspect="1"/>
+            </wp:cNvGraphicFramePr>
+            <a:graphic xmlns:a="http://schemas.openxmlformats.org/drawingml/2006/main">
+              <a:graphicData uri="http://schemas.openxmlformats.org/drawingml/2006/picture">
+                <pic:pic xmlns:pic="http://schemas.openxmlformats.org/drawingml/2006/picture">
+                  <pic:nvPicPr>
+                    <pic:cNvPr id="1" name=""/>
+                    <pic:cNvPicPr/>
+                  </pic:nvPicPr>
+                  <pic:blipFill>
+                    <a:blip r:embed="rId45"/>
+                    <a:stretch>
+                      <a:fillRect/>
+                    </a:stretch>
+                  </pic:blipFill>
+                  <pic:spPr>
+                    <a:xfrm>
+                      <a:off x="0" y="0"/>
+                      <a:ext cx="3543795" cy="619211"/>
+                    </a:xfrm>
+                    <a:prstGeom prst="rect">
+                      <a:avLst/>
+                    </a:prstGeom>
+                  </pic:spPr>
+                </pic:pic>
+              </a:graphicData>
+            </a:graphic>
+          </wp:inline>
+        </w:drawing>
+      </w:r>
+    </w:p>
+    <w:p>
+      <w:pPr>
+        <w:rPr>
+          <w:rFonts w:ascii="Segoe UI" w:hAnsi="Segoe UI" w:cs="Segoe UI"/>
+          <w:sz w:val="20"/>
+          <w:szCs w:val="20"/>
+        </w:rPr>
+      </w:pPr>
+      <w:r>
+        <w:rPr>
+          <w:rFonts w:ascii="Segoe UI" w:hAnsi="Segoe UI" w:cs="Segoe UI"/>
+          <w:b/>
+          <w:color w:val="333333"/>
+          <w:sz w:val="20"/>
+          <w:szCs w:val="20"/>
+          <w:shd w:val="clear" w:color="auto" w:fill="FFFFFF"/>
+        </w:rPr>
+        <w:drawing>
+          <wp:inline distT="0" distB="0" distL="0" distR="0" wp14:anchorId="1511A826" wp14:editId="616C6E8D">
+            <wp:extent cx="3581900" cy="362001"/>
+            <wp:effectExtent l="0" t="0" r="0" b="0"/>
+            <wp:docPr id="22" name="Picture 22"/>
+            <wp:cNvGraphicFramePr>
+              <a:graphicFrameLocks xmlns:a="http://schemas.openxmlformats.org/drawingml/2006/main" noChangeAspect="1"/>
+            </wp:cNvGraphicFramePr>
+            <a:graphic xmlns:a="http://schemas.openxmlformats.org/drawingml/2006/main">
+              <a:graphicData uri="http://schemas.openxmlformats.org/drawingml/2006/picture">
+                <pic:pic xmlns:pic="http://schemas.openxmlformats.org/drawingml/2006/picture">
+                  <pic:nvPicPr>
+                    <pic:cNvPr id="1" name=""/>
+                    <pic:cNvPicPr/>
+                  </pic:nvPicPr>
+                  <pic:blipFill>
+                    <a:blip r:embed="rId43"/>
+                    <a:stretch>
+                      <a:fillRect/>
+                    </a:stretch>
+                  </pic:blipFill>
+                  <pic:spPr>
+                    <a:xfrm>
+                      <a:off x="0" y="0"/>
+                      <a:ext cx="3581900" cy="362001"/>
+                    </a:xfrm>
+                    <a:prstGeom prst="rect">
+                      <a:avLst/>
+                    </a:prstGeom>
+                  </pic:spPr>
+                </pic:pic>
+              </a:graphicData>
+            </a:graphic>
+          </wp:inline>
+        </w:drawing>
+      </w:r>
+    </w:p>
+    <w:p>
+      <w:pPr>
+        <w:rPr>
+          <w:rFonts w:ascii="Segoe UI" w:hAnsi="Segoe UI" w:cs="Segoe UI"/>
+          <w:b/>
+          <w:sz w:val="20"/>
+          <w:szCs w:val="20"/>
+        </w:rPr>
+      </w:pPr>
+      <w:r>
+        <w:rPr>
+          <w:rFonts w:ascii="Segoe UI" w:hAnsi="Segoe UI" w:cs="Segoe UI"/>
+          <w:b/>
+          <w:sz w:val="20"/>
+          <w:szCs w:val="20"/>
+        </w:rPr>
+        <w:t>Trouver X par Jacobi</w:t>
+      </w:r>
+    </w:p>
+    <w:p>
+      <w:pPr>
+        <w:rPr>
+          <w:rFonts w:ascii="Segoe UI" w:hAnsi="Segoe UI" w:cs="Segoe UI"/>
+          <w:sz w:val="20"/>
+          <w:szCs w:val="20"/>
+        </w:rPr>
+      </w:pPr>
+      <w:r>
+        <w:rPr>
+          <w:rFonts w:ascii="Segoe UI" w:hAnsi="Segoe UI" w:cs="Segoe UI"/>
+          <w:sz w:val="20"/>
+          <w:szCs w:val="20"/>
+        </w:rPr>
+        <w:t>Pour conclure, l’utilisateur a comme dernière option de trouver X par la méthode de Jacobi.</w:t>
+      </w:r>
+      <w:r>
+        <w:rPr>
+          <w:rFonts w:ascii="Segoe UI" w:hAnsi="Segoe UI" w:cs="Segoe UI"/>
+          <w:sz w:val="20"/>
+          <w:szCs w:val="20"/>
+        </w:rPr>
+        <w:t xml:space="preserve"> Encore une fois, on lui demande de saisir le système souhaité.</w:t>
+      </w:r>
+    </w:p>
+    <w:p>
+      <w:pPr>
+        <w:rPr>
+          <w:rFonts w:ascii="Segoe UI" w:hAnsi="Segoe UI" w:cs="Segoe UI"/>
+          <w:sz w:val="20"/>
+          <w:szCs w:val="20"/>
+        </w:rPr>
+      </w:pPr>
+      <w:r>
+        <w:rPr>
+          <w:rFonts w:ascii="Segoe UI" w:hAnsi="Segoe UI" w:cs="Segoe UI"/>
+          <w:sz w:val="20"/>
+          <w:szCs w:val="20"/>
+        </w:rPr>
+        <w:drawing>
+          <wp:inline distT="0" distB="0" distL="0" distR="0" wp14:anchorId="6846D803" wp14:editId="4483D4DD">
+            <wp:extent cx="2181529" cy="476316"/>
+            <wp:effectExtent l="0" t="0" r="9525" b="0"/>
+            <wp:docPr id="23" name="Picture 23"/>
+            <wp:cNvGraphicFramePr>
+              <a:graphicFrameLocks xmlns:a="http://schemas.openxmlformats.org/drawingml/2006/main" noChangeAspect="1"/>
+            </wp:cNvGraphicFramePr>
+            <a:graphic xmlns:a="http://schemas.openxmlformats.org/drawingml/2006/main">
+              <a:graphicData uri="http://schemas.openxmlformats.org/drawingml/2006/picture">
+                <pic:pic xmlns:pic="http://schemas.openxmlformats.org/drawingml/2006/picture">
+                  <pic:nvPicPr>
+                    <pic:cNvPr id="1" name=""/>
+                    <pic:cNvPicPr/>
+                  </pic:nvPicPr>
+                  <pic:blipFill>
+                    <a:blip r:embed="rId46"/>
+                    <a:stretch>
+                      <a:fillRect/>
+                    </a:stretch>
+                  </pic:blipFill>
+                  <pic:spPr>
+                    <a:xfrm>
+                      <a:off x="0" y="0"/>
+                      <a:ext cx="2181529" cy="476316"/>
+                    </a:xfrm>
+                    <a:prstGeom prst="rect">
+                      <a:avLst/>
+                    </a:prstGeom>
+                  </pic:spPr>
+                </pic:pic>
+              </a:graphicData>
+            </a:graphic>
+          </wp:inline>
+        </w:drawing>
+      </w:r>
+    </w:p>
+    <w:p>
+      <w:pPr>
+        <w:rPr>
+          <w:rFonts w:ascii="Segoe UI" w:hAnsi="Segoe UI" w:cs="Segoe UI"/>
+          <w:sz w:val="20"/>
+          <w:szCs w:val="20"/>
+        </w:rPr>
+      </w:pPr>
+      <w:r>
+        <w:rPr>
+          <w:rFonts w:ascii="Segoe UI" w:hAnsi="Segoe UI" w:cs="Segoe UI"/>
+          <w:sz w:val="20"/>
+          <w:szCs w:val="20"/>
+        </w:rPr>
+        <w:lastRenderedPageBreak/>
+        <w:t>Par la suite, on lui demande de saisir l’epsilon qui sera utilisé dans la méthode pour déterminer quand cesser le calcul.</w:t>
+      </w:r>
+      <w:r>
+        <w:rPr>
+          <w:rFonts w:ascii="Segoe UI" w:hAnsi="Segoe UI" w:cs="Segoe UI"/>
+          <w:sz w:val="20"/>
+          <w:szCs w:val="20"/>
+        </w:rPr>
+        <w:t xml:space="preserve"> L’epsilon est de format Double et se doit d’être écrit avec une virgule et non un point si c’est un nombre à virgule.</w:t>
+      </w:r>
+    </w:p>
+    <w:p>
+      <w:pPr>
+        <w:rPr>
+          <w:rFonts w:ascii="Segoe UI" w:hAnsi="Segoe UI" w:cs="Segoe UI"/>
+          <w:sz w:val="20"/>
+          <w:szCs w:val="20"/>
+        </w:rPr>
+      </w:pPr>
+      <w:r>
+        <w:rPr>
+          <w:rFonts w:ascii="Segoe UI" w:hAnsi="Segoe UI" w:cs="Segoe UI"/>
+          <w:sz w:val="20"/>
+          <w:szCs w:val="20"/>
+        </w:rPr>
+        <w:drawing>
+          <wp:inline distT="0" distB="0" distL="0" distR="0" wp14:anchorId="7A24613C" wp14:editId="54B7DA18">
+            <wp:extent cx="2152950" cy="476316"/>
+            <wp:effectExtent l="0" t="0" r="0" b="0"/>
+            <wp:docPr id="24" name="Picture 24"/>
+            <wp:cNvGraphicFramePr>
+              <a:graphicFrameLocks xmlns:a="http://schemas.openxmlformats.org/drawingml/2006/main" noChangeAspect="1"/>
+            </wp:cNvGraphicFramePr>
+            <a:graphic xmlns:a="http://schemas.openxmlformats.org/drawingml/2006/main">
+              <a:graphicData uri="http://schemas.openxmlformats.org/drawingml/2006/picture">
+                <pic:pic xmlns:pic="http://schemas.openxmlformats.org/drawingml/2006/picture">
+                  <pic:nvPicPr>
+                    <pic:cNvPr id="1" name=""/>
+                    <pic:cNvPicPr/>
+                  </pic:nvPicPr>
+                  <pic:blipFill>
+                    <a:blip r:embed="rId47"/>
+                    <a:stretch>
+                      <a:fillRect/>
+                    </a:stretch>
+                  </pic:blipFill>
+                  <pic:spPr>
+                    <a:xfrm>
+                      <a:off x="0" y="0"/>
+                      <a:ext cx="2152950" cy="476316"/>
+                    </a:xfrm>
+                    <a:prstGeom prst="rect">
+                      <a:avLst/>
+                    </a:prstGeom>
+                  </pic:spPr>
+                </pic:pic>
+              </a:graphicData>
+            </a:graphic>
+          </wp:inline>
+        </w:drawing>
+      </w:r>
+    </w:p>
+    <w:p>
+      <w:pPr>
+        <w:rPr>
+          <w:rFonts w:ascii="Segoe UI" w:hAnsi="Segoe UI" w:cs="Segoe UI"/>
+          <w:sz w:val="20"/>
+          <w:szCs w:val="20"/>
+        </w:rPr>
+      </w:pPr>
+      <w:r>
+        <w:rPr>
+          <w:rFonts w:ascii="Segoe UI" w:hAnsi="Segoe UI" w:cs="Segoe UI"/>
+          <w:sz w:val="20"/>
+          <w:szCs w:val="20"/>
+        </w:rPr>
+        <w:t>Le résultat de la méthode est alors affiché dans la console. L’affichage se fait par la même méthode d’affichage qui est utilisé ailleurs dans le programme. C’est pourquoi que seulement 2 chiff</w:t>
+      </w:r>
+      <w:r>
+        <w:rPr>
+          <w:rFonts w:ascii="Segoe UI" w:hAnsi="Segoe UI" w:cs="Segoe UI"/>
+          <w:sz w:val="20"/>
+          <w:szCs w:val="20"/>
+        </w:rPr>
+        <w:t>re après la virgule est affiché, mais nous jugeons que c’est représentatif.</w:t>
+      </w:r>
+    </w:p>
+    <w:p>
+      <w:pPr>
+        <w:rPr>
+          <w:rFonts w:ascii="Segoe UI" w:hAnsi="Segoe UI" w:cs="Segoe UI"/>
+          <w:sz w:val="20"/>
+          <w:szCs w:val="20"/>
+        </w:rPr>
+      </w:pPr>
+      <w:r>
+        <w:rPr>
+          <w:rFonts w:ascii="Segoe UI" w:hAnsi="Segoe UI" w:cs="Segoe UI"/>
+          <w:sz w:val="20"/>
+          <w:szCs w:val="20"/>
+        </w:rPr>
+        <w:drawing>
+          <wp:inline distT="0" distB="0" distL="0" distR="0" wp14:anchorId="75A2547B" wp14:editId="0020C352">
+            <wp:extent cx="3448531" cy="685896"/>
+            <wp:effectExtent l="0" t="0" r="0" b="0"/>
+            <wp:docPr id="25" name="Picture 25"/>
+            <wp:cNvGraphicFramePr>
+              <a:graphicFrameLocks xmlns:a="http://schemas.openxmlformats.org/drawingml/2006/main" noChangeAspect="1"/>
+            </wp:cNvGraphicFramePr>
+            <a:graphic xmlns:a="http://schemas.openxmlformats.org/drawingml/2006/main">
+              <a:graphicData uri="http://schemas.openxmlformats.org/drawingml/2006/picture">
+                <pic:pic xmlns:pic="http://schemas.openxmlformats.org/drawingml/2006/picture">
+                  <pic:nvPicPr>
+                    <pic:cNvPr id="1" name=""/>
+                    <pic:cNvPicPr/>
+                  </pic:nvPicPr>
+                  <pic:blipFill>
+                    <a:blip r:embed="rId48"/>
+                    <a:stretch>
+                      <a:fillRect/>
+                    </a:stretch>
+                  </pic:blipFill>
+                  <pic:spPr>
+                    <a:xfrm>
+                      <a:off x="0" y="0"/>
+                      <a:ext cx="3448531" cy="685896"/>
+                    </a:xfrm>
+                    <a:prstGeom prst="rect">
+                      <a:avLst/>
+                    </a:prstGeom>
+                  </pic:spPr>
+                </pic:pic>
+              </a:graphicData>
+            </a:graphic>
+          </wp:inline>
+        </w:drawing>
+      </w:r>
+    </w:p>
+    <w:p>
+      <w:pPr>
+        <w:rPr>
+          <w:rFonts w:ascii="Segoe UI" w:hAnsi="Segoe UI" w:cs="Segoe UI"/>
+          <w:sz w:val="20"/>
+          <w:szCs w:val="20"/>
+        </w:rPr>
+      </w:pPr>
+      <w:r>
+        <w:rPr>
+          <w:rFonts w:ascii="Segoe UI" w:hAnsi="Segoe UI" w:cs="Segoe UI"/>
+          <w:sz w:val="20"/>
+          <w:szCs w:val="20"/>
+        </w:rPr>
+        <w:t>Si la matrice A du système n’est pas strictement dominante et que nous tentons d’utiliser la méthode de Jacobi, un message d’erreur est alors affiché.</w:t>
+      </w:r>
+    </w:p>
+    <w:p>
+      <w:pPr>
+        <w:rPr>
+          <w:rFonts w:ascii="Segoe UI" w:hAnsi="Segoe UI" w:cs="Segoe UI"/>
+          <w:sz w:val="20"/>
+          <w:szCs w:val="20"/>
+        </w:rPr>
+      </w:pPr>
+      <w:r>
+        <w:rPr>
+          <w:rFonts w:ascii="Segoe UI" w:hAnsi="Segoe UI" w:cs="Segoe UI"/>
+          <w:sz w:val="20"/>
+          <w:szCs w:val="20"/>
+        </w:rPr>
+        <w:drawing>
+          <wp:inline distT="0" distB="0" distL="0" distR="0" wp14:anchorId="086022A1" wp14:editId="5BD1F35F">
+            <wp:extent cx="5201376" cy="323895"/>
+            <wp:effectExtent l="0" t="0" r="0" b="0"/>
+            <wp:docPr id="27" name="Picture 27"/>
+            <wp:cNvGraphicFramePr>
+              <a:graphicFrameLocks xmlns:a="http://schemas.openxmlformats.org/drawingml/2006/main" noChangeAspect="1"/>
+            </wp:cNvGraphicFramePr>
+            <a:graphic xmlns:a="http://schemas.openxmlformats.org/drawingml/2006/main">
+              <a:graphicData uri="http://schemas.openxmlformats.org/drawingml/2006/picture">
+                <pic:pic xmlns:pic="http://schemas.openxmlformats.org/drawingml/2006/picture">
+                  <pic:nvPicPr>
+                    <pic:cNvPr id="1" name=""/>
+                    <pic:cNvPicPr/>
+                  </pic:nvPicPr>
+                  <pic:blipFill>
+                    <a:blip r:embed="rId49"/>
+                    <a:stretch>
+                      <a:fillRect/>
+                    </a:stretch>
+                  </pic:blipFill>
+                  <pic:spPr>
+                    <a:xfrm>
+                      <a:off x="0" y="0"/>
+                      <a:ext cx="5201376" cy="323895"/>
+                    </a:xfrm>
+                    <a:prstGeom prst="rect">
+                      <a:avLst/>
+                    </a:prstGeom>
+                  </pic:spPr>
+                </pic:pic>
+              </a:graphicData>
+            </a:graphic>
+          </wp:inline>
+        </w:drawing>
+      </w:r>
+    </w:p>
+    <w:p>
+      <w:pPr>
+        <w:rPr>
+          <w:rFonts w:ascii="Segoe UI" w:hAnsi="Segoe UI" w:cs="Segoe UI"/>
+          <w:sz w:val="20"/>
+          <w:szCs w:val="20"/>
+        </w:rPr>
+      </w:pPr>
+      <w:r>
+        <w:rPr>
+          <w:rFonts w:ascii="Segoe UI" w:hAnsi="Segoe UI" w:cs="Segoe UI"/>
+          <w:sz w:val="20"/>
+          <w:szCs w:val="20"/>
+        </w:rPr>
+        <w:t>Cela conclu notre guide d’utilisation. Nous sommes d’avis que le programme est facile de prise en main et qu’avec ce document, un utilisateur devrait pouvoir sans problème effectuer les opérations qu’il souhaite en lien avec les matrices et les systèmes d’équations.</w:t>
+      </w:r>
       <w:bookmarkStart w:id="0" w:name="_GoBack"/>
       <w:bookmarkEnd w:id="0"/>
-    </w:p>
-    <w:p>
-      <w:pPr>
-        <w:rPr>
-          <w:rFonts w:ascii="Segoe UI" w:hAnsi="Segoe UI" w:cs="Segoe UI"/>
-          <w:sz w:val="20"/>
-          <w:szCs w:val="20"/>
-        </w:rPr>
-      </w:pPr>
-    </w:p>
-    <w:p>
-      <w:pPr>
-        <w:rPr>
-          <w:rFonts w:ascii="Segoe UI" w:hAnsi="Segoe UI" w:cs="Segoe UI"/>
-          <w:sz w:val="20"/>
-          <w:szCs w:val="20"/>
-        </w:rPr>
-      </w:pPr>
     </w:p>
     <w:sectPr>
       <w:pgSz w:w="12240" w:h="15840"/>

</xml_diff>

<commit_message>
Finalisation finale de la finalisation
</commit_message>
<xml_diff>
--- a/TpMath/Document de présentation.docx
+++ b/TpMath/Document de présentation.docx
@@ -288,6 +288,7 @@
           <w:szCs w:val="24"/>
         </w:rPr>
       </w:pPr>
+      <w:proofErr w:type="spellStart"/>
       <w:r>
         <w:rPr>
           <w:rFonts w:cs="Arial"/>
@@ -295,30 +296,29 @@
           <w:sz w:val="24"/>
           <w:szCs w:val="24"/>
         </w:rPr>
-        <w:t>Dominic Lafrance</w:t>
-      </w:r>
-    </w:p>
-    <w:p>
-      <w:pPr>
-        <w:jc w:val="center"/>
+        <w:t>Dominic</w:t>
+      </w:r>
+      <w:proofErr w:type="spellEnd"/>
+      <w:r>
         <w:rPr>
           <w:rFonts w:cs="Arial"/>
           <w:b/>
           <w:sz w:val="24"/>
           <w:szCs w:val="24"/>
         </w:rPr>
-      </w:pPr>
-    </w:p>
-    <w:p>
-      <w:pPr>
-        <w:jc w:val="center"/>
+        <w:t xml:space="preserve"> </w:t>
+      </w:r>
+      <w:proofErr w:type="spellStart"/>
+      <w:r>
         <w:rPr>
           <w:rFonts w:cs="Arial"/>
           <w:b/>
           <w:sz w:val="24"/>
           <w:szCs w:val="24"/>
         </w:rPr>
-      </w:pPr>
+        <w:t>Lafrance</w:t>
+      </w:r>
+      <w:proofErr w:type="spellEnd"/>
     </w:p>
     <w:p>
       <w:pPr>
@@ -341,15 +341,17 @@
           <w:szCs w:val="24"/>
         </w:rPr>
       </w:pPr>
-      <w:r>
+    </w:p>
+    <w:p>
+      <w:pPr>
+        <w:jc w:val="center"/>
         <w:rPr>
           <w:rFonts w:cs="Arial"/>
           <w:b/>
           <w:sz w:val="24"/>
           <w:szCs w:val="24"/>
         </w:rPr>
-        <w:t>Université du Québec à Trois-Rivières</w:t>
-      </w:r>
+      </w:pPr>
     </w:p>
     <w:p>
       <w:pPr>
@@ -368,49 +370,69 @@
           <w:sz w:val="24"/>
           <w:szCs w:val="24"/>
         </w:rPr>
-        <w:t>Novembre</w:t>
-      </w:r>
-      <w:r>
+        <w:t>Université du Québec à Trois-Rivières</w:t>
+      </w:r>
+    </w:p>
+    <w:p>
+      <w:pPr>
+        <w:jc w:val="center"/>
         <w:rPr>
           <w:rFonts w:cs="Arial"/>
           <w:b/>
           <w:sz w:val="24"/>
           <w:szCs w:val="24"/>
         </w:rPr>
-        <w:t xml:space="preserve"> 2016</w:t>
-      </w:r>
-    </w:p>
-    <w:p>
-      <w:r>
-        <w:br/>
-      </w:r>
-    </w:p>
-    <w:p>
-      <w:pPr>
-        <w:spacing w:after="0" w:line="240" w:lineRule="auto"/>
-      </w:pPr>
-      <w:r>
-        <w:br w:type="page"/>
-      </w:r>
-    </w:p>
-    <w:p>
-      <w:pPr>
-        <w:rPr>
-          <w:rFonts w:ascii="Segoe UI" w:hAnsi="Segoe UI" w:cs="Segoe UI"/>
-          <w:b/>
-          <w:color w:val="333333"/>
+      </w:pPr>
+      <w:r>
+        <w:rPr>
+          <w:rFonts w:cs="Arial"/>
+          <w:b/>
           <w:sz w:val="24"/>
           <w:szCs w:val="24"/>
-          <w:shd w:val="clear" w:color="auto" w:fill="FFFFFF"/>
-        </w:rPr>
-      </w:pPr>
-      <w:r>
-        <w:rPr>
-          <w:rFonts w:ascii="Segoe UI" w:hAnsi="Segoe UI" w:cs="Segoe UI"/>
-          <w:b/>
-          <w:color w:val="333333"/>
+        </w:rPr>
+        <w:t>Novembre</w:t>
+      </w:r>
+      <w:r>
+        <w:rPr>
+          <w:rFonts w:cs="Arial"/>
+          <w:b/>
           <w:sz w:val="24"/>
           <w:szCs w:val="24"/>
+        </w:rPr>
+        <w:t xml:space="preserve"> 2016</w:t>
+      </w:r>
+    </w:p>
+    <w:p>
+      <w:r>
+        <w:br/>
+      </w:r>
+    </w:p>
+    <w:p>
+      <w:pPr>
+        <w:spacing w:after="0" w:line="240" w:lineRule="auto"/>
+      </w:pPr>
+      <w:r>
+        <w:br w:type="page"/>
+      </w:r>
+    </w:p>
+    <w:p>
+      <w:pPr>
+        <w:rPr>
+          <w:rFonts w:ascii="Segoe UI" w:hAnsi="Segoe UI" w:cs="Segoe UI"/>
+          <w:b/>
+          <w:color w:val="333333"/>
+          <w:sz w:val="24"/>
+          <w:szCs w:val="24"/>
+          <w:shd w:val="clear" w:color="auto" w:fill="FFFFFF"/>
+        </w:rPr>
+      </w:pPr>
+      <w:r>
+        <w:rPr>
+          <w:rFonts w:ascii="Segoe UI" w:hAnsi="Segoe UI" w:cs="Segoe UI"/>
+          <w:b/>
+          <w:color w:val="333333"/>
+          <w:sz w:val="24"/>
+          <w:szCs w:val="24"/>
           <w:shd w:val="clear" w:color="auto" w:fill="FFFFFF"/>
         </w:rPr>
         <w:lastRenderedPageBreak/>
@@ -446,17 +468,61 @@
           <w:szCs w:val="20"/>
           <w:shd w:val="clear" w:color="auto" w:fill="FFFFFF"/>
         </w:rPr>
-        <w:t xml:space="preserve">Nous avons utilisé github pour la gestion de version de notre programme, même si nous avons travaillé ensemble lors de la durée du projet. </w:t>
-      </w:r>
-      <w:r>
-        <w:rPr>
-          <w:rFonts w:ascii="Segoe UI" w:hAnsi="Segoe UI" w:cs="Segoe UI"/>
-          <w:color w:val="333333"/>
-          <w:sz w:val="20"/>
-          <w:szCs w:val="20"/>
-          <w:shd w:val="clear" w:color="auto" w:fill="FFFFFF"/>
-        </w:rPr>
-        <w:t xml:space="preserve">Le lien github est le suivant : </w:t>
+        <w:t xml:space="preserve">Nous avons utilisé </w:t>
+      </w:r>
+      <w:proofErr w:type="spellStart"/>
+      <w:r>
+        <w:rPr>
+          <w:rFonts w:ascii="Segoe UI" w:hAnsi="Segoe UI" w:cs="Segoe UI"/>
+          <w:color w:val="333333"/>
+          <w:sz w:val="20"/>
+          <w:szCs w:val="20"/>
+          <w:shd w:val="clear" w:color="auto" w:fill="FFFFFF"/>
+        </w:rPr>
+        <w:t>github</w:t>
+      </w:r>
+      <w:proofErr w:type="spellEnd"/>
+      <w:r>
+        <w:rPr>
+          <w:rFonts w:ascii="Segoe UI" w:hAnsi="Segoe UI" w:cs="Segoe UI"/>
+          <w:color w:val="333333"/>
+          <w:sz w:val="20"/>
+          <w:szCs w:val="20"/>
+          <w:shd w:val="clear" w:color="auto" w:fill="FFFFFF"/>
+        </w:rPr>
+        <w:t xml:space="preserve"> pour la gestion de version de notre programme, même si nous avons travaillé ensemble lors de la durée du projet. </w:t>
+      </w:r>
+      <w:r>
+        <w:rPr>
+          <w:rFonts w:ascii="Segoe UI" w:hAnsi="Segoe UI" w:cs="Segoe UI"/>
+          <w:color w:val="333333"/>
+          <w:sz w:val="20"/>
+          <w:szCs w:val="20"/>
+          <w:shd w:val="clear" w:color="auto" w:fill="FFFFFF"/>
+        </w:rPr>
+        <w:t xml:space="preserve">Le lien </w:t>
+      </w:r>
+      <w:proofErr w:type="spellStart"/>
+      <w:r>
+        <w:rPr>
+          <w:rFonts w:ascii="Segoe UI" w:hAnsi="Segoe UI" w:cs="Segoe UI"/>
+          <w:color w:val="333333"/>
+          <w:sz w:val="20"/>
+          <w:szCs w:val="20"/>
+          <w:shd w:val="clear" w:color="auto" w:fill="FFFFFF"/>
+        </w:rPr>
+        <w:t>github</w:t>
+      </w:r>
+      <w:proofErr w:type="spellEnd"/>
+      <w:r>
+        <w:rPr>
+          <w:rFonts w:ascii="Segoe UI" w:hAnsi="Segoe UI" w:cs="Segoe UI"/>
+          <w:color w:val="333333"/>
+          <w:sz w:val="20"/>
+          <w:szCs w:val="20"/>
+          <w:shd w:val="clear" w:color="auto" w:fill="FFFFFF"/>
+        </w:rPr>
+        <w:t xml:space="preserve"> est le suivant : </w:t>
       </w:r>
       <w:hyperlink r:id="rId4" w:history="1">
         <w:r>
@@ -743,6 +809,7 @@
           <w:highlight w:val="white"/>
         </w:rPr>
       </w:pPr>
+      <w:proofErr w:type="gramStart"/>
       <w:r>
         <w:rPr>
           <w:rFonts w:ascii="Consolas" w:hAnsi="Consolas" w:cs="Consolas"/>
@@ -761,7 +828,18 @@
           <w:szCs w:val="19"/>
           <w:highlight w:val="white"/>
         </w:rPr>
-        <w:t xml:space="preserve"> 2, 0, 0 </w:t>
+        <w:t xml:space="preserve"> 2</w:t>
+      </w:r>
+      <w:proofErr w:type="gramEnd"/>
+      <w:r>
+        <w:rPr>
+          <w:rFonts w:ascii="Consolas" w:hAnsi="Consolas" w:cs="Consolas"/>
+          <w:color w:val="000000"/>
+          <w:sz w:val="19"/>
+          <w:szCs w:val="19"/>
+          <w:highlight w:val="white"/>
+        </w:rPr>
+        <w:t xml:space="preserve">, 0, 0 </w:t>
       </w:r>
       <w:r>
         <w:rPr>
@@ -784,6 +862,7 @@
           <w:highlight w:val="white"/>
         </w:rPr>
       </w:pPr>
+      <w:proofErr w:type="gramStart"/>
       <w:r>
         <w:rPr>
           <w:rFonts w:ascii="Consolas" w:hAnsi="Consolas" w:cs="Consolas"/>
@@ -802,7 +881,18 @@
           <w:szCs w:val="19"/>
           <w:highlight w:val="white"/>
         </w:rPr>
-        <w:t xml:space="preserve"> 0, 3, 0 </w:t>
+        <w:t xml:space="preserve"> 0</w:t>
+      </w:r>
+      <w:proofErr w:type="gramEnd"/>
+      <w:r>
+        <w:rPr>
+          <w:rFonts w:ascii="Consolas" w:hAnsi="Consolas" w:cs="Consolas"/>
+          <w:color w:val="000000"/>
+          <w:sz w:val="19"/>
+          <w:szCs w:val="19"/>
+          <w:highlight w:val="white"/>
+        </w:rPr>
+        <w:t xml:space="preserve">, 3, 0 </w:t>
       </w:r>
       <w:r>
         <w:rPr>
@@ -824,15 +914,27 @@
           <w:szCs w:val="19"/>
         </w:rPr>
       </w:pPr>
-      <w:r>
-        <w:rPr>
-          <w:rFonts w:ascii="Consolas" w:hAnsi="Consolas" w:cs="Consolas"/>
-          <w:color w:val="000000"/>
-          <w:sz w:val="19"/>
-          <w:szCs w:val="19"/>
-          <w:highlight w:val="white"/>
-        </w:rPr>
-        <w:t>[ 0, 0, 4 ]</w:t>
+      <w:proofErr w:type="gramStart"/>
+      <w:r>
+        <w:rPr>
+          <w:rFonts w:ascii="Consolas" w:hAnsi="Consolas" w:cs="Consolas"/>
+          <w:color w:val="000000"/>
+          <w:sz w:val="19"/>
+          <w:szCs w:val="19"/>
+          <w:highlight w:val="white"/>
+        </w:rPr>
+        <w:t>[ 0</w:t>
+      </w:r>
+      <w:proofErr w:type="gramEnd"/>
+      <w:r>
+        <w:rPr>
+          <w:rFonts w:ascii="Consolas" w:hAnsi="Consolas" w:cs="Consolas"/>
+          <w:color w:val="000000"/>
+          <w:sz w:val="19"/>
+          <w:szCs w:val="19"/>
+          <w:highlight w:val="white"/>
+        </w:rPr>
+        <w:t>, 0, 4 ]</w:t>
       </w:r>
     </w:p>
     <w:p>
@@ -907,6 +1009,7 @@
           <w:highlight w:val="white"/>
         </w:rPr>
       </w:pPr>
+      <w:proofErr w:type="gramStart"/>
       <w:r>
         <w:rPr>
           <w:rFonts w:ascii="Consolas" w:hAnsi="Consolas" w:cs="Consolas"/>
@@ -927,6 +1030,7 @@
         </w:rPr>
         <w:t xml:space="preserve"> 0</w:t>
       </w:r>
+      <w:proofErr w:type="gramEnd"/>
       <w:r>
         <w:rPr>
           <w:rFonts w:ascii="Consolas" w:hAnsi="Consolas" w:cs="Consolas"/>
@@ -948,6 +1052,7 @@
           <w:highlight w:val="white"/>
         </w:rPr>
       </w:pPr>
+      <w:proofErr w:type="gramStart"/>
       <w:r>
         <w:rPr>
           <w:rFonts w:ascii="Consolas" w:hAnsi="Consolas" w:cs="Consolas"/>
@@ -966,7 +1071,18 @@
           <w:szCs w:val="19"/>
           <w:highlight w:val="white"/>
         </w:rPr>
-        <w:t xml:space="preserve"> 4, 0</w:t>
+        <w:t xml:space="preserve"> 4</w:t>
+      </w:r>
+      <w:proofErr w:type="gramEnd"/>
+      <w:r>
+        <w:rPr>
+          <w:rFonts w:ascii="Consolas" w:hAnsi="Consolas" w:cs="Consolas"/>
+          <w:color w:val="000000"/>
+          <w:sz w:val="19"/>
+          <w:szCs w:val="19"/>
+          <w:highlight w:val="white"/>
+        </w:rPr>
+        <w:t>, 0</w:t>
       </w:r>
       <w:r>
         <w:rPr>
@@ -990,15 +1106,27 @@
           <w:shd w:val="clear" w:color="auto" w:fill="FFFFFF"/>
         </w:rPr>
       </w:pPr>
-      <w:r>
-        <w:rPr>
-          <w:rFonts w:ascii="Consolas" w:hAnsi="Consolas" w:cs="Consolas"/>
-          <w:color w:val="000000"/>
-          <w:sz w:val="19"/>
-          <w:szCs w:val="19"/>
-          <w:highlight w:val="white"/>
-        </w:rPr>
-        <w:t xml:space="preserve">[ 0, </w:t>
+      <w:proofErr w:type="gramStart"/>
+      <w:r>
+        <w:rPr>
+          <w:rFonts w:ascii="Consolas" w:hAnsi="Consolas" w:cs="Consolas"/>
+          <w:color w:val="000000"/>
+          <w:sz w:val="19"/>
+          <w:szCs w:val="19"/>
+          <w:highlight w:val="white"/>
+        </w:rPr>
+        <w:t>[ 0</w:t>
+      </w:r>
+      <w:proofErr w:type="gramEnd"/>
+      <w:r>
+        <w:rPr>
+          <w:rFonts w:ascii="Consolas" w:hAnsi="Consolas" w:cs="Consolas"/>
+          <w:color w:val="000000"/>
+          <w:sz w:val="19"/>
+          <w:szCs w:val="19"/>
+          <w:highlight w:val="white"/>
+        </w:rPr>
+        <w:t xml:space="preserve">, </w:t>
       </w:r>
       <w:r>
         <w:rPr>
@@ -1139,6 +1267,7 @@
           <w:highlight w:val="white"/>
         </w:rPr>
       </w:pPr>
+      <w:proofErr w:type="gramStart"/>
       <w:r>
         <w:rPr>
           <w:rFonts w:ascii="Consolas" w:hAnsi="Consolas" w:cs="Consolas"/>
@@ -1159,6 +1288,7 @@
         </w:rPr>
         <w:t>1</w:t>
       </w:r>
+      <w:proofErr w:type="gramEnd"/>
       <w:r>
         <w:rPr>
           <w:rFonts w:ascii="Consolas" w:hAnsi="Consolas" w:cs="Consolas"/>
@@ -1262,15 +1392,27 @@
           <w:shd w:val="clear" w:color="auto" w:fill="FFFFFF"/>
         </w:rPr>
       </w:pPr>
-      <w:r>
-        <w:rPr>
-          <w:rFonts w:ascii="Consolas" w:hAnsi="Consolas" w:cs="Consolas"/>
-          <w:color w:val="000000"/>
-          <w:sz w:val="19"/>
-          <w:szCs w:val="19"/>
-          <w:highlight w:val="white"/>
-        </w:rPr>
-        <w:t xml:space="preserve">[ 0, </w:t>
+      <w:proofErr w:type="gramStart"/>
+      <w:r>
+        <w:rPr>
+          <w:rFonts w:ascii="Consolas" w:hAnsi="Consolas" w:cs="Consolas"/>
+          <w:color w:val="000000"/>
+          <w:sz w:val="19"/>
+          <w:szCs w:val="19"/>
+          <w:highlight w:val="white"/>
+        </w:rPr>
+        <w:t>[ 0</w:t>
+      </w:r>
+      <w:proofErr w:type="gramEnd"/>
+      <w:r>
+        <w:rPr>
+          <w:rFonts w:ascii="Consolas" w:hAnsi="Consolas" w:cs="Consolas"/>
+          <w:color w:val="000000"/>
+          <w:sz w:val="19"/>
+          <w:szCs w:val="19"/>
+          <w:highlight w:val="white"/>
+        </w:rPr>
+        <w:t xml:space="preserve">, </w:t>
       </w:r>
       <w:r>
         <w:rPr>
@@ -1353,7 +1495,29 @@
           <w:szCs w:val="20"/>
           <w:shd w:val="clear" w:color="auto" w:fill="FFFFFF"/>
         </w:rPr>
-        <w:t xml:space="preserve"> si on avait le bon résultat pour la comatrice et la matrice inverse.</w:t>
+        <w:t xml:space="preserve"> si on avait le bon résultat pour la </w:t>
+      </w:r>
+      <w:proofErr w:type="spellStart"/>
+      <w:r>
+        <w:rPr>
+          <w:rFonts w:ascii="Segoe UI" w:hAnsi="Segoe UI" w:cs="Segoe UI"/>
+          <w:color w:val="333333"/>
+          <w:sz w:val="20"/>
+          <w:szCs w:val="20"/>
+          <w:shd w:val="clear" w:color="auto" w:fill="FFFFFF"/>
+        </w:rPr>
+        <w:t>comatrice</w:t>
+      </w:r>
+      <w:proofErr w:type="spellEnd"/>
+      <w:r>
+        <w:rPr>
+          <w:rFonts w:ascii="Segoe UI" w:hAnsi="Segoe UI" w:cs="Segoe UI"/>
+          <w:color w:val="333333"/>
+          <w:sz w:val="20"/>
+          <w:szCs w:val="20"/>
+          <w:shd w:val="clear" w:color="auto" w:fill="FFFFFF"/>
+        </w:rPr>
+        <w:t xml:space="preserve"> et la matrice inverse.</w:t>
       </w:r>
     </w:p>
     <w:p>
@@ -1414,77 +1578,125 @@
           <w:highlight w:val="white"/>
         </w:rPr>
       </w:pPr>
-      <w:r>
-        <w:rPr>
-          <w:rFonts w:ascii="Consolas" w:hAnsi="Consolas" w:cs="Consolas"/>
-          <w:color w:val="000000"/>
-          <w:sz w:val="19"/>
-          <w:szCs w:val="19"/>
-          <w:highlight w:val="white"/>
-        </w:rPr>
-        <w:t>[ 4, 2, 8, 3 ]</w:t>
-      </w:r>
-    </w:p>
-    <w:p>
-      <w:pPr>
-        <w:rPr>
-          <w:rFonts w:ascii="Consolas" w:hAnsi="Consolas" w:cs="Consolas"/>
-          <w:color w:val="000000"/>
-          <w:sz w:val="19"/>
-          <w:szCs w:val="19"/>
-          <w:highlight w:val="white"/>
-        </w:rPr>
-      </w:pPr>
-      <w:r>
-        <w:rPr>
-          <w:rFonts w:ascii="Consolas" w:hAnsi="Consolas" w:cs="Consolas"/>
-          <w:color w:val="000000"/>
-          <w:sz w:val="19"/>
-          <w:szCs w:val="19"/>
-          <w:highlight w:val="white"/>
-        </w:rPr>
-        <w:t>[ 5, 1, 7, 5 ]</w:t>
-      </w:r>
-    </w:p>
-    <w:p>
-      <w:pPr>
-        <w:rPr>
-          <w:rFonts w:ascii="Consolas" w:hAnsi="Consolas" w:cs="Consolas"/>
-          <w:color w:val="000000"/>
-          <w:sz w:val="19"/>
-          <w:szCs w:val="19"/>
-          <w:highlight w:val="white"/>
-        </w:rPr>
-      </w:pPr>
-      <w:r>
-        <w:rPr>
-          <w:rFonts w:ascii="Consolas" w:hAnsi="Consolas" w:cs="Consolas"/>
-          <w:color w:val="000000"/>
-          <w:sz w:val="19"/>
-          <w:szCs w:val="19"/>
-          <w:highlight w:val="white"/>
-        </w:rPr>
-        <w:t>[ 8, 0, 8, 5 ]</w:t>
-      </w:r>
-    </w:p>
-    <w:p>
-      <w:pPr>
-        <w:rPr>
-          <w:rFonts w:ascii="Consolas" w:hAnsi="Consolas" w:cs="Consolas"/>
-          <w:color w:val="000000"/>
-          <w:sz w:val="19"/>
-          <w:szCs w:val="19"/>
-        </w:rPr>
-      </w:pPr>
-      <w:r>
-        <w:rPr>
-          <w:rFonts w:ascii="Consolas" w:hAnsi="Consolas" w:cs="Consolas"/>
-          <w:color w:val="000000"/>
-          <w:sz w:val="19"/>
-          <w:szCs w:val="19"/>
-          <w:highlight w:val="white"/>
-        </w:rPr>
-        <w:t>[ 3, 2, 3, 8 ]</w:t>
+      <w:proofErr w:type="gramStart"/>
+      <w:r>
+        <w:rPr>
+          <w:rFonts w:ascii="Consolas" w:hAnsi="Consolas" w:cs="Consolas"/>
+          <w:color w:val="000000"/>
+          <w:sz w:val="19"/>
+          <w:szCs w:val="19"/>
+          <w:highlight w:val="white"/>
+        </w:rPr>
+        <w:t>[ 4</w:t>
+      </w:r>
+      <w:proofErr w:type="gramEnd"/>
+      <w:r>
+        <w:rPr>
+          <w:rFonts w:ascii="Consolas" w:hAnsi="Consolas" w:cs="Consolas"/>
+          <w:color w:val="000000"/>
+          <w:sz w:val="19"/>
+          <w:szCs w:val="19"/>
+          <w:highlight w:val="white"/>
+        </w:rPr>
+        <w:t>, 2, 8, 3 ]</w:t>
+      </w:r>
+    </w:p>
+    <w:p>
+      <w:pPr>
+        <w:rPr>
+          <w:rFonts w:ascii="Consolas" w:hAnsi="Consolas" w:cs="Consolas"/>
+          <w:color w:val="000000"/>
+          <w:sz w:val="19"/>
+          <w:szCs w:val="19"/>
+          <w:highlight w:val="white"/>
+        </w:rPr>
+      </w:pPr>
+      <w:proofErr w:type="gramStart"/>
+      <w:r>
+        <w:rPr>
+          <w:rFonts w:ascii="Consolas" w:hAnsi="Consolas" w:cs="Consolas"/>
+          <w:color w:val="000000"/>
+          <w:sz w:val="19"/>
+          <w:szCs w:val="19"/>
+          <w:highlight w:val="white"/>
+        </w:rPr>
+        <w:t>[ 5</w:t>
+      </w:r>
+      <w:proofErr w:type="gramEnd"/>
+      <w:r>
+        <w:rPr>
+          <w:rFonts w:ascii="Consolas" w:hAnsi="Consolas" w:cs="Consolas"/>
+          <w:color w:val="000000"/>
+          <w:sz w:val="19"/>
+          <w:szCs w:val="19"/>
+          <w:highlight w:val="white"/>
+        </w:rPr>
+        <w:t>, 1, 7, 5 ]</w:t>
+      </w:r>
+    </w:p>
+    <w:p>
+      <w:pPr>
+        <w:rPr>
+          <w:rFonts w:ascii="Consolas" w:hAnsi="Consolas" w:cs="Consolas"/>
+          <w:color w:val="000000"/>
+          <w:sz w:val="19"/>
+          <w:szCs w:val="19"/>
+          <w:highlight w:val="white"/>
+        </w:rPr>
+      </w:pPr>
+      <w:proofErr w:type="gramStart"/>
+      <w:r>
+        <w:rPr>
+          <w:rFonts w:ascii="Consolas" w:hAnsi="Consolas" w:cs="Consolas"/>
+          <w:color w:val="000000"/>
+          <w:sz w:val="19"/>
+          <w:szCs w:val="19"/>
+          <w:highlight w:val="white"/>
+        </w:rPr>
+        <w:t>[ 8</w:t>
+      </w:r>
+      <w:proofErr w:type="gramEnd"/>
+      <w:r>
+        <w:rPr>
+          <w:rFonts w:ascii="Consolas" w:hAnsi="Consolas" w:cs="Consolas"/>
+          <w:color w:val="000000"/>
+          <w:sz w:val="19"/>
+          <w:szCs w:val="19"/>
+          <w:highlight w:val="white"/>
+        </w:rPr>
+        <w:t>, 0, 8, 5 ]</w:t>
+      </w:r>
+    </w:p>
+    <w:p>
+      <w:pPr>
+        <w:rPr>
+          <w:rFonts w:ascii="Consolas" w:hAnsi="Consolas" w:cs="Consolas"/>
+          <w:color w:val="000000"/>
+          <w:sz w:val="19"/>
+          <w:szCs w:val="19"/>
+        </w:rPr>
+      </w:pPr>
+      <w:proofErr w:type="gramStart"/>
+      <w:r>
+        <w:rPr>
+          <w:rFonts w:ascii="Consolas" w:hAnsi="Consolas" w:cs="Consolas"/>
+          <w:color w:val="000000"/>
+          <w:sz w:val="19"/>
+          <w:szCs w:val="19"/>
+          <w:highlight w:val="white"/>
+        </w:rPr>
+        <w:t>[ 3</w:t>
+      </w:r>
+      <w:proofErr w:type="gramEnd"/>
+      <w:r>
+        <w:rPr>
+          <w:rFonts w:ascii="Consolas" w:hAnsi="Consolas" w:cs="Consolas"/>
+          <w:color w:val="000000"/>
+          <w:sz w:val="19"/>
+          <w:szCs w:val="19"/>
+          <w:highlight w:val="white"/>
+        </w:rPr>
+        <w:t>, 2, 3, 8 ]</w:t>
       </w:r>
     </w:p>
     <w:p>
@@ -1574,6 +1786,7 @@
           <w:highlight w:val="white"/>
         </w:rPr>
       </w:pPr>
+      <w:proofErr w:type="gramStart"/>
       <w:r>
         <w:rPr>
           <w:rFonts w:ascii="Consolas" w:hAnsi="Consolas" w:cs="Consolas"/>
@@ -1592,7 +1805,18 @@
           <w:szCs w:val="19"/>
           <w:highlight w:val="white"/>
         </w:rPr>
-        <w:t xml:space="preserve"> 4, 2, 8, 3, 3, 2, 1 </w:t>
+        <w:t xml:space="preserve"> 4</w:t>
+      </w:r>
+      <w:proofErr w:type="gramEnd"/>
+      <w:r>
+        <w:rPr>
+          <w:rFonts w:ascii="Consolas" w:hAnsi="Consolas" w:cs="Consolas"/>
+          <w:color w:val="000000"/>
+          <w:sz w:val="19"/>
+          <w:szCs w:val="19"/>
+          <w:highlight w:val="white"/>
+        </w:rPr>
+        <w:t xml:space="preserve">, 2, 8, 3, 3, 2, 1 </w:t>
       </w:r>
       <w:r>
         <w:rPr>
@@ -1618,6 +1842,7 @@
           <w:highlight w:val="white"/>
         </w:rPr>
       </w:pPr>
+      <w:proofErr w:type="gramStart"/>
       <w:r>
         <w:rPr>
           <w:rFonts w:ascii="Consolas" w:hAnsi="Consolas" w:cs="Consolas"/>
@@ -1636,7 +1861,18 @@
           <w:szCs w:val="19"/>
           <w:highlight w:val="white"/>
         </w:rPr>
-        <w:t xml:space="preserve"> 5, 1, 7, 5, 3, 2, 1 </w:t>
+        <w:t xml:space="preserve"> 5</w:t>
+      </w:r>
+      <w:proofErr w:type="gramEnd"/>
+      <w:r>
+        <w:rPr>
+          <w:rFonts w:ascii="Consolas" w:hAnsi="Consolas" w:cs="Consolas"/>
+          <w:color w:val="000000"/>
+          <w:sz w:val="19"/>
+          <w:szCs w:val="19"/>
+          <w:highlight w:val="white"/>
+        </w:rPr>
+        <w:t xml:space="preserve">, 1, 7, 5, 3, 2, 1 </w:t>
       </w:r>
       <w:r>
         <w:rPr>
@@ -1662,6 +1898,7 @@
           <w:highlight w:val="white"/>
         </w:rPr>
       </w:pPr>
+      <w:proofErr w:type="gramStart"/>
       <w:r>
         <w:rPr>
           <w:rFonts w:ascii="Consolas" w:hAnsi="Consolas" w:cs="Consolas"/>
@@ -1680,7 +1917,18 @@
           <w:szCs w:val="19"/>
           <w:highlight w:val="white"/>
         </w:rPr>
-        <w:t xml:space="preserve"> 8, 0, 8, 5, 4, 4, 2 </w:t>
+        <w:t xml:space="preserve"> 8</w:t>
+      </w:r>
+      <w:proofErr w:type="gramEnd"/>
+      <w:r>
+        <w:rPr>
+          <w:rFonts w:ascii="Consolas" w:hAnsi="Consolas" w:cs="Consolas"/>
+          <w:color w:val="000000"/>
+          <w:sz w:val="19"/>
+          <w:szCs w:val="19"/>
+          <w:highlight w:val="white"/>
+        </w:rPr>
+        <w:t xml:space="preserve">, 0, 8, 5, 4, 4, 2 </w:t>
       </w:r>
       <w:r>
         <w:rPr>
@@ -1706,15 +1954,27 @@
           <w:highlight w:val="white"/>
         </w:rPr>
       </w:pPr>
-      <w:r>
-        <w:rPr>
-          <w:rFonts w:ascii="Consolas" w:hAnsi="Consolas" w:cs="Consolas"/>
-          <w:color w:val="000000"/>
-          <w:sz w:val="19"/>
-          <w:szCs w:val="19"/>
-          <w:highlight w:val="white"/>
-        </w:rPr>
-        <w:t xml:space="preserve">[ 3, 2, 3, 8, </w:t>
+      <w:proofErr w:type="gramStart"/>
+      <w:r>
+        <w:rPr>
+          <w:rFonts w:ascii="Consolas" w:hAnsi="Consolas" w:cs="Consolas"/>
+          <w:color w:val="000000"/>
+          <w:sz w:val="19"/>
+          <w:szCs w:val="19"/>
+          <w:highlight w:val="white"/>
+        </w:rPr>
+        <w:t>[ 3</w:t>
+      </w:r>
+      <w:proofErr w:type="gramEnd"/>
+      <w:r>
+        <w:rPr>
+          <w:rFonts w:ascii="Consolas" w:hAnsi="Consolas" w:cs="Consolas"/>
+          <w:color w:val="000000"/>
+          <w:sz w:val="19"/>
+          <w:szCs w:val="19"/>
+          <w:highlight w:val="white"/>
+        </w:rPr>
+        <w:t xml:space="preserve">, 2, 3, 8, </w:t>
       </w:r>
       <w:r>
         <w:rPr>
@@ -1750,15 +2010,27 @@
           <w:highlight w:val="white"/>
         </w:rPr>
       </w:pPr>
-      <w:r>
-        <w:rPr>
-          <w:rFonts w:ascii="Consolas" w:hAnsi="Consolas" w:cs="Consolas"/>
-          <w:color w:val="000000"/>
-          <w:sz w:val="19"/>
-          <w:szCs w:val="19"/>
-          <w:highlight w:val="white"/>
-        </w:rPr>
-        <w:t>[ 6, 7, 3, 0</w:t>
+      <w:proofErr w:type="gramStart"/>
+      <w:r>
+        <w:rPr>
+          <w:rFonts w:ascii="Consolas" w:hAnsi="Consolas" w:cs="Consolas"/>
+          <w:color w:val="000000"/>
+          <w:sz w:val="19"/>
+          <w:szCs w:val="19"/>
+          <w:highlight w:val="white"/>
+        </w:rPr>
+        <w:t>[ 6</w:t>
+      </w:r>
+      <w:proofErr w:type="gramEnd"/>
+      <w:r>
+        <w:rPr>
+          <w:rFonts w:ascii="Consolas" w:hAnsi="Consolas" w:cs="Consolas"/>
+          <w:color w:val="000000"/>
+          <w:sz w:val="19"/>
+          <w:szCs w:val="19"/>
+          <w:highlight w:val="white"/>
+        </w:rPr>
+        <w:t>, 7, 3, 0</w:t>
       </w:r>
       <w:r>
         <w:rPr>
@@ -1794,15 +2066,27 @@
           <w:highlight w:val="white"/>
         </w:rPr>
       </w:pPr>
-      <w:r>
-        <w:rPr>
-          <w:rFonts w:ascii="Consolas" w:hAnsi="Consolas" w:cs="Consolas"/>
-          <w:color w:val="000000"/>
-          <w:sz w:val="19"/>
-          <w:szCs w:val="19"/>
-          <w:highlight w:val="white"/>
-        </w:rPr>
-        <w:t>[ 3, 2, 3, 4</w:t>
+      <w:proofErr w:type="gramStart"/>
+      <w:r>
+        <w:rPr>
+          <w:rFonts w:ascii="Consolas" w:hAnsi="Consolas" w:cs="Consolas"/>
+          <w:color w:val="000000"/>
+          <w:sz w:val="19"/>
+          <w:szCs w:val="19"/>
+          <w:highlight w:val="white"/>
+        </w:rPr>
+        <w:t>[ 3</w:t>
+      </w:r>
+      <w:proofErr w:type="gramEnd"/>
+      <w:r>
+        <w:rPr>
+          <w:rFonts w:ascii="Consolas" w:hAnsi="Consolas" w:cs="Consolas"/>
+          <w:color w:val="000000"/>
+          <w:sz w:val="19"/>
+          <w:szCs w:val="19"/>
+          <w:highlight w:val="white"/>
+        </w:rPr>
+        <w:t>, 2, 3, 4</w:t>
       </w:r>
       <w:r>
         <w:rPr>
@@ -1836,15 +2120,27 @@
           <w:shd w:val="clear" w:color="auto" w:fill="FFFFFF"/>
         </w:rPr>
       </w:pPr>
-      <w:r>
-        <w:rPr>
-          <w:rFonts w:ascii="Consolas" w:hAnsi="Consolas" w:cs="Consolas"/>
-          <w:color w:val="000000"/>
-          <w:sz w:val="19"/>
-          <w:szCs w:val="19"/>
-          <w:highlight w:val="white"/>
-        </w:rPr>
-        <w:t>[ 3, 5, 3, 2</w:t>
+      <w:proofErr w:type="gramStart"/>
+      <w:r>
+        <w:rPr>
+          <w:rFonts w:ascii="Consolas" w:hAnsi="Consolas" w:cs="Consolas"/>
+          <w:color w:val="000000"/>
+          <w:sz w:val="19"/>
+          <w:szCs w:val="19"/>
+          <w:highlight w:val="white"/>
+        </w:rPr>
+        <w:t>[ 3</w:t>
+      </w:r>
+      <w:proofErr w:type="gramEnd"/>
+      <w:r>
+        <w:rPr>
+          <w:rFonts w:ascii="Consolas" w:hAnsi="Consolas" w:cs="Consolas"/>
+          <w:color w:val="000000"/>
+          <w:sz w:val="19"/>
+          <w:szCs w:val="19"/>
+          <w:highlight w:val="white"/>
+        </w:rPr>
+        <w:t>, 5, 3, 2</w:t>
       </w:r>
       <w:r>
         <w:rPr>
@@ -2036,36 +2332,60 @@
           <w:shd w:val="clear" w:color="auto" w:fill="FFFFFF"/>
         </w:rPr>
       </w:pPr>
-      <w:r>
-        <w:rPr>
-          <w:rFonts w:ascii="Segoe UI" w:hAnsi="Segoe UI" w:cs="Segoe UI"/>
-          <w:color w:val="333333"/>
-          <w:sz w:val="20"/>
-          <w:szCs w:val="20"/>
-          <w:shd w:val="clear" w:color="auto" w:fill="FFFFFF"/>
-        </w:rPr>
-        <w:t>x1 - 2x2 + x3 = 2</w:t>
-      </w:r>
-    </w:p>
-    <w:p>
-      <w:pPr>
-        <w:rPr>
-          <w:rFonts w:ascii="Segoe UI" w:hAnsi="Segoe UI" w:cs="Segoe UI"/>
-          <w:color w:val="333333"/>
-          <w:sz w:val="20"/>
-          <w:szCs w:val="20"/>
-          <w:shd w:val="clear" w:color="auto" w:fill="FFFFFF"/>
-        </w:rPr>
-      </w:pPr>
-      <w:r>
-        <w:rPr>
-          <w:rFonts w:ascii="Segoe UI" w:hAnsi="Segoe UI" w:cs="Segoe UI"/>
-          <w:color w:val="333333"/>
-          <w:sz w:val="20"/>
-          <w:szCs w:val="20"/>
-          <w:shd w:val="clear" w:color="auto" w:fill="FFFFFF"/>
-        </w:rPr>
-        <w:t>x1 + x2 - 2x3 = 1</w:t>
+      <w:proofErr w:type="gramStart"/>
+      <w:r>
+        <w:rPr>
+          <w:rFonts w:ascii="Segoe UI" w:hAnsi="Segoe UI" w:cs="Segoe UI"/>
+          <w:color w:val="333333"/>
+          <w:sz w:val="20"/>
+          <w:szCs w:val="20"/>
+          <w:shd w:val="clear" w:color="auto" w:fill="FFFFFF"/>
+        </w:rPr>
+        <w:t>x</w:t>
+      </w:r>
+      <w:proofErr w:type="gramEnd"/>
+      <w:r>
+        <w:rPr>
+          <w:rFonts w:ascii="Segoe UI" w:hAnsi="Segoe UI" w:cs="Segoe UI"/>
+          <w:color w:val="333333"/>
+          <w:sz w:val="20"/>
+          <w:szCs w:val="20"/>
+          <w:shd w:val="clear" w:color="auto" w:fill="FFFFFF"/>
+        </w:rPr>
+        <w:t>1 - 2x2 + x3 = 2</w:t>
+      </w:r>
+    </w:p>
+    <w:p>
+      <w:pPr>
+        <w:rPr>
+          <w:rFonts w:ascii="Segoe UI" w:hAnsi="Segoe UI" w:cs="Segoe UI"/>
+          <w:color w:val="333333"/>
+          <w:sz w:val="20"/>
+          <w:szCs w:val="20"/>
+          <w:shd w:val="clear" w:color="auto" w:fill="FFFFFF"/>
+        </w:rPr>
+      </w:pPr>
+      <w:proofErr w:type="gramStart"/>
+      <w:r>
+        <w:rPr>
+          <w:rFonts w:ascii="Segoe UI" w:hAnsi="Segoe UI" w:cs="Segoe UI"/>
+          <w:color w:val="333333"/>
+          <w:sz w:val="20"/>
+          <w:szCs w:val="20"/>
+          <w:shd w:val="clear" w:color="auto" w:fill="FFFFFF"/>
+        </w:rPr>
+        <w:t>x</w:t>
+      </w:r>
+      <w:proofErr w:type="gramEnd"/>
+      <w:r>
+        <w:rPr>
+          <w:rFonts w:ascii="Segoe UI" w:hAnsi="Segoe UI" w:cs="Segoe UI"/>
+          <w:color w:val="333333"/>
+          <w:sz w:val="20"/>
+          <w:szCs w:val="20"/>
+          <w:shd w:val="clear" w:color="auto" w:fill="FFFFFF"/>
+        </w:rPr>
+        <w:t>1 + x2 - 2x3 = 1</w:t>
       </w:r>
     </w:p>
     <w:p>
@@ -2893,7 +3213,29 @@
           <w:szCs w:val="20"/>
           <w:shd w:val="clear" w:color="auto" w:fill="FFFFFF"/>
         </w:rPr>
-        <w:t xml:space="preserve"> Le menu demande la saisie d’un paramètre integer pour savoir l’action que l’utilisateur souhaite faire. À noter </w:t>
+        <w:t xml:space="preserve"> Le menu demande la saisie d’un paramètre </w:t>
+      </w:r>
+      <w:proofErr w:type="spellStart"/>
+      <w:r>
+        <w:rPr>
+          <w:rFonts w:ascii="Segoe UI" w:hAnsi="Segoe UI" w:cs="Segoe UI"/>
+          <w:color w:val="333333"/>
+          <w:sz w:val="20"/>
+          <w:szCs w:val="20"/>
+          <w:shd w:val="clear" w:color="auto" w:fill="FFFFFF"/>
+        </w:rPr>
+        <w:t>integer</w:t>
+      </w:r>
+      <w:proofErr w:type="spellEnd"/>
+      <w:r>
+        <w:rPr>
+          <w:rFonts w:ascii="Segoe UI" w:hAnsi="Segoe UI" w:cs="Segoe UI"/>
+          <w:color w:val="333333"/>
+          <w:sz w:val="20"/>
+          <w:szCs w:val="20"/>
+          <w:shd w:val="clear" w:color="auto" w:fill="FFFFFF"/>
+        </w:rPr>
+        <w:t xml:space="preserve"> pour savoir l’action que l’utilisateur souhaite faire. À noter </w:t>
       </w:r>
       <w:r>
         <w:rPr>
@@ -2986,7 +3328,7 @@
             <v:path o:extrusionok="f" gradientshapeok="t" o:connecttype="rect"/>
             <o:lock v:ext="edit" aspectratio="t"/>
           </v:shapetype>
-          <v:shape id="_x0000_i1051" type="#_x0000_t75" style="width:4in;height:90.75pt">
+          <v:shape id="_x0000_i1025" type="#_x0000_t75" style="width:4in;height:90.75pt">
             <v:imagedata r:id="rId5" o:title="1- Menu Principale"/>
           </v:shape>
         </w:pict>
@@ -3148,7 +3490,25 @@
           <w:szCs w:val="20"/>
         </w:rPr>
         <w:lastRenderedPageBreak/>
-        <w:t>Une nouvelle matrice créé est assigné un numéro de matrice. Ce numéro incrémente selon le nombre de matrices existantes dans le système. Comme il y a par défaut 5 matrices au départ, la première nouvelle matrice créer est assigné le numéro 6. Cette id nous permet d’accéder à la matrice de notre choix lorsque o</w:t>
+        <w:t xml:space="preserve">Une nouvelle matrice créé </w:t>
+      </w:r>
+      <w:proofErr w:type="gramStart"/>
+      <w:r>
+        <w:rPr>
+          <w:rFonts w:ascii="Segoe UI" w:hAnsi="Segoe UI" w:cs="Segoe UI"/>
+          <w:sz w:val="20"/>
+          <w:szCs w:val="20"/>
+        </w:rPr>
+        <w:t>est</w:t>
+      </w:r>
+      <w:proofErr w:type="gramEnd"/>
+      <w:r>
+        <w:rPr>
+          <w:rFonts w:ascii="Segoe UI" w:hAnsi="Segoe UI" w:cs="Segoe UI"/>
+          <w:sz w:val="20"/>
+          <w:szCs w:val="20"/>
+        </w:rPr>
+        <w:t xml:space="preserve"> assigné un numéro de matrice. Ce numéro incrémente selon le nombre de matrices existantes dans le système. Comme il y a par défaut 5 matrices au départ, la première nouvelle matrice créer est assigné le numéro 6. Cette id nous permet d’accéder à la matrice de notre choix lorsque o</w:t>
       </w:r>
       <w:r>
         <w:rPr>
@@ -3530,7 +3890,25 @@
           <w:sz w:val="20"/>
           <w:szCs w:val="20"/>
         </w:rPr>
-        <w:t xml:space="preserve"> De ce fait, EstTriangulaire est dans cette section même si dans son identité, cela serait plus une </w:t>
+        <w:t xml:space="preserve"> De ce fait, </w:t>
+      </w:r>
+      <w:proofErr w:type="spellStart"/>
+      <w:r>
+        <w:rPr>
+          <w:rFonts w:ascii="Segoe UI" w:hAnsi="Segoe UI" w:cs="Segoe UI"/>
+          <w:sz w:val="20"/>
+          <w:szCs w:val="20"/>
+        </w:rPr>
+        <w:t>EstTriangulaire</w:t>
+      </w:r>
+      <w:proofErr w:type="spellEnd"/>
+      <w:r>
+        <w:rPr>
+          <w:rFonts w:ascii="Segoe UI" w:hAnsi="Segoe UI" w:cs="Segoe UI"/>
+          <w:sz w:val="20"/>
+          <w:szCs w:val="20"/>
+        </w:rPr>
+        <w:t xml:space="preserve"> est dans cette section même si dans son identité, cela serait plus une </w:t>
       </w:r>
       <w:r>
         <w:rPr>
@@ -3546,7 +3924,25 @@
           <w:sz w:val="20"/>
           <w:szCs w:val="20"/>
         </w:rPr>
-        <w:t xml:space="preserve"> de la matrice. EstTriangulaire était également listé sous « Opérations » dans le document de l’énoncé du travail.</w:t>
+        <w:t xml:space="preserve"> de la matrice. </w:t>
+      </w:r>
+      <w:proofErr w:type="spellStart"/>
+      <w:r>
+        <w:rPr>
+          <w:rFonts w:ascii="Segoe UI" w:hAnsi="Segoe UI" w:cs="Segoe UI"/>
+          <w:sz w:val="20"/>
+          <w:szCs w:val="20"/>
+        </w:rPr>
+        <w:t>EstTriangulaire</w:t>
+      </w:r>
+      <w:proofErr w:type="spellEnd"/>
+      <w:r>
+        <w:rPr>
+          <w:rFonts w:ascii="Segoe UI" w:hAnsi="Segoe UI" w:cs="Segoe UI"/>
+          <w:sz w:val="20"/>
+          <w:szCs w:val="20"/>
+        </w:rPr>
+        <w:t xml:space="preserve"> était également listé sous « Opérations » dans le document de l’énoncé du travail.</w:t>
       </w:r>
     </w:p>
     <w:p>
@@ -4551,9 +4947,11 @@
       <w:r>
         <w:rPr>
           <w:rFonts w:ascii="Segoe UI" w:hAnsi="Segoe UI" w:cs="Segoe UI"/>
+          <w:noProof/>
           <w:sz w:val="20"/>
           <w:szCs w:val="20"/>
           <w:u w:val="single"/>
+          <w:lang w:val="en-CA" w:eastAsia="en-CA"/>
         </w:rPr>
         <w:drawing>
           <wp:inline distT="0" distB="0" distL="0" distR="0" wp14:anchorId="531FC149" wp14:editId="48E463A2">
@@ -4659,9 +5057,11 @@
       <w:r>
         <w:rPr>
           <w:rFonts w:ascii="Segoe UI" w:hAnsi="Segoe UI" w:cs="Segoe UI"/>
+          <w:noProof/>
           <w:sz w:val="20"/>
           <w:szCs w:val="20"/>
           <w:u w:val="single"/>
+          <w:lang w:val="en-CA" w:eastAsia="en-CA"/>
         </w:rPr>
         <w:drawing>
           <wp:inline distT="0" distB="0" distL="0" distR="0" wp14:anchorId="1DAFFF35" wp14:editId="40D2BDEA">
@@ -4801,7 +5201,7 @@
           <w:noProof/>
           <w:sz w:val="20"/>
           <w:szCs w:val="20"/>
-          <w:lang w:eastAsia="en-CA"/>
+          <w:lang w:val="en-CA" w:eastAsia="en-CA"/>
         </w:rPr>
         <w:drawing>
           <wp:inline distT="0" distB="0" distL="0" distR="0">
@@ -5098,20 +5498,41 @@
     </w:p>
     <w:p>
       <w:pPr>
-        <w:rPr>
-          <w:rFonts w:ascii="Segoe UI" w:hAnsi="Segoe UI" w:cs="Segoe UI"/>
-          <w:b/>
-          <w:sz w:val="20"/>
-          <w:szCs w:val="20"/>
-        </w:rPr>
-      </w:pPr>
-      <w:r>
-        <w:rPr>
-          <w:rFonts w:ascii="Segoe UI" w:hAnsi="Segoe UI" w:cs="Segoe UI"/>
-          <w:b/>
-          <w:sz w:val="20"/>
-          <w:szCs w:val="20"/>
-        </w:rPr>
+        <w:spacing w:after="0" w:line="240" w:lineRule="auto"/>
+        <w:rPr>
+          <w:rFonts w:ascii="Segoe UI" w:hAnsi="Segoe UI" w:cs="Segoe UI"/>
+          <w:b/>
+          <w:sz w:val="20"/>
+          <w:szCs w:val="20"/>
+        </w:rPr>
+      </w:pPr>
+      <w:r>
+        <w:rPr>
+          <w:rFonts w:ascii="Segoe UI" w:hAnsi="Segoe UI" w:cs="Segoe UI"/>
+          <w:b/>
+          <w:sz w:val="20"/>
+          <w:szCs w:val="20"/>
+        </w:rPr>
+        <w:br w:type="page"/>
+      </w:r>
+    </w:p>
+    <w:p>
+      <w:pPr>
+        <w:rPr>
+          <w:rFonts w:ascii="Segoe UI" w:hAnsi="Segoe UI" w:cs="Segoe UI"/>
+          <w:b/>
+          <w:sz w:val="20"/>
+          <w:szCs w:val="20"/>
+        </w:rPr>
+      </w:pPr>
+      <w:r>
+        <w:rPr>
+          <w:rFonts w:ascii="Segoe UI" w:hAnsi="Segoe UI" w:cs="Segoe UI"/>
+          <w:b/>
+          <w:sz w:val="20"/>
+          <w:szCs w:val="20"/>
+        </w:rPr>
+        <w:lastRenderedPageBreak/>
         <w:t>Matrice carrée et matrice régulière</w:t>
       </w:r>
     </w:p>
@@ -5129,7 +5550,6 @@
           <w:sz w:val="20"/>
           <w:szCs w:val="20"/>
         </w:rPr>
-        <w:lastRenderedPageBreak/>
         <w:t xml:space="preserve">Ces propriétés </w:t>
       </w:r>
       <w:r>
@@ -5146,7 +5566,25 @@
           <w:sz w:val="20"/>
           <w:szCs w:val="20"/>
         </w:rPr>
-        <w:t xml:space="preserve"> simplement un boolean qui dit si la matrice</w:t>
+        <w:t xml:space="preserve"> simplement un </w:t>
+      </w:r>
+      <w:proofErr w:type="spellStart"/>
+      <w:r>
+        <w:rPr>
+          <w:rFonts w:ascii="Segoe UI" w:hAnsi="Segoe UI" w:cs="Segoe UI"/>
+          <w:sz w:val="20"/>
+          <w:szCs w:val="20"/>
+        </w:rPr>
+        <w:t>boolean</w:t>
+      </w:r>
+      <w:proofErr w:type="spellEnd"/>
+      <w:r>
+        <w:rPr>
+          <w:rFonts w:ascii="Segoe UI" w:hAnsi="Segoe UI" w:cs="Segoe UI"/>
+          <w:sz w:val="20"/>
+          <w:szCs w:val="20"/>
+        </w:rPr>
+        <w:t xml:space="preserve"> qui dit si la matrice</w:t>
       </w:r>
       <w:r>
         <w:rPr>
@@ -5297,7 +5735,7 @@
           <w:noProof/>
           <w:sz w:val="20"/>
           <w:szCs w:val="20"/>
-          <w:lang w:eastAsia="en-CA"/>
+          <w:lang w:val="en-CA" w:eastAsia="en-CA"/>
         </w:rPr>
         <w:drawing>
           <wp:inline distT="0" distB="0" distL="0" distR="0">
@@ -5400,7 +5838,7 @@
           <w:noProof/>
           <w:sz w:val="20"/>
           <w:szCs w:val="20"/>
-          <w:lang w:eastAsia="en-CA"/>
+          <w:lang w:val="en-CA" w:eastAsia="en-CA"/>
         </w:rPr>
         <w:drawing>
           <wp:inline distT="0" distB="0" distL="0" distR="0">
@@ -5457,36 +5895,18 @@
         <w:spacing w:after="0" w:line="240" w:lineRule="auto"/>
         <w:rPr>
           <w:rFonts w:ascii="Segoe UI" w:hAnsi="Segoe UI" w:cs="Segoe UI"/>
-          <w:sz w:val="20"/>
-          <w:szCs w:val="20"/>
-        </w:rPr>
-      </w:pPr>
-      <w:r>
-        <w:rPr>
-          <w:rFonts w:ascii="Segoe UI" w:hAnsi="Segoe UI" w:cs="Segoe UI"/>
-          <w:sz w:val="20"/>
-          <w:szCs w:val="20"/>
-        </w:rPr>
-        <w:br w:type="page"/>
-      </w:r>
-    </w:p>
-    <w:p>
-      <w:pPr>
-        <w:rPr>
-          <w:rFonts w:ascii="Segoe UI" w:hAnsi="Segoe UI" w:cs="Segoe UI"/>
-          <w:b/>
-          <w:sz w:val="20"/>
-          <w:szCs w:val="20"/>
-        </w:rPr>
-      </w:pPr>
-      <w:r>
-        <w:rPr>
-          <w:rFonts w:ascii="Segoe UI" w:hAnsi="Segoe UI" w:cs="Segoe UI"/>
-          <w:b/>
-          <w:sz w:val="20"/>
-          <w:szCs w:val="20"/>
-        </w:rPr>
-        <w:lastRenderedPageBreak/>
+          <w:b/>
+          <w:sz w:val="20"/>
+          <w:szCs w:val="20"/>
+        </w:rPr>
+      </w:pPr>
+      <w:r>
+        <w:rPr>
+          <w:rFonts w:ascii="Segoe UI" w:hAnsi="Segoe UI" w:cs="Segoe UI"/>
+          <w:b/>
+          <w:sz w:val="20"/>
+          <w:szCs w:val="20"/>
+        </w:rPr>
         <w:t>Matrice inverse</w:t>
       </w:r>
     </w:p>
@@ -5580,20 +6000,41 @@
     </w:p>
     <w:p>
       <w:pPr>
-        <w:rPr>
-          <w:rFonts w:ascii="Segoe UI" w:hAnsi="Segoe UI" w:cs="Segoe UI"/>
-          <w:b/>
-          <w:sz w:val="20"/>
-          <w:szCs w:val="20"/>
-        </w:rPr>
-      </w:pPr>
-      <w:r>
-        <w:rPr>
-          <w:rFonts w:ascii="Segoe UI" w:hAnsi="Segoe UI" w:cs="Segoe UI"/>
-          <w:b/>
-          <w:sz w:val="20"/>
-          <w:szCs w:val="20"/>
-        </w:rPr>
+        <w:spacing w:after="0" w:line="240" w:lineRule="auto"/>
+        <w:rPr>
+          <w:rFonts w:ascii="Segoe UI" w:hAnsi="Segoe UI" w:cs="Segoe UI"/>
+          <w:b/>
+          <w:sz w:val="20"/>
+          <w:szCs w:val="20"/>
+        </w:rPr>
+      </w:pPr>
+      <w:r>
+        <w:rPr>
+          <w:rFonts w:ascii="Segoe UI" w:hAnsi="Segoe UI" w:cs="Segoe UI"/>
+          <w:b/>
+          <w:sz w:val="20"/>
+          <w:szCs w:val="20"/>
+        </w:rPr>
+        <w:br w:type="page"/>
+      </w:r>
+    </w:p>
+    <w:p>
+      <w:pPr>
+        <w:rPr>
+          <w:rFonts w:ascii="Segoe UI" w:hAnsi="Segoe UI" w:cs="Segoe UI"/>
+          <w:b/>
+          <w:sz w:val="20"/>
+          <w:szCs w:val="20"/>
+        </w:rPr>
+      </w:pPr>
+      <w:r>
+        <w:rPr>
+          <w:rFonts w:ascii="Segoe UI" w:hAnsi="Segoe UI" w:cs="Segoe UI"/>
+          <w:b/>
+          <w:sz w:val="20"/>
+          <w:szCs w:val="20"/>
+        </w:rPr>
+        <w:lastRenderedPageBreak/>
         <w:t>Transposée d’une matrice</w:t>
       </w:r>
     </w:p>
@@ -5692,6 +6133,7 @@
           <w:szCs w:val="20"/>
         </w:rPr>
       </w:pPr>
+      <w:proofErr w:type="spellStart"/>
       <w:r>
         <w:rPr>
           <w:rFonts w:ascii="Segoe UI" w:hAnsi="Segoe UI" w:cs="Segoe UI"/>
@@ -5710,30 +6152,67 @@
         </w:rPr>
         <w:t>atrice</w:t>
       </w:r>
-    </w:p>
-    <w:p>
-      <w:pPr>
-        <w:rPr>
-          <w:rFonts w:ascii="Segoe UI" w:hAnsi="Segoe UI" w:cs="Segoe UI"/>
-          <w:sz w:val="20"/>
-          <w:szCs w:val="20"/>
-        </w:rPr>
-      </w:pPr>
-      <w:r>
-        <w:rPr>
-          <w:rFonts w:ascii="Segoe UI" w:hAnsi="Segoe UI" w:cs="Segoe UI"/>
-          <w:sz w:val="20"/>
-          <w:szCs w:val="20"/>
-        </w:rPr>
-        <w:t>Finalement, ici l’utilisateur se doit de saisir la matrice dont il souhaite retourner la comatrice.</w:t>
-      </w:r>
-      <w:r>
-        <w:rPr>
-          <w:rFonts w:ascii="Segoe UI" w:hAnsi="Segoe UI" w:cs="Segoe UI"/>
-          <w:sz w:val="20"/>
-          <w:szCs w:val="20"/>
-        </w:rPr>
-        <w:t xml:space="preserve"> Le programme s’assurera que la matrice est carrée et si oui il affichera la comatrice voulue.</w:t>
+      <w:proofErr w:type="spellEnd"/>
+    </w:p>
+    <w:p>
+      <w:pPr>
+        <w:rPr>
+          <w:rFonts w:ascii="Segoe UI" w:hAnsi="Segoe UI" w:cs="Segoe UI"/>
+          <w:sz w:val="20"/>
+          <w:szCs w:val="20"/>
+        </w:rPr>
+      </w:pPr>
+      <w:r>
+        <w:rPr>
+          <w:rFonts w:ascii="Segoe UI" w:hAnsi="Segoe UI" w:cs="Segoe UI"/>
+          <w:sz w:val="20"/>
+          <w:szCs w:val="20"/>
+        </w:rPr>
+        <w:t xml:space="preserve">Finalement, ici l’utilisateur se doit de saisir la matrice dont il souhaite retourner la </w:t>
+      </w:r>
+      <w:proofErr w:type="spellStart"/>
+      <w:r>
+        <w:rPr>
+          <w:rFonts w:ascii="Segoe UI" w:hAnsi="Segoe UI" w:cs="Segoe UI"/>
+          <w:sz w:val="20"/>
+          <w:szCs w:val="20"/>
+        </w:rPr>
+        <w:t>comatrice</w:t>
+      </w:r>
+      <w:proofErr w:type="spellEnd"/>
+      <w:r>
+        <w:rPr>
+          <w:rFonts w:ascii="Segoe UI" w:hAnsi="Segoe UI" w:cs="Segoe UI"/>
+          <w:sz w:val="20"/>
+          <w:szCs w:val="20"/>
+        </w:rPr>
+        <w:t>.</w:t>
+      </w:r>
+      <w:r>
+        <w:rPr>
+          <w:rFonts w:ascii="Segoe UI" w:hAnsi="Segoe UI" w:cs="Segoe UI"/>
+          <w:sz w:val="20"/>
+          <w:szCs w:val="20"/>
+        </w:rPr>
+        <w:t xml:space="preserve"> Le programme s’assurera que la matrice est carrée et si oui il affichera la </w:t>
+      </w:r>
+      <w:proofErr w:type="spellStart"/>
+      <w:r>
+        <w:rPr>
+          <w:rFonts w:ascii="Segoe UI" w:hAnsi="Segoe UI" w:cs="Segoe UI"/>
+          <w:sz w:val="20"/>
+          <w:szCs w:val="20"/>
+        </w:rPr>
+        <w:t>comatrice</w:t>
+      </w:r>
+      <w:proofErr w:type="spellEnd"/>
+      <w:r>
+        <w:rPr>
+          <w:rFonts w:ascii="Segoe UI" w:hAnsi="Segoe UI" w:cs="Segoe UI"/>
+          <w:sz w:val="20"/>
+          <w:szCs w:val="20"/>
+        </w:rPr>
+        <w:t xml:space="preserve"> voulue.</w:t>
       </w:r>
     </w:p>
     <w:p>
@@ -5852,10 +6331,11 @@
       <w:r>
         <w:rPr>
           <w:rFonts w:ascii="Segoe UI" w:hAnsi="Segoe UI" w:cs="Segoe UI"/>
-          <w:sz w:val="20"/>
-          <w:szCs w:val="20"/>
-        </w:rPr>
-        <w:lastRenderedPageBreak/>
+          <w:noProof/>
+          <w:sz w:val="20"/>
+          <w:szCs w:val="20"/>
+          <w:lang w:val="en-CA" w:eastAsia="en-CA"/>
+        </w:rPr>
         <w:drawing>
           <wp:inline distT="0" distB="0" distL="0" distR="0" wp14:anchorId="0B341072" wp14:editId="6767A267">
             <wp:extent cx="3820058" cy="1314633"/>
@@ -5895,20 +6375,41 @@
     </w:p>
     <w:p>
       <w:pPr>
-        <w:rPr>
-          <w:rFonts w:ascii="Segoe UI" w:hAnsi="Segoe UI" w:cs="Segoe UI"/>
-          <w:b/>
-          <w:sz w:val="20"/>
-          <w:szCs w:val="20"/>
-        </w:rPr>
-      </w:pPr>
-      <w:r>
-        <w:rPr>
-          <w:rFonts w:ascii="Segoe UI" w:hAnsi="Segoe UI" w:cs="Segoe UI"/>
-          <w:b/>
-          <w:sz w:val="20"/>
-          <w:szCs w:val="20"/>
-        </w:rPr>
+        <w:spacing w:after="0" w:line="240" w:lineRule="auto"/>
+        <w:rPr>
+          <w:rFonts w:ascii="Segoe UI" w:hAnsi="Segoe UI" w:cs="Segoe UI"/>
+          <w:b/>
+          <w:sz w:val="20"/>
+          <w:szCs w:val="20"/>
+        </w:rPr>
+      </w:pPr>
+      <w:r>
+        <w:rPr>
+          <w:rFonts w:ascii="Segoe UI" w:hAnsi="Segoe UI" w:cs="Segoe UI"/>
+          <w:b/>
+          <w:sz w:val="20"/>
+          <w:szCs w:val="20"/>
+        </w:rPr>
+        <w:br w:type="page"/>
+      </w:r>
+    </w:p>
+    <w:p>
+      <w:pPr>
+        <w:rPr>
+          <w:rFonts w:ascii="Segoe UI" w:hAnsi="Segoe UI" w:cs="Segoe UI"/>
+          <w:b/>
+          <w:sz w:val="20"/>
+          <w:szCs w:val="20"/>
+        </w:rPr>
+      </w:pPr>
+      <w:r>
+        <w:rPr>
+          <w:rFonts w:ascii="Segoe UI" w:hAnsi="Segoe UI" w:cs="Segoe UI"/>
+          <w:b/>
+          <w:sz w:val="20"/>
+          <w:szCs w:val="20"/>
+        </w:rPr>
+        <w:lastRenderedPageBreak/>
         <w:t>Saisir un nouveau système</w:t>
       </w:r>
     </w:p>
@@ -5926,22 +6427,42 @@
           <w:sz w:val="20"/>
           <w:szCs w:val="20"/>
         </w:rPr>
-        <w:t>Dans cette section, l’utilisateur à l’option de saisir un nouveau système d’équation. Un système d’équation est composé d’une matrice carré nommé matrice A de format [N,N] et d’une matrice B de format [N,1].</w:t>
-      </w:r>
-    </w:p>
-    <w:p>
-      <w:pPr>
-        <w:rPr>
-          <w:rFonts w:ascii="Segoe UI" w:hAnsi="Segoe UI" w:cs="Segoe UI"/>
-          <w:sz w:val="20"/>
-          <w:szCs w:val="20"/>
-        </w:rPr>
-      </w:pPr>
-      <w:r>
-        <w:rPr>
-          <w:rFonts w:ascii="Segoe UI" w:hAnsi="Segoe UI" w:cs="Segoe UI"/>
-          <w:sz w:val="20"/>
-          <w:szCs w:val="20"/>
+        <w:t>Dans cette section, l’utilisateur à l’option de saisir un nouveau système d’équation. Un système d’équation est composé d’une matrice carré nommé matrice A de format [</w:t>
+      </w:r>
+      <w:proofErr w:type="gramStart"/>
+      <w:r>
+        <w:rPr>
+          <w:rFonts w:ascii="Segoe UI" w:hAnsi="Segoe UI" w:cs="Segoe UI"/>
+          <w:sz w:val="20"/>
+          <w:szCs w:val="20"/>
+        </w:rPr>
+        <w:t>N,N</w:t>
+      </w:r>
+      <w:proofErr w:type="gramEnd"/>
+      <w:r>
+        <w:rPr>
+          <w:rFonts w:ascii="Segoe UI" w:hAnsi="Segoe UI" w:cs="Segoe UI"/>
+          <w:sz w:val="20"/>
+          <w:szCs w:val="20"/>
+        </w:rPr>
+        <w:t>] et d’une matrice B de format [N,1].</w:t>
+      </w:r>
+    </w:p>
+    <w:p>
+      <w:pPr>
+        <w:rPr>
+          <w:rFonts w:ascii="Segoe UI" w:hAnsi="Segoe UI" w:cs="Segoe UI"/>
+          <w:sz w:val="20"/>
+          <w:szCs w:val="20"/>
+        </w:rPr>
+      </w:pPr>
+      <w:r>
+        <w:rPr>
+          <w:rFonts w:ascii="Segoe UI" w:hAnsi="Segoe UI" w:cs="Segoe UI"/>
+          <w:noProof/>
+          <w:sz w:val="20"/>
+          <w:szCs w:val="20"/>
+          <w:lang w:val="en-CA" w:eastAsia="en-CA"/>
         </w:rPr>
         <w:drawing>
           <wp:inline distT="0" distB="0" distL="0" distR="0" wp14:anchorId="301A847D" wp14:editId="5C962E7B">
@@ -6016,8 +6537,10 @@
       <w:r>
         <w:rPr>
           <w:rFonts w:ascii="Segoe UI" w:hAnsi="Segoe UI" w:cs="Segoe UI"/>
-          <w:sz w:val="20"/>
-          <w:szCs w:val="20"/>
+          <w:noProof/>
+          <w:sz w:val="20"/>
+          <w:szCs w:val="20"/>
+          <w:lang w:val="en-CA" w:eastAsia="en-CA"/>
         </w:rPr>
         <w:drawing>
           <wp:inline distT="0" distB="0" distL="0" distR="0" wp14:anchorId="4F437E36" wp14:editId="1DAAFA7D">
@@ -6067,8 +6590,10 @@
       <w:r>
         <w:rPr>
           <w:rFonts w:ascii="Segoe UI" w:hAnsi="Segoe UI" w:cs="Segoe UI"/>
-          <w:sz w:val="20"/>
-          <w:szCs w:val="20"/>
+          <w:noProof/>
+          <w:sz w:val="20"/>
+          <w:szCs w:val="20"/>
+          <w:lang w:val="en-CA" w:eastAsia="en-CA"/>
         </w:rPr>
         <w:drawing>
           <wp:inline distT="0" distB="0" distL="0" distR="0" wp14:anchorId="5C65173B" wp14:editId="568ECD8D">
@@ -6143,8 +6668,10 @@
       <w:r>
         <w:rPr>
           <w:rFonts w:ascii="Segoe UI" w:hAnsi="Segoe UI" w:cs="Segoe UI"/>
-          <w:sz w:val="20"/>
-          <w:szCs w:val="20"/>
+          <w:noProof/>
+          <w:sz w:val="20"/>
+          <w:szCs w:val="20"/>
+          <w:lang w:val="en-CA" w:eastAsia="en-CA"/>
         </w:rPr>
         <w:drawing>
           <wp:inline distT="0" distB="0" distL="0" distR="0" wp14:anchorId="7BE78E51" wp14:editId="1D7D3024">
@@ -6310,8 +6837,10 @@
       <w:r>
         <w:rPr>
           <w:rFonts w:ascii="Segoe UI" w:hAnsi="Segoe UI" w:cs="Segoe UI"/>
-          <w:sz w:val="20"/>
-          <w:szCs w:val="20"/>
+          <w:noProof/>
+          <w:sz w:val="20"/>
+          <w:szCs w:val="20"/>
+          <w:lang w:val="en-CA" w:eastAsia="en-CA"/>
         </w:rPr>
         <w:drawing>
           <wp:inline distT="0" distB="0" distL="0" distR="0" wp14:anchorId="7107A304" wp14:editId="71DADD85">
@@ -6418,8 +6947,10 @@
       <w:r>
         <w:rPr>
           <w:rFonts w:ascii="Segoe UI" w:hAnsi="Segoe UI" w:cs="Segoe UI"/>
-          <w:sz w:val="20"/>
-          <w:szCs w:val="20"/>
+          <w:noProof/>
+          <w:sz w:val="20"/>
+          <w:szCs w:val="20"/>
+          <w:lang w:val="en-CA" w:eastAsia="en-CA"/>
         </w:rPr>
         <w:drawing>
           <wp:inline distT="0" distB="0" distL="0" distR="0" wp14:anchorId="0D0D92E9" wp14:editId="5425C074">
@@ -6542,8 +7073,10 @@
       <w:r>
         <w:rPr>
           <w:rFonts w:ascii="Segoe UI" w:hAnsi="Segoe UI" w:cs="Segoe UI"/>
-          <w:sz w:val="20"/>
-          <w:szCs w:val="20"/>
+          <w:noProof/>
+          <w:sz w:val="20"/>
+          <w:szCs w:val="20"/>
+          <w:lang w:val="en-CA" w:eastAsia="en-CA"/>
         </w:rPr>
         <w:drawing>
           <wp:inline distT="0" distB="0" distL="0" distR="0" wp14:anchorId="4D5A0202" wp14:editId="4FD8C66B">
@@ -6611,10 +7144,12 @@
         <w:rPr>
           <w:rFonts w:ascii="Segoe UI" w:hAnsi="Segoe UI" w:cs="Segoe UI"/>
           <w:b/>
-          <w:color w:val="333333"/>
-          <w:sz w:val="20"/>
-          <w:szCs w:val="20"/>
-          <w:shd w:val="clear" w:color="auto" w:fill="FFFFFF"/>
+          <w:noProof/>
+          <w:color w:val="333333"/>
+          <w:sz w:val="20"/>
+          <w:szCs w:val="20"/>
+          <w:shd w:val="clear" w:color="auto" w:fill="FFFFFF"/>
+          <w:lang w:val="en-CA" w:eastAsia="en-CA"/>
         </w:rPr>
         <w:drawing>
           <wp:inline distT="0" distB="0" distL="0" distR="0" wp14:anchorId="1F82CE65" wp14:editId="173C651E">
@@ -6700,8 +7235,10 @@
       <w:r>
         <w:rPr>
           <w:rFonts w:ascii="Segoe UI" w:hAnsi="Segoe UI" w:cs="Segoe UI"/>
-          <w:sz w:val="20"/>
-          <w:szCs w:val="20"/>
+          <w:noProof/>
+          <w:sz w:val="20"/>
+          <w:szCs w:val="20"/>
+          <w:lang w:val="en-CA" w:eastAsia="en-CA"/>
         </w:rPr>
         <w:drawing>
           <wp:inline distT="0" distB="0" distL="0" distR="0" wp14:anchorId="2F77EF7C" wp14:editId="3FCDE72F">
@@ -6768,8 +7305,10 @@
       <w:r>
         <w:rPr>
           <w:rFonts w:ascii="Segoe UI" w:hAnsi="Segoe UI" w:cs="Segoe UI"/>
-          <w:sz w:val="20"/>
-          <w:szCs w:val="20"/>
+          <w:noProof/>
+          <w:sz w:val="20"/>
+          <w:szCs w:val="20"/>
+          <w:lang w:val="en-CA" w:eastAsia="en-CA"/>
         </w:rPr>
         <w:drawing>
           <wp:inline distT="0" distB="0" distL="0" distR="0" wp14:anchorId="02DB34ED" wp14:editId="3ADD77BE">
@@ -6820,10 +7359,12 @@
         <w:rPr>
           <w:rFonts w:ascii="Segoe UI" w:hAnsi="Segoe UI" w:cs="Segoe UI"/>
           <w:b/>
-          <w:color w:val="333333"/>
-          <w:sz w:val="20"/>
-          <w:szCs w:val="20"/>
-          <w:shd w:val="clear" w:color="auto" w:fill="FFFFFF"/>
+          <w:noProof/>
+          <w:color w:val="333333"/>
+          <w:sz w:val="20"/>
+          <w:szCs w:val="20"/>
+          <w:shd w:val="clear" w:color="auto" w:fill="FFFFFF"/>
+          <w:lang w:val="en-CA" w:eastAsia="en-CA"/>
         </w:rPr>
         <w:drawing>
           <wp:inline distT="0" distB="0" distL="0" distR="0" wp14:anchorId="1511A826" wp14:editId="616C6E8D">
@@ -6917,8 +7458,10 @@
       <w:r>
         <w:rPr>
           <w:rFonts w:ascii="Segoe UI" w:hAnsi="Segoe UI" w:cs="Segoe UI"/>
-          <w:sz w:val="20"/>
-          <w:szCs w:val="20"/>
+          <w:noProof/>
+          <w:sz w:val="20"/>
+          <w:szCs w:val="20"/>
+          <w:lang w:val="en-CA" w:eastAsia="en-CA"/>
         </w:rPr>
         <w:drawing>
           <wp:inline distT="0" distB="0" distL="0" distR="0" wp14:anchorId="6846D803" wp14:editId="4483D4DD">
@@ -6994,8 +7537,10 @@
       <w:r>
         <w:rPr>
           <w:rFonts w:ascii="Segoe UI" w:hAnsi="Segoe UI" w:cs="Segoe UI"/>
-          <w:sz w:val="20"/>
-          <w:szCs w:val="20"/>
+          <w:noProof/>
+          <w:sz w:val="20"/>
+          <w:szCs w:val="20"/>
+          <w:lang w:val="en-CA" w:eastAsia="en-CA"/>
         </w:rPr>
         <w:drawing>
           <wp:inline distT="0" distB="0" distL="0" distR="0" wp14:anchorId="7A24613C" wp14:editId="54B7DA18">
@@ -7070,8 +7615,10 @@
       <w:r>
         <w:rPr>
           <w:rFonts w:ascii="Segoe UI" w:hAnsi="Segoe UI" w:cs="Segoe UI"/>
-          <w:sz w:val="20"/>
-          <w:szCs w:val="20"/>
+          <w:noProof/>
+          <w:sz w:val="20"/>
+          <w:szCs w:val="20"/>
+          <w:lang w:val="en-CA" w:eastAsia="en-CA"/>
         </w:rPr>
         <w:drawing>
           <wp:inline distT="0" distB="0" distL="0" distR="0" wp14:anchorId="75A2547B" wp14:editId="0020C352">
@@ -7138,8 +7685,10 @@
       <w:r>
         <w:rPr>
           <w:rFonts w:ascii="Segoe UI" w:hAnsi="Segoe UI" w:cs="Segoe UI"/>
-          <w:sz w:val="20"/>
-          <w:szCs w:val="20"/>
+          <w:noProof/>
+          <w:sz w:val="20"/>
+          <w:szCs w:val="20"/>
+          <w:lang w:val="en-CA" w:eastAsia="en-CA"/>
         </w:rPr>
         <w:drawing>
           <wp:inline distT="0" distB="0" distL="0" distR="0" wp14:anchorId="086022A1" wp14:editId="5BD1F35F">
@@ -7192,10 +7741,18 @@
           <w:sz w:val="20"/>
           <w:szCs w:val="20"/>
         </w:rPr>
-        <w:t>Cela conclu notre guide d’utilisation. Nous sommes d’avis que le programme est facile de prise en main et qu’avec ce document, un utilisateur devrait pouvoir sans problème effectuer les opérations qu’il souhaite en lien avec les matrices et les systèmes d’équations.</w:t>
+        <w:t>Cela conclu notre guide d’utilisation. Nous sommes d’avis que le programme est facile de prise en main et qu’avec ce document, un utilisateur devrait pouvoir sans problème effectuer les opérations qu’il souhaite en lien avec les matrices et les systèmes d’équa</w:t>
       </w:r>
       <w:bookmarkStart w:id="0" w:name="_GoBack"/>
       <w:bookmarkEnd w:id="0"/>
+      <w:r>
+        <w:rPr>
+          <w:rFonts w:ascii="Segoe UI" w:hAnsi="Segoe UI" w:cs="Segoe UI"/>
+          <w:sz w:val="20"/>
+          <w:szCs w:val="20"/>
+        </w:rPr>
+        <w:t>tions.</w:t>
+      </w:r>
     </w:p>
     <w:sectPr>
       <w:pgSz w:w="12240" w:h="15840"/>

</xml_diff>